<commit_message>
modificaciones sobre los templates
</commit_message>
<xml_diff>
--- a/app/docx_templates/1_los_treinta_y_cuatro_talentos_template.docx
+++ b/app/docx_templates/1_los_treinta_y_cuatro_talentos_template.docx
@@ -1,6 +1,6 @@
 
 <file path=word/document.xml><?xml version="1.0" encoding="utf-8"?>
-<w:document xmlns:wpc="http://schemas.microsoft.com/office/word/2010/wordprocessingCanvas" xmlns:mc="http://schemas.openxmlformats.org/markup-compatibility/2006" xmlns:o="urn:schemas-microsoft-com:office:office" xmlns:r="http://schemas.openxmlformats.org/officeDocument/2006/relationships" xmlns:m="http://schemas.openxmlformats.org/officeDocument/2006/math" xmlns:v="urn:schemas-microsoft-com:vml" xmlns:wp14="http://schemas.microsoft.com/office/word/2010/wordprocessingDrawing" xmlns:wp="http://schemas.openxmlformats.org/drawingml/2006/wordprocessingDrawing" xmlns:w10="urn:schemas-microsoft-com:office:word" xmlns:w="http://schemas.openxmlformats.org/wordprocessingml/2006/main" xmlns:w14="http://schemas.microsoft.com/office/word/2010/wordml" xmlns:w15="http://schemas.microsoft.com/office/word/2012/wordml" xmlns:wpg="http://schemas.microsoft.com/office/word/2010/wordprocessingGroup" xmlns:wpi="http://schemas.microsoft.com/office/word/2010/wordprocessingInk" xmlns:wne="http://schemas.microsoft.com/office/word/2006/wordml" xmlns:wps="http://schemas.microsoft.com/office/word/2010/wordprocessingShape" mc:Ignorable="w14 w15 wp14">
+<w:document xmlns:ve="http://schemas.openxmlformats.org/markup-compatibility/2006" xmlns:o="urn:schemas-microsoft-com:office:office" xmlns:r="http://schemas.openxmlformats.org/officeDocument/2006/relationships" xmlns:m="http://schemas.openxmlformats.org/officeDocument/2006/math" xmlns:v="urn:schemas-microsoft-com:vml" xmlns:wp="http://schemas.openxmlformats.org/drawingml/2006/wordprocessingDrawing" xmlns:w10="urn:schemas-microsoft-com:office:word" xmlns:w="http://schemas.openxmlformats.org/wordprocessingml/2006/main" xmlns:wne="http://schemas.microsoft.com/office/word/2006/wordml">
   <w:body>
     <w:p>
       <w:pPr>
@@ -205,7 +205,7 @@
           <w:left w:w="70" w:type="dxa"/>
           <w:right w:w="70" w:type="dxa"/>
         </w:tblCellMar>
-        <w:tblLook w:val="04A0" w:firstRow="1" w:lastRow="0" w:firstColumn="1" w:lastColumn="0" w:noHBand="0" w:noVBand="1"/>
+        <w:tblLook w:val="04A0"/>
       </w:tblPr>
       <w:tblGrid>
         <w:gridCol w:w="1980"/>
@@ -2376,6 +2376,19 @@
           <w:lang w:val="es-ES_tradnl"/>
         </w:rPr>
       </w:pPr>
+      <w:fldSimple w:instr=" MERGEFIELD  talentos:each(talento)  \* MERGEFORMAT ">
+        <w:r>
+          <w:rPr>
+            <w:rFonts w:ascii="Calibri" w:hAnsi="Calibri" w:cs="Calibri"/>
+            <w:b/>
+            <w:noProof/>
+            <w:sz w:val="24"/>
+            <w:szCs w:val="24"/>
+            <w:lang w:val="es-ES_tradnl"/>
+          </w:rPr>
+          <w:t>«talentos:each(talento)»</w:t>
+        </w:r>
+      </w:fldSimple>
     </w:p>
     <w:p>
       <w:pPr>
@@ -2405,128 +2418,25 @@
           <w:szCs w:val="24"/>
           <w:lang w:val="es-AR" w:eastAsia="es-AR"/>
         </w:rPr>
-        <mc:AlternateContent>
-          <mc:Choice Requires="wps">
-            <w:drawing>
-              <wp:anchor distT="0" distB="0" distL="114298" distR="114298" simplePos="0" relativeHeight="251634688" behindDoc="0" locked="0" layoutInCell="0" allowOverlap="1">
-                <wp:simplePos x="0" y="0"/>
-                <wp:positionH relativeFrom="margin">
-                  <wp:posOffset>7089774</wp:posOffset>
-                </wp:positionH>
-                <wp:positionV relativeFrom="paragraph">
-                  <wp:posOffset>27305</wp:posOffset>
-                </wp:positionV>
-                <wp:extent cx="0" cy="5452745"/>
-                <wp:effectExtent l="0" t="0" r="19050" b="33655"/>
-                <wp:wrapNone/>
-                <wp:docPr id="50" name="Line 7"/>
-                <wp:cNvGraphicFramePr>
-                  <a:graphicFrameLocks xmlns:a="http://schemas.openxmlformats.org/drawingml/2006/main"/>
-                </wp:cNvGraphicFramePr>
-                <a:graphic xmlns:a="http://schemas.openxmlformats.org/drawingml/2006/main">
-                  <a:graphicData uri="http://schemas.microsoft.com/office/word/2010/wordprocessingShape">
-                    <wps:wsp>
-                      <wps:cNvCnPr>
-                        <a:cxnSpLocks noChangeShapeType="1"/>
-                      </wps:cNvCnPr>
-                      <wps:spPr bwMode="auto">
-                        <a:xfrm>
-                          <a:off x="0" y="0"/>
-                          <a:ext cx="0" cy="5452745"/>
-                        </a:xfrm>
-                        <a:prstGeom prst="line">
-                          <a:avLst/>
-                        </a:prstGeom>
-                        <a:noFill/>
-                        <a:ln w="3175">
-                          <a:solidFill>
-                            <a:srgbClr val="000000"/>
-                          </a:solidFill>
-                          <a:round/>
-                          <a:headEnd/>
-                          <a:tailEnd/>
-                        </a:ln>
-                        <a:extLst>
-                          <a:ext uri="{909E8E84-426E-40DD-AFC4-6F175D3DCCD1}">
-                            <a14:hiddenFill xmlns:a14="http://schemas.microsoft.com/office/drawing/2010/main">
-                              <a:noFill/>
-                            </a14:hiddenFill>
-                          </a:ext>
-                        </a:extLst>
-                      </wps:spPr>
-                      <wps:bodyPr/>
-                    </wps:wsp>
-                  </a:graphicData>
-                </a:graphic>
-                <wp14:sizeRelH relativeFrom="page">
-                  <wp14:pctWidth>0</wp14:pctWidth>
-                </wp14:sizeRelH>
-                <wp14:sizeRelV relativeFrom="page">
-                  <wp14:pctHeight>0</wp14:pctHeight>
-                </wp14:sizeRelV>
-              </wp:anchor>
-            </w:drawing>
-          </mc:Choice>
-          <mc:Fallback>
-            <w:pict>
-              <v:line w14:anchorId="048A7371" id="Line 7" o:spid="_x0000_s1026" style="position:absolute;z-index:251634688;visibility:visible;mso-wrap-style:square;mso-width-percent:0;mso-height-percent:0;mso-wrap-distance-left:3.17494mm;mso-wrap-distance-top:0;mso-wrap-distance-right:3.17494mm;mso-wrap-distance-bottom:0;mso-position-horizontal:absolute;mso-position-horizontal-relative:margin;mso-position-vertical:absolute;mso-position-vertical-relative:text;mso-width-percent:0;mso-height-percent:0;mso-width-relative:page;mso-height-relative:page" from="558.25pt,2.15pt" to="558.25pt,431.5pt" o:gfxdata="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" o:allowincell="f" strokeweight=".25pt">
-                <w10:wrap anchorx="margin"/>
-              </v:line>
-            </w:pict>
-          </mc:Fallback>
-        </mc:AlternateContent>
+        <w:pict>
+          <v:line id="Line 7" o:spid="_x0000_s1026" style="position:absolute;left:0;text-align:left;z-index:251634688;visibility:visible;mso-wrap-style:square;mso-width-percent:0;mso-height-percent:0;mso-wrap-distance-left:3.17494mm;mso-wrap-distance-top:0;mso-wrap-distance-right:3.17494mm;mso-wrap-distance-bottom:0;mso-position-horizontal:absolute;mso-position-horizontal-relative:margin;mso-position-vertical:absolute;mso-position-vertical-relative:text;mso-width-percent:0;mso-height-percent:0;mso-width-relative:page;mso-height-relative:page" from="558.25pt,2.15pt" to="558.25pt,431.5pt" o:gfxdata="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" o:allowincell="f" strokeweight=".25pt">
+            <w10:wrap anchorx="margin"/>
+          </v:line>
+        </w:pict>
       </w:r>
-      <w:r>
-        <w:rPr>
-          <w:rFonts w:ascii="Calibri" w:hAnsi="Calibri" w:cs="Calibri"/>
-          <w:b/>
-          <w:sz w:val="24"/>
-          <w:szCs w:val="24"/>
-          <w:lang w:val="es-ES_tradnl"/>
-        </w:rPr>
-        <w:fldChar w:fldCharType="begin"/>
-      </w:r>
-      <w:r>
-        <w:rPr>
-          <w:rFonts w:ascii="Calibri" w:hAnsi="Calibri" w:cs="Calibri"/>
-          <w:b/>
-          <w:sz w:val="24"/>
-          <w:szCs w:val="24"/>
-          <w:lang w:val="es-ES_tradnl"/>
-        </w:rPr>
-        <w:instrText xml:space="preserve"> MERGEFIELD  =titulo  \* MERGEFORMAT </w:instrText>
-      </w:r>
-      <w:r>
-        <w:rPr>
-          <w:rFonts w:ascii="Calibri" w:hAnsi="Calibri" w:cs="Calibri"/>
-          <w:b/>
-          <w:sz w:val="24"/>
-          <w:szCs w:val="24"/>
-          <w:lang w:val="es-ES_tradnl"/>
-        </w:rPr>
-        <w:fldChar w:fldCharType="separate"/>
-      </w:r>
-      <w:r>
-        <w:rPr>
-          <w:rFonts w:ascii="Calibri" w:hAnsi="Calibri" w:cs="Calibri"/>
-          <w:b/>
-          <w:noProof/>
-          <w:sz w:val="24"/>
-          <w:szCs w:val="24"/>
-          <w:lang w:val="es-ES_tradnl"/>
-        </w:rPr>
-        <w:t>«=titulo»</w:t>
-      </w:r>
-      <w:r>
-        <w:rPr>
-          <w:rFonts w:ascii="Calibri" w:hAnsi="Calibri" w:cs="Calibri"/>
-          <w:b/>
-          <w:sz w:val="24"/>
-          <w:szCs w:val="24"/>
-          <w:lang w:val="es-ES_tradnl"/>
-        </w:rPr>
-        <w:fldChar w:fldCharType="end"/>
-      </w:r>
+      <w:fldSimple w:instr=" MERGEFIELD  =talento.nombre  \* MERGEFORMAT ">
+        <w:r>
+          <w:rPr>
+            <w:rFonts w:ascii="Calibri" w:hAnsi="Calibri" w:cs="Calibri"/>
+            <w:b/>
+            <w:noProof/>
+            <w:sz w:val="24"/>
+            <w:szCs w:val="24"/>
+            <w:lang w:val="es-ES_tradnl"/>
+          </w:rPr>
+          <w:t>«=talento.nombre»</w:t>
+        </w:r>
+      </w:fldSimple>
     </w:p>
     <w:p>
       <w:pPr>
@@ -2538,54 +2448,46 @@
           <w:rFonts w:ascii="Calibri" w:hAnsi="Calibri" w:cs="Calibri"/>
           <w:sz w:val="22"/>
           <w:szCs w:val="22"/>
-        </w:rPr>
-      </w:pPr>
-      <w:r>
+          <w:lang w:val="es-ES_tradnl"/>
+        </w:rPr>
+      </w:pPr>
+      <w:fldSimple w:instr=" MERGEFIELD  =talento.texto  \* MERGEFORMAT ">
+        <w:r>
+          <w:rPr>
+            <w:rFonts w:ascii="Calibri" w:hAnsi="Calibri" w:cs="Calibri"/>
+            <w:noProof/>
+            <w:sz w:val="22"/>
+            <w:szCs w:val="22"/>
+            <w:lang w:val="es-ES_tradnl"/>
+          </w:rPr>
+          <w:t>«=talento.texto»</w:t>
+        </w:r>
+      </w:fldSimple>
+    </w:p>
+    <w:p>
+      <w:pPr>
+        <w:shd w:val="clear" w:color="auto" w:fill="FFFFFF"/>
+        <w:spacing w:before="240" w:line="240" w:lineRule="exact"/>
+        <w:ind w:left="149"/>
+        <w:jc w:val="both"/>
         <w:rPr>
           <w:rFonts w:ascii="Calibri" w:hAnsi="Calibri" w:cs="Calibri"/>
           <w:sz w:val="22"/>
           <w:szCs w:val="22"/>
-          <w:lang w:val="es-ES_tradnl"/>
-        </w:rPr>
-        <w:fldChar w:fldCharType="begin"/>
-      </w:r>
-      <w:r>
-        <w:rPr>
-          <w:rFonts w:ascii="Calibri" w:hAnsi="Calibri" w:cs="Calibri"/>
-          <w:sz w:val="22"/>
-          <w:szCs w:val="22"/>
-          <w:lang w:val="es-ES_tradnl"/>
-        </w:rPr>
-        <w:instrText xml:space="preserve"> MERGEFIELD  =texto  \* MERGEFORMAT </w:instrText>
-      </w:r>
-      <w:r>
-        <w:rPr>
-          <w:rFonts w:ascii="Calibri" w:hAnsi="Calibri" w:cs="Calibri"/>
-          <w:sz w:val="22"/>
-          <w:szCs w:val="22"/>
-          <w:lang w:val="es-ES_tradnl"/>
-        </w:rPr>
-        <w:fldChar w:fldCharType="separate"/>
-      </w:r>
-      <w:r>
-        <w:rPr>
-          <w:rFonts w:ascii="Calibri" w:hAnsi="Calibri" w:cs="Calibri"/>
-          <w:noProof/>
-          <w:sz w:val="22"/>
-          <w:szCs w:val="22"/>
-          <w:lang w:val="es-ES_tradnl"/>
-        </w:rPr>
-        <w:t>«=texto»</w:t>
-      </w:r>
-      <w:r>
-        <w:rPr>
-          <w:rFonts w:ascii="Calibri" w:hAnsi="Calibri" w:cs="Calibri"/>
-          <w:sz w:val="22"/>
-          <w:szCs w:val="22"/>
-          <w:lang w:val="es-ES_tradnl"/>
-        </w:rPr>
-        <w:fldChar w:fldCharType="end"/>
-      </w:r>
+        </w:rPr>
+      </w:pPr>
+      <w:fldSimple w:instr=" MERGEFIELD  talentos:endEach  \* MERGEFORMAT ">
+        <w:r>
+          <w:rPr>
+            <w:rFonts w:ascii="Calibri" w:hAnsi="Calibri" w:cs="Calibri"/>
+            <w:noProof/>
+            <w:sz w:val="22"/>
+            <w:szCs w:val="22"/>
+            <w:lang w:val="es-ES_tradnl"/>
+          </w:rPr>
+          <w:t>«talentos:endEach»</w:t>
+        </w:r>
+      </w:fldSimple>
     </w:p>
     <w:p>
       <w:pPr>
@@ -2611,15 +2513,15 @@
 </file>
 
 <file path=word/endnotes.xml><?xml version="1.0" encoding="utf-8"?>
-<w:endnotes xmlns:wpc="http://schemas.microsoft.com/office/word/2010/wordprocessingCanvas" xmlns:mc="http://schemas.openxmlformats.org/markup-compatibility/2006" xmlns:o="urn:schemas-microsoft-com:office:office" xmlns:r="http://schemas.openxmlformats.org/officeDocument/2006/relationships" xmlns:m="http://schemas.openxmlformats.org/officeDocument/2006/math" xmlns:v="urn:schemas-microsoft-com:vml" xmlns:wp14="http://schemas.microsoft.com/office/word/2010/wordprocessingDrawing" xmlns:wp="http://schemas.openxmlformats.org/drawingml/2006/wordprocessingDrawing" xmlns:w10="urn:schemas-microsoft-com:office:word" xmlns:w="http://schemas.openxmlformats.org/wordprocessingml/2006/main" xmlns:w14="http://schemas.microsoft.com/office/word/2010/wordml" xmlns:w15="http://schemas.microsoft.com/office/word/2012/wordml" xmlns:wpg="http://schemas.microsoft.com/office/word/2010/wordprocessingGroup" xmlns:wpi="http://schemas.microsoft.com/office/word/2010/wordprocessingInk" xmlns:wne="http://schemas.microsoft.com/office/word/2006/wordml" xmlns:wps="http://schemas.microsoft.com/office/word/2010/wordprocessingShape" mc:Ignorable="w14 w15 wp14">
-  <w:endnote w:type="separator" w:id="-1">
+<w:endnotes xmlns:ve="http://schemas.openxmlformats.org/markup-compatibility/2006" xmlns:o="urn:schemas-microsoft-com:office:office" xmlns:r="http://schemas.openxmlformats.org/officeDocument/2006/relationships" xmlns:m="http://schemas.openxmlformats.org/officeDocument/2006/math" xmlns:v="urn:schemas-microsoft-com:vml" xmlns:wp="http://schemas.openxmlformats.org/drawingml/2006/wordprocessingDrawing" xmlns:w10="urn:schemas-microsoft-com:office:word" xmlns:w="http://schemas.openxmlformats.org/wordprocessingml/2006/main" xmlns:wne="http://schemas.microsoft.com/office/word/2006/wordml">
+  <w:endnote w:type="separator" w:id="0">
     <w:p>
       <w:r>
         <w:separator/>
       </w:r>
     </w:p>
   </w:endnote>
-  <w:endnote w:type="continuationSeparator" w:id="0">
+  <w:endnote w:type="continuationSeparator" w:id="1">
     <w:p>
       <w:r>
         <w:continuationSeparator/>
@@ -2630,7 +2532,7 @@
 </file>
 
 <file path=word/footer1.xml><?xml version="1.0" encoding="utf-8"?>
-<w:ftr xmlns:wpc="http://schemas.microsoft.com/office/word/2010/wordprocessingCanvas" xmlns:mc="http://schemas.openxmlformats.org/markup-compatibility/2006" xmlns:o="urn:schemas-microsoft-com:office:office" xmlns:r="http://schemas.openxmlformats.org/officeDocument/2006/relationships" xmlns:m="http://schemas.openxmlformats.org/officeDocument/2006/math" xmlns:v="urn:schemas-microsoft-com:vml" xmlns:wp14="http://schemas.microsoft.com/office/word/2010/wordprocessingDrawing" xmlns:wp="http://schemas.openxmlformats.org/drawingml/2006/wordprocessingDrawing" xmlns:w10="urn:schemas-microsoft-com:office:word" xmlns:w="http://schemas.openxmlformats.org/wordprocessingml/2006/main" xmlns:w14="http://schemas.microsoft.com/office/word/2010/wordml" xmlns:w15="http://schemas.microsoft.com/office/word/2012/wordml" xmlns:wpg="http://schemas.microsoft.com/office/word/2010/wordprocessingGroup" xmlns:wpi="http://schemas.microsoft.com/office/word/2010/wordprocessingInk" xmlns:wne="http://schemas.microsoft.com/office/word/2006/wordml" xmlns:wps="http://schemas.microsoft.com/office/word/2010/wordprocessingShape" mc:Ignorable="w14 w15 wp14">
+<w:ftr xmlns:ve="http://schemas.openxmlformats.org/markup-compatibility/2006" xmlns:o="urn:schemas-microsoft-com:office:office" xmlns:r="http://schemas.openxmlformats.org/officeDocument/2006/relationships" xmlns:m="http://schemas.openxmlformats.org/officeDocument/2006/math" xmlns:v="urn:schemas-microsoft-com:vml" xmlns:wp="http://schemas.openxmlformats.org/drawingml/2006/wordprocessingDrawing" xmlns:w10="urn:schemas-microsoft-com:office:word" xmlns:w="http://schemas.openxmlformats.org/wordprocessingml/2006/main" xmlns:wne="http://schemas.microsoft.com/office/word/2006/wordml">
   <w:p>
     <w:pPr>
       <w:pStyle w:val="Piedepgina"/>
@@ -2677,7 +2579,7 @@
                   <a:blip r:embed="rId1">
                     <a:extLst>
                       <a:ext uri="{28A0092B-C50C-407E-A947-70E740481C1C}">
-                        <a14:useLocalDpi xmlns:a14="http://schemas.microsoft.com/office/drawing/2010/main" val="0"/>
+                        <a14:useLocalDpi xmlns:a14="http://schemas.microsoft.com/office/drawing/2010/main" xmlns:wps="http://schemas.microsoft.com/office/word/2010/wordprocessingShape" xmlns:wpi="http://schemas.microsoft.com/office/word/2010/wordprocessingInk" xmlns:wpg="http://schemas.microsoft.com/office/word/2010/wordprocessingGroup" xmlns:w15="http://schemas.microsoft.com/office/word/2012/wordml" xmlns:w14="http://schemas.microsoft.com/office/word/2010/wordml" xmlns:w="http://schemas.openxmlformats.org/wordprocessingml/2006/main" xmlns:w10="urn:schemas-microsoft-com:office:word" xmlns:wp14="http://schemas.microsoft.com/office/word/2010/wordprocessingDrawing" xmlns:v="urn:schemas-microsoft-com:vml" xmlns:o="urn:schemas-microsoft-com:office:office" xmlns:mc="http://schemas.openxmlformats.org/markup-compatibility/2006" xmlns:wpc="http://schemas.microsoft.com/office/word/2010/wordprocessingCanvas" xmlns="" val="0"/>
                       </a:ext>
                     </a:extLst>
                   </a:blip>
@@ -2699,12 +2601,6 @@
               </pic:pic>
             </a:graphicData>
           </a:graphic>
-          <wp14:sizeRelH relativeFrom="page">
-            <wp14:pctWidth>0</wp14:pctWidth>
-          </wp14:sizeRelH>
-          <wp14:sizeRelV relativeFrom="page">
-            <wp14:pctHeight>0</wp14:pctHeight>
-          </wp14:sizeRelV>
         </wp:anchor>
       </w:drawing>
     </w:r>
@@ -2742,7 +2638,7 @@
                   <a:blip r:embed="rId2">
                     <a:extLst>
                       <a:ext uri="{28A0092B-C50C-407E-A947-70E740481C1C}">
-                        <a14:useLocalDpi xmlns:a14="http://schemas.microsoft.com/office/drawing/2010/main" val="0"/>
+                        <a14:useLocalDpi xmlns:a14="http://schemas.microsoft.com/office/drawing/2010/main" xmlns:wps="http://schemas.microsoft.com/office/word/2010/wordprocessingShape" xmlns:wpi="http://schemas.microsoft.com/office/word/2010/wordprocessingInk" xmlns:wpg="http://schemas.microsoft.com/office/word/2010/wordprocessingGroup" xmlns:w15="http://schemas.microsoft.com/office/word/2012/wordml" xmlns:w14="http://schemas.microsoft.com/office/word/2010/wordml" xmlns:w="http://schemas.openxmlformats.org/wordprocessingml/2006/main" xmlns:w10="urn:schemas-microsoft-com:office:word" xmlns:wp14="http://schemas.microsoft.com/office/word/2010/wordprocessingDrawing" xmlns:v="urn:schemas-microsoft-com:vml" xmlns:o="urn:schemas-microsoft-com:office:office" xmlns:mc="http://schemas.openxmlformats.org/markup-compatibility/2006" xmlns:wpc="http://schemas.microsoft.com/office/word/2010/wordprocessingCanvas" xmlns="" val="0"/>
                       </a:ext>
                     </a:extLst>
                   </a:blip>
@@ -2767,12 +2663,6 @@
               </pic:pic>
             </a:graphicData>
           </a:graphic>
-          <wp14:sizeRelH relativeFrom="page">
-            <wp14:pctWidth>0</wp14:pctWidth>
-          </wp14:sizeRelH>
-          <wp14:sizeRelV relativeFrom="page">
-            <wp14:pctHeight>0</wp14:pctHeight>
-          </wp14:sizeRelV>
         </wp:anchor>
       </w:drawing>
     </w:r>
@@ -2781,15 +2671,15 @@
 </file>
 
 <file path=word/footnotes.xml><?xml version="1.0" encoding="utf-8"?>
-<w:footnotes xmlns:wpc="http://schemas.microsoft.com/office/word/2010/wordprocessingCanvas" xmlns:mc="http://schemas.openxmlformats.org/markup-compatibility/2006" xmlns:o="urn:schemas-microsoft-com:office:office" xmlns:r="http://schemas.openxmlformats.org/officeDocument/2006/relationships" xmlns:m="http://schemas.openxmlformats.org/officeDocument/2006/math" xmlns:v="urn:schemas-microsoft-com:vml" xmlns:wp14="http://schemas.microsoft.com/office/word/2010/wordprocessingDrawing" xmlns:wp="http://schemas.openxmlformats.org/drawingml/2006/wordprocessingDrawing" xmlns:w10="urn:schemas-microsoft-com:office:word" xmlns:w="http://schemas.openxmlformats.org/wordprocessingml/2006/main" xmlns:w14="http://schemas.microsoft.com/office/word/2010/wordml" xmlns:w15="http://schemas.microsoft.com/office/word/2012/wordml" xmlns:wpg="http://schemas.microsoft.com/office/word/2010/wordprocessingGroup" xmlns:wpi="http://schemas.microsoft.com/office/word/2010/wordprocessingInk" xmlns:wne="http://schemas.microsoft.com/office/word/2006/wordml" xmlns:wps="http://schemas.microsoft.com/office/word/2010/wordprocessingShape" mc:Ignorable="w14 w15 wp14">
-  <w:footnote w:type="separator" w:id="-1">
+<w:footnotes xmlns:ve="http://schemas.openxmlformats.org/markup-compatibility/2006" xmlns:o="urn:schemas-microsoft-com:office:office" xmlns:r="http://schemas.openxmlformats.org/officeDocument/2006/relationships" xmlns:m="http://schemas.openxmlformats.org/officeDocument/2006/math" xmlns:v="urn:schemas-microsoft-com:vml" xmlns:wp="http://schemas.openxmlformats.org/drawingml/2006/wordprocessingDrawing" xmlns:w10="urn:schemas-microsoft-com:office:word" xmlns:w="http://schemas.openxmlformats.org/wordprocessingml/2006/main" xmlns:wne="http://schemas.microsoft.com/office/word/2006/wordml">
+  <w:footnote w:type="separator" w:id="0">
     <w:p>
       <w:r>
         <w:separator/>
       </w:r>
     </w:p>
   </w:footnote>
-  <w:footnote w:type="continuationSeparator" w:id="0">
+  <w:footnote w:type="continuationSeparator" w:id="1">
     <w:p>
       <w:r>
         <w:continuationSeparator/>
@@ -2800,7 +2690,7 @@
 </file>
 
 <file path=word/header1.xml><?xml version="1.0" encoding="utf-8"?>
-<w:hdr xmlns:wpc="http://schemas.microsoft.com/office/word/2010/wordprocessingCanvas" xmlns:mc="http://schemas.openxmlformats.org/markup-compatibility/2006" xmlns:o="urn:schemas-microsoft-com:office:office" xmlns:r="http://schemas.openxmlformats.org/officeDocument/2006/relationships" xmlns:m="http://schemas.openxmlformats.org/officeDocument/2006/math" xmlns:v="urn:schemas-microsoft-com:vml" xmlns:wp14="http://schemas.microsoft.com/office/word/2010/wordprocessingDrawing" xmlns:wp="http://schemas.openxmlformats.org/drawingml/2006/wordprocessingDrawing" xmlns:w10="urn:schemas-microsoft-com:office:word" xmlns:w="http://schemas.openxmlformats.org/wordprocessingml/2006/main" xmlns:w14="http://schemas.microsoft.com/office/word/2010/wordml" xmlns:w15="http://schemas.microsoft.com/office/word/2012/wordml" xmlns:wpg="http://schemas.microsoft.com/office/word/2010/wordprocessingGroup" xmlns:wpi="http://schemas.microsoft.com/office/word/2010/wordprocessingInk" xmlns:wne="http://schemas.microsoft.com/office/word/2006/wordml" xmlns:wps="http://schemas.microsoft.com/office/word/2010/wordprocessingShape" mc:Ignorable="w14 w15 wp14">
+<w:hdr xmlns:ve="http://schemas.openxmlformats.org/markup-compatibility/2006" xmlns:o="urn:schemas-microsoft-com:office:office" xmlns:r="http://schemas.openxmlformats.org/officeDocument/2006/relationships" xmlns:m="http://schemas.openxmlformats.org/officeDocument/2006/math" xmlns:v="urn:schemas-microsoft-com:vml" xmlns:wp="http://schemas.openxmlformats.org/drawingml/2006/wordprocessingDrawing" xmlns:w10="urn:schemas-microsoft-com:office:word" xmlns:w="http://schemas.openxmlformats.org/wordprocessingml/2006/main" xmlns:wne="http://schemas.microsoft.com/office/word/2006/wordml">
   <w:p>
     <w:pPr>
       <w:pStyle w:val="Encabezado"/>
@@ -2839,7 +2729,7 @@
                   <a:blip r:embed="rId1">
                     <a:extLst>
                       <a:ext uri="{28A0092B-C50C-407E-A947-70E740481C1C}">
-                        <a14:useLocalDpi xmlns:a14="http://schemas.microsoft.com/office/drawing/2010/main" val="0"/>
+                        <a14:useLocalDpi xmlns:a14="http://schemas.microsoft.com/office/drawing/2010/main" xmlns:wps="http://schemas.microsoft.com/office/word/2010/wordprocessingShape" xmlns:wpi="http://schemas.microsoft.com/office/word/2010/wordprocessingInk" xmlns:wpg="http://schemas.microsoft.com/office/word/2010/wordprocessingGroup" xmlns:w15="http://schemas.microsoft.com/office/word/2012/wordml" xmlns:w14="http://schemas.microsoft.com/office/word/2010/wordml" xmlns:w="http://schemas.openxmlformats.org/wordprocessingml/2006/main" xmlns:w10="urn:schemas-microsoft-com:office:word" xmlns:wp14="http://schemas.microsoft.com/office/word/2010/wordprocessingDrawing" xmlns:v="urn:schemas-microsoft-com:vml" xmlns:o="urn:schemas-microsoft-com:office:office" xmlns:mc="http://schemas.openxmlformats.org/markup-compatibility/2006" xmlns:wpc="http://schemas.microsoft.com/office/word/2010/wordprocessingCanvas" xmlns="" val="0"/>
                       </a:ext>
                     </a:extLst>
                   </a:blip>
@@ -2864,12 +2754,6 @@
               </pic:pic>
             </a:graphicData>
           </a:graphic>
-          <wp14:sizeRelH relativeFrom="page">
-            <wp14:pctWidth>0</wp14:pctWidth>
-          </wp14:sizeRelH>
-          <wp14:sizeRelV relativeFrom="page">
-            <wp14:pctHeight>0</wp14:pctHeight>
-          </wp14:sizeRelV>
         </wp:anchor>
       </w:drawing>
     </w:r>
@@ -2878,7 +2762,7 @@
 </file>
 
 <file path=word/numbering.xml><?xml version="1.0" encoding="utf-8"?>
-<w:numbering xmlns:wpc="http://schemas.microsoft.com/office/word/2010/wordprocessingCanvas" xmlns:mc="http://schemas.openxmlformats.org/markup-compatibility/2006" xmlns:o="urn:schemas-microsoft-com:office:office" xmlns:r="http://schemas.openxmlformats.org/officeDocument/2006/relationships" xmlns:m="http://schemas.openxmlformats.org/officeDocument/2006/math" xmlns:v="urn:schemas-microsoft-com:vml" xmlns:wp14="http://schemas.microsoft.com/office/word/2010/wordprocessingDrawing" xmlns:wp="http://schemas.openxmlformats.org/drawingml/2006/wordprocessingDrawing" xmlns:w10="urn:schemas-microsoft-com:office:word" xmlns:w="http://schemas.openxmlformats.org/wordprocessingml/2006/main" xmlns:w14="http://schemas.microsoft.com/office/word/2010/wordml" xmlns:w15="http://schemas.microsoft.com/office/word/2012/wordml" xmlns:wpg="http://schemas.microsoft.com/office/word/2010/wordprocessingGroup" xmlns:wpi="http://schemas.microsoft.com/office/word/2010/wordprocessingInk" xmlns:wne="http://schemas.microsoft.com/office/word/2006/wordml" xmlns:wps="http://schemas.microsoft.com/office/word/2010/wordprocessingShape" mc:Ignorable="w14 w15 wp14">
+<w:numbering xmlns:ve="http://schemas.openxmlformats.org/markup-compatibility/2006" xmlns:o="urn:schemas-microsoft-com:office:office" xmlns:r="http://schemas.openxmlformats.org/officeDocument/2006/relationships" xmlns:m="http://schemas.openxmlformats.org/officeDocument/2006/math" xmlns:v="urn:schemas-microsoft-com:vml" xmlns:wp="http://schemas.openxmlformats.org/drawingml/2006/wordprocessingDrawing" xmlns:w10="urn:schemas-microsoft-com:office:word" xmlns:w="http://schemas.openxmlformats.org/wordprocessingml/2006/main" xmlns:wne="http://schemas.microsoft.com/office/word/2006/wordml">
   <w:abstractNum w:abstractNumId="0">
     <w:nsid w:val="FFFFFFFE"/>
     <w:multiLevelType w:val="singleLevel"/>
@@ -2908,7 +2792,7 @@
 </file>
 
 <file path=word/styles.xml><?xml version="1.0" encoding="utf-8"?>
-<w:styles xmlns:mc="http://schemas.openxmlformats.org/markup-compatibility/2006" xmlns:r="http://schemas.openxmlformats.org/officeDocument/2006/relationships" xmlns:w="http://schemas.openxmlformats.org/wordprocessingml/2006/main" xmlns:w14="http://schemas.microsoft.com/office/word/2010/wordml" xmlns:w15="http://schemas.microsoft.com/office/word/2012/wordml" mc:Ignorable="w14 w15">
+<w:styles xmlns:r="http://schemas.openxmlformats.org/officeDocument/2006/relationships" xmlns:w="http://schemas.openxmlformats.org/wordprocessingml/2006/main">
   <w:docDefaults>
     <w:rPrDefault>
       <w:rPr>
@@ -2918,378 +2802,144 @@
     </w:rPrDefault>
     <w:pPrDefault/>
   </w:docDefaults>
-  <w:latentStyles w:defLockedState="0" w:defUIPriority="99" w:defSemiHidden="0" w:defUnhideWhenUsed="0" w:defQFormat="0" w:count="371">
-    <w:lsdException w:name="Normal" w:uiPriority="0" w:qFormat="1"/>
-    <w:lsdException w:name="heading 1" w:uiPriority="9" w:qFormat="1"/>
-    <w:lsdException w:name="heading 2" w:semiHidden="1" w:uiPriority="9" w:unhideWhenUsed="1" w:qFormat="1"/>
-    <w:lsdException w:name="heading 3" w:semiHidden="1" w:uiPriority="9" w:unhideWhenUsed="1" w:qFormat="1"/>
-    <w:lsdException w:name="heading 4" w:semiHidden="1" w:uiPriority="9" w:unhideWhenUsed="1" w:qFormat="1"/>
-    <w:lsdException w:name="heading 5" w:semiHidden="1" w:uiPriority="9" w:unhideWhenUsed="1" w:qFormat="1"/>
-    <w:lsdException w:name="heading 6" w:semiHidden="1" w:uiPriority="9" w:unhideWhenUsed="1" w:qFormat="1"/>
-    <w:lsdException w:name="heading 7" w:semiHidden="1" w:uiPriority="9" w:unhideWhenUsed="1" w:qFormat="1"/>
-    <w:lsdException w:name="heading 8" w:semiHidden="1" w:uiPriority="9" w:unhideWhenUsed="1" w:qFormat="1"/>
-    <w:lsdException w:name="heading 9" w:semiHidden="1" w:uiPriority="9" w:unhideWhenUsed="1" w:qFormat="1"/>
-    <w:lsdException w:name="index 1" w:semiHidden="1" w:unhideWhenUsed="1"/>
-    <w:lsdException w:name="index 2" w:semiHidden="1" w:unhideWhenUsed="1"/>
-    <w:lsdException w:name="index 3" w:semiHidden="1" w:unhideWhenUsed="1"/>
-    <w:lsdException w:name="index 4" w:semiHidden="1" w:unhideWhenUsed="1"/>
-    <w:lsdException w:name="index 5" w:semiHidden="1" w:unhideWhenUsed="1"/>
-    <w:lsdException w:name="index 6" w:semiHidden="1" w:unhideWhenUsed="1"/>
-    <w:lsdException w:name="index 7" w:semiHidden="1" w:unhideWhenUsed="1"/>
-    <w:lsdException w:name="index 8" w:semiHidden="1" w:unhideWhenUsed="1"/>
-    <w:lsdException w:name="index 9" w:semiHidden="1" w:unhideWhenUsed="1"/>
-    <w:lsdException w:name="toc 1" w:semiHidden="1" w:uiPriority="39" w:unhideWhenUsed="1"/>
-    <w:lsdException w:name="toc 2" w:semiHidden="1" w:uiPriority="39" w:unhideWhenUsed="1"/>
-    <w:lsdException w:name="toc 3" w:semiHidden="1" w:uiPriority="39" w:unhideWhenUsed="1"/>
-    <w:lsdException w:name="toc 4" w:semiHidden="1" w:uiPriority="39" w:unhideWhenUsed="1"/>
-    <w:lsdException w:name="toc 5" w:semiHidden="1" w:uiPriority="39" w:unhideWhenUsed="1"/>
-    <w:lsdException w:name="toc 6" w:semiHidden="1" w:uiPriority="39" w:unhideWhenUsed="1"/>
-    <w:lsdException w:name="toc 7" w:semiHidden="1" w:uiPriority="39" w:unhideWhenUsed="1"/>
-    <w:lsdException w:name="toc 8" w:semiHidden="1" w:uiPriority="39" w:unhideWhenUsed="1"/>
-    <w:lsdException w:name="toc 9" w:semiHidden="1" w:uiPriority="39" w:unhideWhenUsed="1"/>
-    <w:lsdException w:name="Normal Indent" w:semiHidden="1" w:unhideWhenUsed="1"/>
-    <w:lsdException w:name="footnote text" w:semiHidden="1" w:unhideWhenUsed="1"/>
-    <w:lsdException w:name="annotation text" w:semiHidden="1" w:unhideWhenUsed="1"/>
-    <w:lsdException w:name="header" w:semiHidden="1" w:unhideWhenUsed="1"/>
-    <w:lsdException w:name="footer" w:semiHidden="1" w:unhideWhenUsed="1"/>
-    <w:lsdException w:name="index heading" w:semiHidden="1" w:unhideWhenUsed="1"/>
-    <w:lsdException w:name="caption" w:semiHidden="1" w:uiPriority="35" w:unhideWhenUsed="1" w:qFormat="1"/>
-    <w:lsdException w:name="table of figures" w:semiHidden="1" w:unhideWhenUsed="1"/>
-    <w:lsdException w:name="envelope address" w:semiHidden="1" w:unhideWhenUsed="1"/>
-    <w:lsdException w:name="envelope return" w:semiHidden="1" w:unhideWhenUsed="1"/>
-    <w:lsdException w:name="footnote reference" w:semiHidden="1" w:unhideWhenUsed="1"/>
-    <w:lsdException w:name="annotation reference" w:semiHidden="1" w:unhideWhenUsed="1"/>
-    <w:lsdException w:name="line number" w:semiHidden="1" w:unhideWhenUsed="1"/>
-    <w:lsdException w:name="page number" w:semiHidden="1" w:unhideWhenUsed="1"/>
-    <w:lsdException w:name="endnote reference" w:semiHidden="1" w:unhideWhenUsed="1"/>
-    <w:lsdException w:name="endnote text" w:semiHidden="1" w:unhideWhenUsed="1"/>
-    <w:lsdException w:name="table of authorities" w:semiHidden="1" w:unhideWhenUsed="1"/>
-    <w:lsdException w:name="macro" w:semiHidden="1" w:unhideWhenUsed="1"/>
-    <w:lsdException w:name="toa heading" w:semiHidden="1" w:unhideWhenUsed="1"/>
-    <w:lsdException w:name="List" w:semiHidden="1" w:unhideWhenUsed="1"/>
-    <w:lsdException w:name="List Bullet" w:semiHidden="1" w:unhideWhenUsed="1"/>
-    <w:lsdException w:name="List Number" w:semiHidden="1" w:unhideWhenUsed="1"/>
-    <w:lsdException w:name="List 2" w:semiHidden="1" w:unhideWhenUsed="1"/>
-    <w:lsdException w:name="List 3" w:semiHidden="1" w:unhideWhenUsed="1"/>
-    <w:lsdException w:name="List 4" w:semiHidden="1" w:unhideWhenUsed="1"/>
-    <w:lsdException w:name="List 5" w:semiHidden="1" w:unhideWhenUsed="1"/>
-    <w:lsdException w:name="List Bullet 2" w:semiHidden="1" w:unhideWhenUsed="1"/>
-    <w:lsdException w:name="List Bullet 3" w:semiHidden="1" w:unhideWhenUsed="1"/>
-    <w:lsdException w:name="List Bullet 4" w:semiHidden="1" w:unhideWhenUsed="1"/>
-    <w:lsdException w:name="List Bullet 5" w:semiHidden="1" w:unhideWhenUsed="1"/>
-    <w:lsdException w:name="List Number 2" w:semiHidden="1" w:unhideWhenUsed="1"/>
-    <w:lsdException w:name="List Number 3" w:semiHidden="1" w:unhideWhenUsed="1"/>
-    <w:lsdException w:name="List Number 4" w:semiHidden="1" w:unhideWhenUsed="1"/>
-    <w:lsdException w:name="List Number 5" w:semiHidden="1" w:unhideWhenUsed="1"/>
-    <w:lsdException w:name="Title" w:uiPriority="10" w:qFormat="1"/>
-    <w:lsdException w:name="Closing" w:semiHidden="1" w:unhideWhenUsed="1"/>
-    <w:lsdException w:name="Signature" w:semiHidden="1" w:unhideWhenUsed="1"/>
-    <w:lsdException w:name="Default Paragraph Font" w:semiHidden="1" w:uiPriority="1" w:unhideWhenUsed="1"/>
-    <w:lsdException w:name="Body Text" w:semiHidden="1" w:unhideWhenUsed="1"/>
-    <w:lsdException w:name="Body Text Indent" w:semiHidden="1" w:unhideWhenUsed="1"/>
-    <w:lsdException w:name="List Continue" w:semiHidden="1" w:unhideWhenUsed="1"/>
-    <w:lsdException w:name="List Continue 2" w:semiHidden="1" w:unhideWhenUsed="1"/>
-    <w:lsdException w:name="List Continue 3" w:semiHidden="1" w:unhideWhenUsed="1"/>
-    <w:lsdException w:name="List Continue 4" w:semiHidden="1" w:unhideWhenUsed="1"/>
-    <w:lsdException w:name="List Continue 5" w:semiHidden="1" w:unhideWhenUsed="1"/>
-    <w:lsdException w:name="Message Header" w:semiHidden="1" w:unhideWhenUsed="1"/>
-    <w:lsdException w:name="Subtitle" w:uiPriority="11" w:qFormat="1"/>
-    <w:lsdException w:name="Salutation" w:semiHidden="1" w:unhideWhenUsed="1"/>
-    <w:lsdException w:name="Date" w:semiHidden="1" w:unhideWhenUsed="1"/>
-    <w:lsdException w:name="Body Text First Indent" w:semiHidden="1" w:unhideWhenUsed="1"/>
-    <w:lsdException w:name="Body Text First Indent 2" w:semiHidden="1" w:unhideWhenUsed="1"/>
-    <w:lsdException w:name="Note Heading" w:semiHidden="1" w:unhideWhenUsed="1"/>
-    <w:lsdException w:name="Body Text 2" w:semiHidden="1" w:unhideWhenUsed="1"/>
-    <w:lsdException w:name="Body Text 3" w:semiHidden="1" w:unhideWhenUsed="1"/>
-    <w:lsdException w:name="Body Text Indent 2" w:semiHidden="1" w:unhideWhenUsed="1"/>
-    <w:lsdException w:name="Body Text Indent 3" w:semiHidden="1" w:unhideWhenUsed="1"/>
-    <w:lsdException w:name="Block Text" w:semiHidden="1" w:unhideWhenUsed="1"/>
-    <w:lsdException w:name="Hyperlink" w:semiHidden="1" w:unhideWhenUsed="1"/>
-    <w:lsdException w:name="FollowedHyperlink" w:semiHidden="1" w:unhideWhenUsed="1"/>
-    <w:lsdException w:name="Strong" w:uiPriority="22" w:qFormat="1"/>
-    <w:lsdException w:name="Emphasis" w:uiPriority="20" w:qFormat="1"/>
-    <w:lsdException w:name="Document Map" w:semiHidden="1" w:unhideWhenUsed="1"/>
-    <w:lsdException w:name="Plain Text" w:semiHidden="1" w:unhideWhenUsed="1"/>
-    <w:lsdException w:name="E-mail Signature" w:semiHidden="1" w:unhideWhenUsed="1"/>
-    <w:lsdException w:name="HTML Top of Form" w:semiHidden="1" w:unhideWhenUsed="1"/>
-    <w:lsdException w:name="HTML Bottom of Form" w:semiHidden="1" w:unhideWhenUsed="1"/>
-    <w:lsdException w:name="Normal (Web)" w:semiHidden="1" w:unhideWhenUsed="1"/>
-    <w:lsdException w:name="HTML Acronym" w:semiHidden="1" w:unhideWhenUsed="1"/>
-    <w:lsdException w:name="HTML Address" w:semiHidden="1" w:unhideWhenUsed="1"/>
-    <w:lsdException w:name="HTML Cite" w:semiHidden="1" w:unhideWhenUsed="1"/>
-    <w:lsdException w:name="HTML Code" w:semiHidden="1" w:unhideWhenUsed="1"/>
-    <w:lsdException w:name="HTML Definition" w:semiHidden="1" w:unhideWhenUsed="1"/>
-    <w:lsdException w:name="HTML Keyboard" w:semiHidden="1" w:unhideWhenUsed="1"/>
-    <w:lsdException w:name="HTML Preformatted" w:semiHidden="1" w:unhideWhenUsed="1"/>
-    <w:lsdException w:name="HTML Sample" w:semiHidden="1" w:unhideWhenUsed="1"/>
-    <w:lsdException w:name="HTML Typewriter" w:semiHidden="1" w:unhideWhenUsed="1"/>
-    <w:lsdException w:name="HTML Variable" w:semiHidden="1" w:unhideWhenUsed="1"/>
-    <w:lsdException w:name="Normal Table" w:semiHidden="1" w:unhideWhenUsed="1"/>
-    <w:lsdException w:name="annotation subject" w:semiHidden="1" w:unhideWhenUsed="1"/>
-    <w:lsdException w:name="No List" w:semiHidden="1" w:unhideWhenUsed="1"/>
-    <w:lsdException w:name="Outline List 1" w:semiHidden="1" w:unhideWhenUsed="1"/>
-    <w:lsdException w:name="Outline List 2" w:semiHidden="1" w:unhideWhenUsed="1"/>
-    <w:lsdException w:name="Outline List 3" w:semiHidden="1" w:unhideWhenUsed="1"/>
-    <w:lsdException w:name="Table Simple 1" w:semiHidden="1" w:unhideWhenUsed="1"/>
-    <w:lsdException w:name="Table Simple 2" w:semiHidden="1" w:unhideWhenUsed="1"/>
-    <w:lsdException w:name="Table Simple 3" w:semiHidden="1" w:unhideWhenUsed="1"/>
-    <w:lsdException w:name="Table Classic 1" w:semiHidden="1" w:unhideWhenUsed="1"/>
-    <w:lsdException w:name="Table Classic 2" w:semiHidden="1" w:unhideWhenUsed="1"/>
-    <w:lsdException w:name="Table Classic 3" w:semiHidden="1" w:unhideWhenUsed="1"/>
-    <w:lsdException w:name="Table Classic 4" w:semiHidden="1" w:unhideWhenUsed="1"/>
-    <w:lsdException w:name="Table Colorful 1" w:semiHidden="1" w:unhideWhenUsed="1"/>
-    <w:lsdException w:name="Table Colorful 2" w:semiHidden="1" w:unhideWhenUsed="1"/>
-    <w:lsdException w:name="Table Colorful 3" w:semiHidden="1" w:unhideWhenUsed="1"/>
-    <w:lsdException w:name="Table Columns 1" w:semiHidden="1" w:unhideWhenUsed="1"/>
-    <w:lsdException w:name="Table Columns 2" w:semiHidden="1" w:unhideWhenUsed="1"/>
-    <w:lsdException w:name="Table Columns 3" w:semiHidden="1" w:unhideWhenUsed="1"/>
-    <w:lsdException w:name="Table Columns 4" w:semiHidden="1" w:unhideWhenUsed="1"/>
-    <w:lsdException w:name="Table Columns 5" w:semiHidden="1" w:unhideWhenUsed="1"/>
-    <w:lsdException w:name="Table Grid 1" w:semiHidden="1" w:unhideWhenUsed="1"/>
-    <w:lsdException w:name="Table Grid 2" w:semiHidden="1" w:unhideWhenUsed="1"/>
-    <w:lsdException w:name="Table Grid 3" w:semiHidden="1" w:unhideWhenUsed="1"/>
-    <w:lsdException w:name="Table Grid 4" w:semiHidden="1" w:unhideWhenUsed="1"/>
-    <w:lsdException w:name="Table Grid 5" w:semiHidden="1" w:unhideWhenUsed="1"/>
-    <w:lsdException w:name="Table Grid 6" w:semiHidden="1" w:unhideWhenUsed="1"/>
-    <w:lsdException w:name="Table Grid 7" w:semiHidden="1" w:unhideWhenUsed="1"/>
-    <w:lsdException w:name="Table Grid 8" w:semiHidden="1" w:unhideWhenUsed="1"/>
-    <w:lsdException w:name="Table List 1" w:semiHidden="1" w:unhideWhenUsed="1"/>
-    <w:lsdException w:name="Table List 2" w:semiHidden="1" w:unhideWhenUsed="1"/>
-    <w:lsdException w:name="Table List 3" w:semiHidden="1" w:unhideWhenUsed="1"/>
-    <w:lsdException w:name="Table List 4" w:semiHidden="1" w:unhideWhenUsed="1"/>
-    <w:lsdException w:name="Table List 5" w:semiHidden="1" w:unhideWhenUsed="1"/>
-    <w:lsdException w:name="Table List 6" w:semiHidden="1" w:unhideWhenUsed="1"/>
-    <w:lsdException w:name="Table List 7" w:semiHidden="1" w:unhideWhenUsed="1"/>
-    <w:lsdException w:name="Table List 8" w:semiHidden="1" w:unhideWhenUsed="1"/>
-    <w:lsdException w:name="Table 3D effects 1" w:semiHidden="1" w:unhideWhenUsed="1"/>
-    <w:lsdException w:name="Table 3D effects 2" w:semiHidden="1" w:unhideWhenUsed="1"/>
-    <w:lsdException w:name="Table 3D effects 3" w:semiHidden="1" w:unhideWhenUsed="1"/>
-    <w:lsdException w:name="Table Contemporary" w:semiHidden="1" w:unhideWhenUsed="1"/>
-    <w:lsdException w:name="Table Elegant" w:semiHidden="1" w:unhideWhenUsed="1"/>
-    <w:lsdException w:name="Table Professional" w:semiHidden="1" w:unhideWhenUsed="1"/>
-    <w:lsdException w:name="Table Subtle 1" w:semiHidden="1" w:unhideWhenUsed="1"/>
-    <w:lsdException w:name="Table Subtle 2" w:semiHidden="1" w:unhideWhenUsed="1"/>
-    <w:lsdException w:name="Table Web 1" w:semiHidden="1" w:unhideWhenUsed="1"/>
-    <w:lsdException w:name="Table Web 2" w:semiHidden="1" w:unhideWhenUsed="1"/>
-    <w:lsdException w:name="Table Web 3" w:semiHidden="1" w:unhideWhenUsed="1"/>
-    <w:lsdException w:name="Balloon Text" w:semiHidden="1" w:unhideWhenUsed="1"/>
-    <w:lsdException w:name="Table Grid" w:uiPriority="59"/>
-    <w:lsdException w:name="Table Theme" w:semiHidden="1" w:unhideWhenUsed="1"/>
-    <w:lsdException w:name="Placeholder Text" w:semiHidden="1"/>
-    <w:lsdException w:name="No Spacing" w:uiPriority="1" w:qFormat="1"/>
-    <w:lsdException w:name="Light Shading" w:uiPriority="60"/>
-    <w:lsdException w:name="Light List" w:uiPriority="61"/>
-    <w:lsdException w:name="Light Grid" w:uiPriority="62"/>
-    <w:lsdException w:name="Medium Shading 1" w:uiPriority="63"/>
-    <w:lsdException w:name="Medium Shading 2" w:uiPriority="64"/>
-    <w:lsdException w:name="Medium List 1" w:uiPriority="65"/>
-    <w:lsdException w:name="Medium List 2" w:uiPriority="66"/>
-    <w:lsdException w:name="Medium Grid 1" w:uiPriority="67"/>
-    <w:lsdException w:name="Medium Grid 2" w:uiPriority="68"/>
-    <w:lsdException w:name="Medium Grid 3" w:uiPriority="69"/>
-    <w:lsdException w:name="Dark List" w:uiPriority="70"/>
-    <w:lsdException w:name="Colorful Shading" w:uiPriority="71"/>
-    <w:lsdException w:name="Colorful List" w:uiPriority="72"/>
-    <w:lsdException w:name="Colorful Grid" w:uiPriority="73"/>
-    <w:lsdException w:name="Light Shading Accent 1" w:uiPriority="60"/>
-    <w:lsdException w:name="Light List Accent 1" w:uiPriority="61"/>
-    <w:lsdException w:name="Light Grid Accent 1" w:uiPriority="62"/>
-    <w:lsdException w:name="Medium Shading 1 Accent 1" w:uiPriority="63"/>
-    <w:lsdException w:name="Medium Shading 2 Accent 1" w:uiPriority="64"/>
-    <w:lsdException w:name="Medium List 1 Accent 1" w:uiPriority="65"/>
-    <w:lsdException w:name="Revision" w:semiHidden="1"/>
-    <w:lsdException w:name="List Paragraph" w:uiPriority="34" w:qFormat="1"/>
-    <w:lsdException w:name="Quote" w:uiPriority="29" w:qFormat="1"/>
-    <w:lsdException w:name="Intense Quote" w:uiPriority="30" w:qFormat="1"/>
-    <w:lsdException w:name="Medium List 2 Accent 1" w:uiPriority="66"/>
-    <w:lsdException w:name="Medium Grid 1 Accent 1" w:uiPriority="67"/>
-    <w:lsdException w:name="Medium Grid 2 Accent 1" w:uiPriority="68"/>
-    <w:lsdException w:name="Medium Grid 3 Accent 1" w:uiPriority="69"/>
-    <w:lsdException w:name="Dark List Accent 1" w:uiPriority="70"/>
-    <w:lsdException w:name="Colorful Shading Accent 1" w:uiPriority="71"/>
-    <w:lsdException w:name="Colorful List Accent 1" w:uiPriority="72"/>
-    <w:lsdException w:name="Colorful Grid Accent 1" w:uiPriority="73"/>
-    <w:lsdException w:name="Light Shading Accent 2" w:uiPriority="60"/>
-    <w:lsdException w:name="Light List Accent 2" w:uiPriority="61"/>
-    <w:lsdException w:name="Light Grid Accent 2" w:uiPriority="62"/>
-    <w:lsdException w:name="Medium Shading 1 Accent 2" w:uiPriority="63"/>
-    <w:lsdException w:name="Medium Shading 2 Accent 2" w:uiPriority="64"/>
-    <w:lsdException w:name="Medium List 1 Accent 2" w:uiPriority="65"/>
-    <w:lsdException w:name="Medium List 2 Accent 2" w:uiPriority="66"/>
-    <w:lsdException w:name="Medium Grid 1 Accent 2" w:uiPriority="67"/>
-    <w:lsdException w:name="Medium Grid 2 Accent 2" w:uiPriority="68"/>
-    <w:lsdException w:name="Medium Grid 3 Accent 2" w:uiPriority="69"/>
-    <w:lsdException w:name="Dark List Accent 2" w:uiPriority="70"/>
-    <w:lsdException w:name="Colorful Shading Accent 2" w:uiPriority="71"/>
-    <w:lsdException w:name="Colorful List Accent 2" w:uiPriority="72"/>
-    <w:lsdException w:name="Colorful Grid Accent 2" w:uiPriority="73"/>
-    <w:lsdException w:name="Light Shading Accent 3" w:uiPriority="60"/>
-    <w:lsdException w:name="Light List Accent 3" w:uiPriority="61"/>
-    <w:lsdException w:name="Light Grid Accent 3" w:uiPriority="62"/>
-    <w:lsdException w:name="Medium Shading 1 Accent 3" w:uiPriority="63"/>
-    <w:lsdException w:name="Medium Shading 2 Accent 3" w:uiPriority="64"/>
-    <w:lsdException w:name="Medium List 1 Accent 3" w:uiPriority="65"/>
-    <w:lsdException w:name="Medium List 2 Accent 3" w:uiPriority="66"/>
-    <w:lsdException w:name="Medium Grid 1 Accent 3" w:uiPriority="67"/>
-    <w:lsdException w:name="Medium Grid 2 Accent 3" w:uiPriority="68"/>
-    <w:lsdException w:name="Medium Grid 3 Accent 3" w:uiPriority="69"/>
-    <w:lsdException w:name="Dark List Accent 3" w:uiPriority="70"/>
-    <w:lsdException w:name="Colorful Shading Accent 3" w:uiPriority="71"/>
-    <w:lsdException w:name="Colorful List Accent 3" w:uiPriority="72"/>
-    <w:lsdException w:name="Colorful Grid Accent 3" w:uiPriority="73"/>
-    <w:lsdException w:name="Light Shading Accent 4" w:uiPriority="60"/>
-    <w:lsdException w:name="Light List Accent 4" w:uiPriority="61"/>
-    <w:lsdException w:name="Light Grid Accent 4" w:uiPriority="62"/>
-    <w:lsdException w:name="Medium Shading 1 Accent 4" w:uiPriority="63"/>
-    <w:lsdException w:name="Medium Shading 2 Accent 4" w:uiPriority="64"/>
-    <w:lsdException w:name="Medium List 1 Accent 4" w:uiPriority="65"/>
-    <w:lsdException w:name="Medium List 2 Accent 4" w:uiPriority="66"/>
-    <w:lsdException w:name="Medium Grid 1 Accent 4" w:uiPriority="67"/>
-    <w:lsdException w:name="Medium Grid 2 Accent 4" w:uiPriority="68"/>
-    <w:lsdException w:name="Medium Grid 3 Accent 4" w:uiPriority="69"/>
-    <w:lsdException w:name="Dark List Accent 4" w:uiPriority="70"/>
-    <w:lsdException w:name="Colorful Shading Accent 4" w:uiPriority="71"/>
-    <w:lsdException w:name="Colorful List Accent 4" w:uiPriority="72"/>
-    <w:lsdException w:name="Colorful Grid Accent 4" w:uiPriority="73"/>
-    <w:lsdException w:name="Light Shading Accent 5" w:uiPriority="60"/>
-    <w:lsdException w:name="Light List Accent 5" w:uiPriority="61"/>
-    <w:lsdException w:name="Light Grid Accent 5" w:uiPriority="62"/>
-    <w:lsdException w:name="Medium Shading 1 Accent 5" w:uiPriority="63"/>
-    <w:lsdException w:name="Medium Shading 2 Accent 5" w:uiPriority="64"/>
-    <w:lsdException w:name="Medium List 1 Accent 5" w:uiPriority="65"/>
-    <w:lsdException w:name="Medium List 2 Accent 5" w:uiPriority="66"/>
-    <w:lsdException w:name="Medium Grid 1 Accent 5" w:uiPriority="67"/>
-    <w:lsdException w:name="Medium Grid 2 Accent 5" w:uiPriority="68"/>
-    <w:lsdException w:name="Medium Grid 3 Accent 5" w:uiPriority="69"/>
-    <w:lsdException w:name="Dark List Accent 5" w:uiPriority="70"/>
-    <w:lsdException w:name="Colorful Shading Accent 5" w:uiPriority="71"/>
-    <w:lsdException w:name="Colorful List Accent 5" w:uiPriority="72"/>
-    <w:lsdException w:name="Colorful Grid Accent 5" w:uiPriority="73"/>
-    <w:lsdException w:name="Light Shading Accent 6" w:uiPriority="60"/>
-    <w:lsdException w:name="Light List Accent 6" w:uiPriority="61"/>
-    <w:lsdException w:name="Light Grid Accent 6" w:uiPriority="62"/>
-    <w:lsdException w:name="Medium Shading 1 Accent 6" w:uiPriority="63"/>
-    <w:lsdException w:name="Medium Shading 2 Accent 6" w:uiPriority="64"/>
-    <w:lsdException w:name="Medium List 1 Accent 6" w:uiPriority="65"/>
-    <w:lsdException w:name="Medium List 2 Accent 6" w:uiPriority="66"/>
-    <w:lsdException w:name="Medium Grid 1 Accent 6" w:uiPriority="67"/>
-    <w:lsdException w:name="Medium Grid 2 Accent 6" w:uiPriority="68"/>
-    <w:lsdException w:name="Medium Grid 3 Accent 6" w:uiPriority="69"/>
-    <w:lsdException w:name="Dark List Accent 6" w:uiPriority="70"/>
-    <w:lsdException w:name="Colorful Shading Accent 6" w:uiPriority="71"/>
-    <w:lsdException w:name="Colorful List Accent 6" w:uiPriority="72"/>
-    <w:lsdException w:name="Colorful Grid Accent 6" w:uiPriority="73"/>
-    <w:lsdException w:name="Subtle Emphasis" w:uiPriority="19" w:qFormat="1"/>
-    <w:lsdException w:name="Intense Emphasis" w:uiPriority="21" w:qFormat="1"/>
-    <w:lsdException w:name="Subtle Reference" w:uiPriority="31" w:qFormat="1"/>
-    <w:lsdException w:name="Intense Reference" w:uiPriority="32" w:qFormat="1"/>
-    <w:lsdException w:name="Book Title" w:uiPriority="33" w:qFormat="1"/>
-    <w:lsdException w:name="Bibliography" w:semiHidden="1" w:uiPriority="37" w:unhideWhenUsed="1"/>
-    <w:lsdException w:name="TOC Heading" w:semiHidden="1" w:uiPriority="39" w:unhideWhenUsed="1" w:qFormat="1"/>
-    <w:lsdException w:name="Plain Table 1" w:uiPriority="41"/>
-    <w:lsdException w:name="Plain Table 2" w:uiPriority="42"/>
-    <w:lsdException w:name="Plain Table 3" w:uiPriority="43"/>
-    <w:lsdException w:name="Plain Table 4" w:uiPriority="44"/>
-    <w:lsdException w:name="Plain Table 5" w:uiPriority="45"/>
-    <w:lsdException w:name="Grid Table Light" w:uiPriority="40"/>
-    <w:lsdException w:name="Grid Table 1 Light" w:uiPriority="46"/>
-    <w:lsdException w:name="Grid Table 2" w:uiPriority="47"/>
-    <w:lsdException w:name="Grid Table 3" w:uiPriority="48"/>
-    <w:lsdException w:name="Grid Table 4" w:uiPriority="49"/>
-    <w:lsdException w:name="Grid Table 5 Dark" w:uiPriority="50"/>
-    <w:lsdException w:name="Grid Table 6 Colorful" w:uiPriority="51"/>
-    <w:lsdException w:name="Grid Table 7 Colorful" w:uiPriority="52"/>
-    <w:lsdException w:name="Grid Table 1 Light Accent 1" w:uiPriority="46"/>
-    <w:lsdException w:name="Grid Table 2 Accent 1" w:uiPriority="47"/>
-    <w:lsdException w:name="Grid Table 3 Accent 1" w:uiPriority="48"/>
-    <w:lsdException w:name="Grid Table 4 Accent 1" w:uiPriority="49"/>
-    <w:lsdException w:name="Grid Table 5 Dark Accent 1" w:uiPriority="50"/>
-    <w:lsdException w:name="Grid Table 6 Colorful Accent 1" w:uiPriority="51"/>
-    <w:lsdException w:name="Grid Table 7 Colorful Accent 1" w:uiPriority="52"/>
-    <w:lsdException w:name="Grid Table 1 Light Accent 2" w:uiPriority="46"/>
-    <w:lsdException w:name="Grid Table 2 Accent 2" w:uiPriority="47"/>
-    <w:lsdException w:name="Grid Table 3 Accent 2" w:uiPriority="48"/>
-    <w:lsdException w:name="Grid Table 4 Accent 2" w:uiPriority="49"/>
-    <w:lsdException w:name="Grid Table 5 Dark Accent 2" w:uiPriority="50"/>
-    <w:lsdException w:name="Grid Table 6 Colorful Accent 2" w:uiPriority="51"/>
-    <w:lsdException w:name="Grid Table 7 Colorful Accent 2" w:uiPriority="52"/>
-    <w:lsdException w:name="Grid Table 1 Light Accent 3" w:uiPriority="46"/>
-    <w:lsdException w:name="Grid Table 2 Accent 3" w:uiPriority="47"/>
-    <w:lsdException w:name="Grid Table 3 Accent 3" w:uiPriority="48"/>
-    <w:lsdException w:name="Grid Table 4 Accent 3" w:uiPriority="49"/>
-    <w:lsdException w:name="Grid Table 5 Dark Accent 3" w:uiPriority="50"/>
-    <w:lsdException w:name="Grid Table 6 Colorful Accent 3" w:uiPriority="51"/>
-    <w:lsdException w:name="Grid Table 7 Colorful Accent 3" w:uiPriority="52"/>
-    <w:lsdException w:name="Grid Table 1 Light Accent 4" w:uiPriority="46"/>
-    <w:lsdException w:name="Grid Table 2 Accent 4" w:uiPriority="47"/>
-    <w:lsdException w:name="Grid Table 3 Accent 4" w:uiPriority="48"/>
-    <w:lsdException w:name="Grid Table 4 Accent 4" w:uiPriority="49"/>
-    <w:lsdException w:name="Grid Table 5 Dark Accent 4" w:uiPriority="50"/>
-    <w:lsdException w:name="Grid Table 6 Colorful Accent 4" w:uiPriority="51"/>
-    <w:lsdException w:name="Grid Table 7 Colorful Accent 4" w:uiPriority="52"/>
-    <w:lsdException w:name="Grid Table 1 Light Accent 5" w:uiPriority="46"/>
-    <w:lsdException w:name="Grid Table 2 Accent 5" w:uiPriority="47"/>
-    <w:lsdException w:name="Grid Table 3 Accent 5" w:uiPriority="48"/>
-    <w:lsdException w:name="Grid Table 4 Accent 5" w:uiPriority="49"/>
-    <w:lsdException w:name="Grid Table 5 Dark Accent 5" w:uiPriority="50"/>
-    <w:lsdException w:name="Grid Table 6 Colorful Accent 5" w:uiPriority="51"/>
-    <w:lsdException w:name="Grid Table 7 Colorful Accent 5" w:uiPriority="52"/>
-    <w:lsdException w:name="Grid Table 1 Light Accent 6" w:uiPriority="46"/>
-    <w:lsdException w:name="Grid Table 2 Accent 6" w:uiPriority="47"/>
-    <w:lsdException w:name="Grid Table 3 Accent 6" w:uiPriority="48"/>
-    <w:lsdException w:name="Grid Table 4 Accent 6" w:uiPriority="49"/>
-    <w:lsdException w:name="Grid Table 5 Dark Accent 6" w:uiPriority="50"/>
-    <w:lsdException w:name="Grid Table 6 Colorful Accent 6" w:uiPriority="51"/>
-    <w:lsdException w:name="Grid Table 7 Colorful Accent 6" w:uiPriority="52"/>
-    <w:lsdException w:name="List Table 1 Light" w:uiPriority="46"/>
-    <w:lsdException w:name="List Table 2" w:uiPriority="47"/>
-    <w:lsdException w:name="List Table 3" w:uiPriority="48"/>
-    <w:lsdException w:name="List Table 4" w:uiPriority="49"/>
-    <w:lsdException w:name="List Table 5 Dark" w:uiPriority="50"/>
-    <w:lsdException w:name="List Table 6 Colorful" w:uiPriority="51"/>
-    <w:lsdException w:name="List Table 7 Colorful" w:uiPriority="52"/>
-    <w:lsdException w:name="List Table 1 Light Accent 1" w:uiPriority="46"/>
-    <w:lsdException w:name="List Table 2 Accent 1" w:uiPriority="47"/>
-    <w:lsdException w:name="List Table 3 Accent 1" w:uiPriority="48"/>
-    <w:lsdException w:name="List Table 4 Accent 1" w:uiPriority="49"/>
-    <w:lsdException w:name="List Table 5 Dark Accent 1" w:uiPriority="50"/>
-    <w:lsdException w:name="List Table 6 Colorful Accent 1" w:uiPriority="51"/>
-    <w:lsdException w:name="List Table 7 Colorful Accent 1" w:uiPriority="52"/>
-    <w:lsdException w:name="List Table 1 Light Accent 2" w:uiPriority="46"/>
-    <w:lsdException w:name="List Table 2 Accent 2" w:uiPriority="47"/>
-    <w:lsdException w:name="List Table 3 Accent 2" w:uiPriority="48"/>
-    <w:lsdException w:name="List Table 4 Accent 2" w:uiPriority="49"/>
-    <w:lsdException w:name="List Table 5 Dark Accent 2" w:uiPriority="50"/>
-    <w:lsdException w:name="List Table 6 Colorful Accent 2" w:uiPriority="51"/>
-    <w:lsdException w:name="List Table 7 Colorful Accent 2" w:uiPriority="52"/>
-    <w:lsdException w:name="List Table 1 Light Accent 3" w:uiPriority="46"/>
-    <w:lsdException w:name="List Table 2 Accent 3" w:uiPriority="47"/>
-    <w:lsdException w:name="List Table 3 Accent 3" w:uiPriority="48"/>
-    <w:lsdException w:name="List Table 4 Accent 3" w:uiPriority="49"/>
-    <w:lsdException w:name="List Table 5 Dark Accent 3" w:uiPriority="50"/>
-    <w:lsdException w:name="List Table 6 Colorful Accent 3" w:uiPriority="51"/>
-    <w:lsdException w:name="List Table 7 Colorful Accent 3" w:uiPriority="52"/>
-    <w:lsdException w:name="List Table 1 Light Accent 4" w:uiPriority="46"/>
-    <w:lsdException w:name="List Table 2 Accent 4" w:uiPriority="47"/>
-    <w:lsdException w:name="List Table 3 Accent 4" w:uiPriority="48"/>
-    <w:lsdException w:name="List Table 4 Accent 4" w:uiPriority="49"/>
-    <w:lsdException w:name="List Table 5 Dark Accent 4" w:uiPriority="50"/>
-    <w:lsdException w:name="List Table 6 Colorful Accent 4" w:uiPriority="51"/>
-    <w:lsdException w:name="List Table 7 Colorful Accent 4" w:uiPriority="52"/>
-    <w:lsdException w:name="List Table 1 Light Accent 5" w:uiPriority="46"/>
-    <w:lsdException w:name="List Table 2 Accent 5" w:uiPriority="47"/>
-    <w:lsdException w:name="List Table 3 Accent 5" w:uiPriority="48"/>
-    <w:lsdException w:name="List Table 4 Accent 5" w:uiPriority="49"/>
-    <w:lsdException w:name="List Table 5 Dark Accent 5" w:uiPriority="50"/>
-    <w:lsdException w:name="List Table 6 Colorful Accent 5" w:uiPriority="51"/>
-    <w:lsdException w:name="List Table 7 Colorful Accent 5" w:uiPriority="52"/>
-    <w:lsdException w:name="List Table 1 Light Accent 6" w:uiPriority="46"/>
-    <w:lsdException w:name="List Table 2 Accent 6" w:uiPriority="47"/>
-    <w:lsdException w:name="List Table 3 Accent 6" w:uiPriority="48"/>
-    <w:lsdException w:name="List Table 4 Accent 6" w:uiPriority="49"/>
-    <w:lsdException w:name="List Table 5 Dark Accent 6" w:uiPriority="50"/>
-    <w:lsdException w:name="List Table 6 Colorful Accent 6" w:uiPriority="51"/>
-    <w:lsdException w:name="List Table 7 Colorful Accent 6" w:uiPriority="52"/>
+  <w:latentStyles w:defLockedState="0" w:defUIPriority="99" w:defSemiHidden="1" w:defUnhideWhenUsed="1" w:defQFormat="0" w:count="267">
+    <w:lsdException w:name="Normal" w:semiHidden="0" w:uiPriority="0" w:unhideWhenUsed="0" w:qFormat="1"/>
+    <w:lsdException w:name="heading 1" w:semiHidden="0" w:uiPriority="9" w:unhideWhenUsed="0" w:qFormat="1"/>
+    <w:lsdException w:name="heading 2" w:uiPriority="9" w:qFormat="1"/>
+    <w:lsdException w:name="heading 3" w:uiPriority="9" w:qFormat="1"/>
+    <w:lsdException w:name="heading 4" w:uiPriority="9" w:qFormat="1"/>
+    <w:lsdException w:name="heading 5" w:uiPriority="9" w:qFormat="1"/>
+    <w:lsdException w:name="heading 6" w:uiPriority="9" w:qFormat="1"/>
+    <w:lsdException w:name="heading 7" w:uiPriority="9" w:qFormat="1"/>
+    <w:lsdException w:name="heading 8" w:uiPriority="9" w:qFormat="1"/>
+    <w:lsdException w:name="heading 9" w:uiPriority="9" w:qFormat="1"/>
+    <w:lsdException w:name="toc 1" w:uiPriority="39"/>
+    <w:lsdException w:name="toc 2" w:uiPriority="39"/>
+    <w:lsdException w:name="toc 3" w:uiPriority="39"/>
+    <w:lsdException w:name="toc 4" w:uiPriority="39"/>
+    <w:lsdException w:name="toc 5" w:uiPriority="39"/>
+    <w:lsdException w:name="toc 6" w:uiPriority="39"/>
+    <w:lsdException w:name="toc 7" w:uiPriority="39"/>
+    <w:lsdException w:name="toc 8" w:uiPriority="39"/>
+    <w:lsdException w:name="toc 9" w:uiPriority="39"/>
+    <w:lsdException w:name="caption" w:uiPriority="35" w:qFormat="1"/>
+    <w:lsdException w:name="Title" w:semiHidden="0" w:uiPriority="10" w:unhideWhenUsed="0" w:qFormat="1"/>
+    <w:lsdException w:name="Default Paragraph Font" w:uiPriority="1"/>
+    <w:lsdException w:name="Subtitle" w:semiHidden="0" w:uiPriority="11" w:unhideWhenUsed="0" w:qFormat="1"/>
+    <w:lsdException w:name="Strong" w:semiHidden="0" w:uiPriority="22" w:unhideWhenUsed="0" w:qFormat="1"/>
+    <w:lsdException w:name="Emphasis" w:semiHidden="0" w:uiPriority="20" w:unhideWhenUsed="0" w:qFormat="1"/>
+    <w:lsdException w:name="Table Grid" w:semiHidden="0" w:uiPriority="59" w:unhideWhenUsed="0"/>
+    <w:lsdException w:name="Placeholder Text" w:unhideWhenUsed="0"/>
+    <w:lsdException w:name="No Spacing" w:semiHidden="0" w:uiPriority="1" w:unhideWhenUsed="0" w:qFormat="1"/>
+    <w:lsdException w:name="Light Shading" w:semiHidden="0" w:uiPriority="60" w:unhideWhenUsed="0"/>
+    <w:lsdException w:name="Light List" w:semiHidden="0" w:uiPriority="61" w:unhideWhenUsed="0"/>
+    <w:lsdException w:name="Light Grid" w:semiHidden="0" w:uiPriority="62" w:unhideWhenUsed="0"/>
+    <w:lsdException w:name="Medium Shading 1" w:semiHidden="0" w:uiPriority="63" w:unhideWhenUsed="0"/>
+    <w:lsdException w:name="Medium Shading 2" w:semiHidden="0" w:uiPriority="64" w:unhideWhenUsed="0"/>
+    <w:lsdException w:name="Medium List 1" w:semiHidden="0" w:uiPriority="65" w:unhideWhenUsed="0"/>
+    <w:lsdException w:name="Medium List 2" w:semiHidden="0" w:uiPriority="66" w:unhideWhenUsed="0"/>
+    <w:lsdException w:name="Medium Grid 1" w:semiHidden="0" w:uiPriority="67" w:unhideWhenUsed="0"/>
+    <w:lsdException w:name="Medium Grid 2" w:semiHidden="0" w:uiPriority="68" w:unhideWhenUsed="0"/>
+    <w:lsdException w:name="Medium Grid 3" w:semiHidden="0" w:uiPriority="69" w:unhideWhenUsed="0"/>
+    <w:lsdException w:name="Dark List" w:semiHidden="0" w:uiPriority="70" w:unhideWhenUsed="0"/>
+    <w:lsdException w:name="Colorful Shading" w:semiHidden="0" w:uiPriority="71" w:unhideWhenUsed="0"/>
+    <w:lsdException w:name="Colorful List" w:semiHidden="0" w:uiPriority="72" w:unhideWhenUsed="0"/>
+    <w:lsdException w:name="Colorful Grid" w:semiHidden="0" w:uiPriority="73" w:unhideWhenUsed="0"/>
+    <w:lsdException w:name="Light Shading Accent 1" w:semiHidden="0" w:uiPriority="60" w:unhideWhenUsed="0"/>
+    <w:lsdException w:name="Light List Accent 1" w:semiHidden="0" w:uiPriority="61" w:unhideWhenUsed="0"/>
+    <w:lsdException w:name="Light Grid Accent 1" w:semiHidden="0" w:uiPriority="62" w:unhideWhenUsed="0"/>
+    <w:lsdException w:name="Medium Shading 1 Accent 1" w:semiHidden="0" w:uiPriority="63" w:unhideWhenUsed="0"/>
+    <w:lsdException w:name="Medium Shading 2 Accent 1" w:semiHidden="0" w:uiPriority="64" w:unhideWhenUsed="0"/>
+    <w:lsdException w:name="Medium List 1 Accent 1" w:semiHidden="0" w:uiPriority="65" w:unhideWhenUsed="0"/>
+    <w:lsdException w:name="Revision" w:unhideWhenUsed="0"/>
+    <w:lsdException w:name="List Paragraph" w:semiHidden="0" w:uiPriority="34" w:unhideWhenUsed="0" w:qFormat="1"/>
+    <w:lsdException w:name="Quote" w:semiHidden="0" w:uiPriority="29" w:unhideWhenUsed="0" w:qFormat="1"/>
+    <w:lsdException w:name="Intense Quote" w:semiHidden="0" w:uiPriority="30" w:unhideWhenUsed="0" w:qFormat="1"/>
+    <w:lsdException w:name="Medium List 2 Accent 1" w:semiHidden="0" w:uiPriority="66" w:unhideWhenUsed="0"/>
+    <w:lsdException w:name="Medium Grid 1 Accent 1" w:semiHidden="0" w:uiPriority="67" w:unhideWhenUsed="0"/>
+    <w:lsdException w:name="Medium Grid 2 Accent 1" w:semiHidden="0" w:uiPriority="68" w:unhideWhenUsed="0"/>
+    <w:lsdException w:name="Medium Grid 3 Accent 1" w:semiHidden="0" w:uiPriority="69" w:unhideWhenUsed="0"/>
+    <w:lsdException w:name="Dark List Accent 1" w:semiHidden="0" w:uiPriority="70" w:unhideWhenUsed="0"/>
+    <w:lsdException w:name="Colorful Shading Accent 1" w:semiHidden="0" w:uiPriority="71" w:unhideWhenUsed="0"/>
+    <w:lsdException w:name="Colorful List Accent 1" w:semiHidden="0" w:uiPriority="72" w:unhideWhenUsed="0"/>
+    <w:lsdException w:name="Colorful Grid Accent 1" w:semiHidden="0" w:uiPriority="73" w:unhideWhenUsed="0"/>
+    <w:lsdException w:name="Light Shading Accent 2" w:semiHidden="0" w:uiPriority="60" w:unhideWhenUsed="0"/>
+    <w:lsdException w:name="Light List Accent 2" w:semiHidden="0" w:uiPriority="61" w:unhideWhenUsed="0"/>
+    <w:lsdException w:name="Light Grid Accent 2" w:semiHidden="0" w:uiPriority="62" w:unhideWhenUsed="0"/>
+    <w:lsdException w:name="Medium Shading 1 Accent 2" w:semiHidden="0" w:uiPriority="63" w:unhideWhenUsed="0"/>
+    <w:lsdException w:name="Medium Shading 2 Accent 2" w:semiHidden="0" w:uiPriority="64" w:unhideWhenUsed="0"/>
+    <w:lsdException w:name="Medium List 1 Accent 2" w:semiHidden="0" w:uiPriority="65" w:unhideWhenUsed="0"/>
+    <w:lsdException w:name="Medium List 2 Accent 2" w:semiHidden="0" w:uiPriority="66" w:unhideWhenUsed="0"/>
+    <w:lsdException w:name="Medium Grid 1 Accent 2" w:semiHidden="0" w:uiPriority="67" w:unhideWhenUsed="0"/>
+    <w:lsdException w:name="Medium Grid 2 Accent 2" w:semiHidden="0" w:uiPriority="68" w:unhideWhenUsed="0"/>
+    <w:lsdException w:name="Medium Grid 3 Accent 2" w:semiHidden="0" w:uiPriority="69" w:unhideWhenUsed="0"/>
+    <w:lsdException w:name="Dark List Accent 2" w:semiHidden="0" w:uiPriority="70" w:unhideWhenUsed="0"/>
+    <w:lsdException w:name="Colorful Shading Accent 2" w:semiHidden="0" w:uiPriority="71" w:unhideWhenUsed="0"/>
+    <w:lsdException w:name="Colorful List Accent 2" w:semiHidden="0" w:uiPriority="72" w:unhideWhenUsed="0"/>
+    <w:lsdException w:name="Colorful Grid Accent 2" w:semiHidden="0" w:uiPriority="73" w:unhideWhenUsed="0"/>
+    <w:lsdException w:name="Light Shading Accent 3" w:semiHidden="0" w:uiPriority="60" w:unhideWhenUsed="0"/>
+    <w:lsdException w:name="Light List Accent 3" w:semiHidden="0" w:uiPriority="61" w:unhideWhenUsed="0"/>
+    <w:lsdException w:name="Light Grid Accent 3" w:semiHidden="0" w:uiPriority="62" w:unhideWhenUsed="0"/>
+    <w:lsdException w:name="Medium Shading 1 Accent 3" w:semiHidden="0" w:uiPriority="63" w:unhideWhenUsed="0"/>
+    <w:lsdException w:name="Medium Shading 2 Accent 3" w:semiHidden="0" w:uiPriority="64" w:unhideWhenUsed="0"/>
+    <w:lsdException w:name="Medium List 1 Accent 3" w:semiHidden="0" w:uiPriority="65" w:unhideWhenUsed="0"/>
+    <w:lsdException w:name="Medium List 2 Accent 3" w:semiHidden="0" w:uiPriority="66" w:unhideWhenUsed="0"/>
+    <w:lsdException w:name="Medium Grid 1 Accent 3" w:semiHidden="0" w:uiPriority="67" w:unhideWhenUsed="0"/>
+    <w:lsdException w:name="Medium Grid 2 Accent 3" w:semiHidden="0" w:uiPriority="68" w:unhideWhenUsed="0"/>
+    <w:lsdException w:name="Medium Grid 3 Accent 3" w:semiHidden="0" w:uiPriority="69" w:unhideWhenUsed="0"/>
+    <w:lsdException w:name="Dark List Accent 3" w:semiHidden="0" w:uiPriority="70" w:unhideWhenUsed="0"/>
+    <w:lsdException w:name="Colorful Shading Accent 3" w:semiHidden="0" w:uiPriority="71" w:unhideWhenUsed="0"/>
+    <w:lsdException w:name="Colorful List Accent 3" w:semiHidden="0" w:uiPriority="72" w:unhideWhenUsed="0"/>
+    <w:lsdException w:name="Colorful Grid Accent 3" w:semiHidden="0" w:uiPriority="73" w:unhideWhenUsed="0"/>
+    <w:lsdException w:name="Light Shading Accent 4" w:semiHidden="0" w:uiPriority="60" w:unhideWhenUsed="0"/>
+    <w:lsdException w:name="Light List Accent 4" w:semiHidden="0" w:uiPriority="61" w:unhideWhenUsed="0"/>
+    <w:lsdException w:name="Light Grid Accent 4" w:semiHidden="0" w:uiPriority="62" w:unhideWhenUsed="0"/>
+    <w:lsdException w:name="Medium Shading 1 Accent 4" w:semiHidden="0" w:uiPriority="63" w:unhideWhenUsed="0"/>
+    <w:lsdException w:name="Medium Shading 2 Accent 4" w:semiHidden="0" w:uiPriority="64" w:unhideWhenUsed="0"/>
+    <w:lsdException w:name="Medium List 1 Accent 4" w:semiHidden="0" w:uiPriority="65" w:unhideWhenUsed="0"/>
+    <w:lsdException w:name="Medium List 2 Accent 4" w:semiHidden="0" w:uiPriority="66" w:unhideWhenUsed="0"/>
+    <w:lsdException w:name="Medium Grid 1 Accent 4" w:semiHidden="0" w:uiPriority="67" w:unhideWhenUsed="0"/>
+    <w:lsdException w:name="Medium Grid 2 Accent 4" w:semiHidden="0" w:uiPriority="68" w:unhideWhenUsed="0"/>
+    <w:lsdException w:name="Medium Grid 3 Accent 4" w:semiHidden="0" w:uiPriority="69" w:unhideWhenUsed="0"/>
+    <w:lsdException w:name="Dark List Accent 4" w:semiHidden="0" w:uiPriority="70" w:unhideWhenUsed="0"/>
+    <w:lsdException w:name="Colorful Shading Accent 4" w:semiHidden="0" w:uiPriority="71" w:unhideWhenUsed="0"/>
+    <w:lsdException w:name="Colorful List Accent 4" w:semiHidden="0" w:uiPriority="72" w:unhideWhenUsed="0"/>
+    <w:lsdException w:name="Colorful Grid Accent 4" w:semiHidden="0" w:uiPriority="73" w:unhideWhenUsed="0"/>
+    <w:lsdException w:name="Light Shading Accent 5" w:semiHidden="0" w:uiPriority="60" w:unhideWhenUsed="0"/>
+    <w:lsdException w:name="Light List Accent 5" w:semiHidden="0" w:uiPriority="61" w:unhideWhenUsed="0"/>
+    <w:lsdException w:name="Light Grid Accent 5" w:semiHidden="0" w:uiPriority="62" w:unhideWhenUsed="0"/>
+    <w:lsdException w:name="Medium Shading 1 Accent 5" w:semiHidden="0" w:uiPriority="63" w:unhideWhenUsed="0"/>
+    <w:lsdException w:name="Medium Shading 2 Accent 5" w:semiHidden="0" w:uiPriority="64" w:unhideWhenUsed="0"/>
+    <w:lsdException w:name="Medium List 1 Accent 5" w:semiHidden="0" w:uiPriority="65" w:unhideWhenUsed="0"/>
+    <w:lsdException w:name="Medium List 2 Accent 5" w:semiHidden="0" w:uiPriority="66" w:unhideWhenUsed="0"/>
+    <w:lsdException w:name="Medium Grid 1 Accent 5" w:semiHidden="0" w:uiPriority="67" w:unhideWhenUsed="0"/>
+    <w:lsdException w:name="Medium Grid 2 Accent 5" w:semiHidden="0" w:uiPriority="68" w:unhideWhenUsed="0"/>
+    <w:lsdException w:name="Medium Grid 3 Accent 5" w:semiHidden="0" w:uiPriority="69" w:unhideWhenUsed="0"/>
+    <w:lsdException w:name="Dark List Accent 5" w:semiHidden="0" w:uiPriority="70" w:unhideWhenUsed="0"/>
+    <w:lsdException w:name="Colorful Shading Accent 5" w:semiHidden="0" w:uiPriority="71" w:unhideWhenUsed="0"/>
+    <w:lsdException w:name="Colorful List Accent 5" w:semiHidden="0" w:uiPriority="72" w:unhideWhenUsed="0"/>
+    <w:lsdException w:name="Colorful Grid Accent 5" w:semiHidden="0" w:uiPriority="73" w:unhideWhenUsed="0"/>
+    <w:lsdException w:name="Light Shading Accent 6" w:semiHidden="0" w:uiPriority="60" w:unhideWhenUsed="0"/>
+    <w:lsdException w:name="Light List Accent 6" w:semiHidden="0" w:uiPriority="61" w:unhideWhenUsed="0"/>
+    <w:lsdException w:name="Light Grid Accent 6" w:semiHidden="0" w:uiPriority="62" w:unhideWhenUsed="0"/>
+    <w:lsdException w:name="Medium Shading 1 Accent 6" w:semiHidden="0" w:uiPriority="63" w:unhideWhenUsed="0"/>
+    <w:lsdException w:name="Medium Shading 2 Accent 6" w:semiHidden="0" w:uiPriority="64" w:unhideWhenUsed="0"/>
+    <w:lsdException w:name="Medium List 1 Accent 6" w:semiHidden="0" w:uiPriority="65" w:unhideWhenUsed="0"/>
+    <w:lsdException w:name="Medium List 2 Accent 6" w:semiHidden="0" w:uiPriority="66" w:unhideWhenUsed="0"/>
+    <w:lsdException w:name="Medium Grid 1 Accent 6" w:semiHidden="0" w:uiPriority="67" w:unhideWhenUsed="0"/>
+    <w:lsdException w:name="Medium Grid 2 Accent 6" w:semiHidden="0" w:uiPriority="68" w:unhideWhenUsed="0"/>
+    <w:lsdException w:name="Medium Grid 3 Accent 6" w:semiHidden="0" w:uiPriority="69" w:unhideWhenUsed="0"/>
+    <w:lsdException w:name="Dark List Accent 6" w:semiHidden="0" w:uiPriority="70" w:unhideWhenUsed="0"/>
+    <w:lsdException w:name="Colorful Shading Accent 6" w:semiHidden="0" w:uiPriority="71" w:unhideWhenUsed="0"/>
+    <w:lsdException w:name="Colorful List Accent 6" w:semiHidden="0" w:uiPriority="72" w:unhideWhenUsed="0"/>
+    <w:lsdException w:name="Colorful Grid Accent 6" w:semiHidden="0" w:uiPriority="73" w:unhideWhenUsed="0"/>
+    <w:lsdException w:name="Subtle Emphasis" w:semiHidden="0" w:uiPriority="19" w:unhideWhenUsed="0" w:qFormat="1"/>
+    <w:lsdException w:name="Intense Emphasis" w:semiHidden="0" w:uiPriority="21" w:unhideWhenUsed="0" w:qFormat="1"/>
+    <w:lsdException w:name="Subtle Reference" w:semiHidden="0" w:uiPriority="31" w:unhideWhenUsed="0" w:qFormat="1"/>
+    <w:lsdException w:name="Intense Reference" w:semiHidden="0" w:uiPriority="32" w:unhideWhenUsed="0" w:qFormat="1"/>
+    <w:lsdException w:name="Book Title" w:semiHidden="0" w:uiPriority="33" w:unhideWhenUsed="0" w:qFormat="1"/>
+    <w:lsdException w:name="Bibliography" w:uiPriority="37"/>
+    <w:lsdException w:name="TOC Heading" w:uiPriority="39" w:qFormat="1"/>
   </w:latentStyles>
   <w:style w:type="paragraph" w:default="1" w:styleId="Normal">
     <w:name w:val="Normal"/>
@@ -3336,6 +2986,7 @@
     <w:uiPriority w:val="99"/>
     <w:semiHidden/>
     <w:unhideWhenUsed/>
+    <w:qFormat/>
     <w:tblPr>
       <w:tblInd w:w="0" w:type="dxa"/>
       <w:tblCellMar>
@@ -3458,7 +3109,7 @@
     </a:clrScheme>
     <a:fontScheme name="Office">
       <a:majorFont>
-        <a:latin typeface="Calibri Light" panose="020F0302020204030204"/>
+        <a:latin typeface="Calibri Light"/>
         <a:ea typeface=""/>
         <a:cs typeface=""/>
         <a:font script="Jpan" typeface="ＭＳ ゴシック"/>
@@ -3493,7 +3144,7 @@
         <a:font script="Geor" typeface="Sylfaen"/>
       </a:majorFont>
       <a:minorFont>
-        <a:latin typeface="Calibri" panose="020F0502020204030204"/>
+        <a:latin typeface="Calibri"/>
         <a:ea typeface=""/>
         <a:cs typeface=""/>
         <a:font script="Jpan" typeface="ＭＳ 明朝"/>
@@ -3670,7 +3321,7 @@
   <a:extraClrSchemeLst/>
   <a:extLst>
     <a:ext uri="{05A4C25C-085E-4340-85A3-A5531E510DB2}">
-      <thm15:themeFamily xmlns:thm15="http://schemas.microsoft.com/office/thememl/2012/main" name="Office Theme" id="{62F939B6-93AF-4DB8-9C6B-D6C7DFDC589F}" vid="{4A3C46E8-61CC-4603-A589-7422A47A8E4A}"/>
+      <thm15:themeFamily xmlns:thm15="http://schemas.microsoft.com/office/thememl/2012/main" xmlns="" name="Office Theme" id="{62F939B6-93AF-4DB8-9C6B-D6C7DFDC589F}" vid="{4A3C46E8-61CC-4603-A589-7422A47A8E4A}"/>
     </a:ext>
   </a:extLst>
 </a:theme>

</xml_diff>

<commit_message>
Agregado participante a cada hoja y reducido el espacio despues del parrafo
</commit_message>
<xml_diff>
--- a/app/docx_templates/1_los_treinta_y_cuatro_talentos_template.docx
+++ b/app/docx_templates/1_los_treinta_y_cuatro_talentos_template.docx
@@ -2459,9 +2459,6 @@
         <w:shd w:val="clear" w:color="auto" w:fill="FFFFFF"/>
         <w:spacing w:before="240" w:line="240" w:lineRule="exact"/>
         <w:ind w:left="149"/>
-        <w:rPr>
-          <w:szCs w:val="24"/>
-        </w:rPr>
       </w:pPr>
       <w:fldSimple w:instr=" MERGEFIELD  talento.textos:endEach  \* MERGEFORMAT ">
         <w:r>
@@ -2472,6 +2469,28 @@
           <w:t>«talento.textos:endEach»</w:t>
         </w:r>
       </w:fldSimple>
+    </w:p>
+    <w:p>
+      <w:pPr>
+        <w:widowControl/>
+        <w:autoSpaceDE/>
+        <w:autoSpaceDN/>
+        <w:adjustRightInd/>
+        <w:jc w:val="left"/>
+      </w:pPr>
+      <w:r>
+        <w:br w:type="page"/>
+      </w:r>
+    </w:p>
+    <w:p>
+      <w:pPr>
+        <w:shd w:val="clear" w:color="auto" w:fill="FFFFFF"/>
+        <w:spacing w:before="240" w:line="240" w:lineRule="exact"/>
+        <w:ind w:left="149"/>
+        <w:rPr>
+          <w:szCs w:val="24"/>
+        </w:rPr>
+      </w:pPr>
     </w:p>
     <w:p>
       <w:pPr>
@@ -2506,15 +2525,13 @@
       </w:pPr>
     </w:p>
     <w:sectPr>
-      <w:headerReference w:type="even" r:id="rId8"/>
-      <w:headerReference w:type="default" r:id="rId9"/>
-      <w:footerReference w:type="even" r:id="rId10"/>
-      <w:footerReference w:type="default" r:id="rId11"/>
-      <w:headerReference w:type="first" r:id="rId12"/>
-      <w:footerReference w:type="first" r:id="rId13"/>
+      <w:headerReference w:type="default" r:id="rId8"/>
+      <w:footerReference w:type="default" r:id="rId9"/>
+      <w:headerReference w:type="first" r:id="rId10"/>
       <w:pgSz w:w="11906" w:h="16838" w:code="9"/>
       <w:pgMar w:top="1644" w:right="1701" w:bottom="1418" w:left="1701" w:header="709" w:footer="709" w:gutter="0"/>
       <w:cols w:space="708"/>
+      <w:titlePg/>
       <w:docGrid w:linePitch="360"/>
     </w:sectPr>
   </w:body>
@@ -2541,16 +2558,6 @@
 </file>
 
 <file path=word/footer1.xml><?xml version="1.0" encoding="utf-8"?>
-<w:ftr xmlns:ve="http://schemas.openxmlformats.org/markup-compatibility/2006" xmlns:o="urn:schemas-microsoft-com:office:office" xmlns:r="http://schemas.openxmlformats.org/officeDocument/2006/relationships" xmlns:m="http://schemas.openxmlformats.org/officeDocument/2006/math" xmlns:v="urn:schemas-microsoft-com:vml" xmlns:wp="http://schemas.openxmlformats.org/drawingml/2006/wordprocessingDrawing" xmlns:w10="urn:schemas-microsoft-com:office:word" xmlns:w="http://schemas.openxmlformats.org/wordprocessingml/2006/main" xmlns:wne="http://schemas.microsoft.com/office/word/2006/wordml">
-  <w:p>
-    <w:pPr>
-      <w:pStyle w:val="Piedepgina"/>
-    </w:pPr>
-  </w:p>
-</w:ftr>
-</file>
-
-<file path=word/footer2.xml><?xml version="1.0" encoding="utf-8"?>
 <w:ftr xmlns:ve="http://schemas.openxmlformats.org/markup-compatibility/2006" xmlns:o="urn:schemas-microsoft-com:office:office" xmlns:r="http://schemas.openxmlformats.org/officeDocument/2006/relationships" xmlns:m="http://schemas.openxmlformats.org/officeDocument/2006/math" xmlns:v="urn:schemas-microsoft-com:vml" xmlns:wp="http://schemas.openxmlformats.org/drawingml/2006/wordprocessingDrawing" xmlns:w10="urn:schemas-microsoft-com:office:word" xmlns:w="http://schemas.openxmlformats.org/wordprocessingml/2006/main" xmlns:wne="http://schemas.microsoft.com/office/word/2006/wordml">
   <w:p>
     <w:pPr>
@@ -2590,7 +2597,7 @@
                   <a:blip r:embed="rId1">
                     <a:extLst>
                       <a:ext uri="{28A0092B-C50C-407E-A947-70E740481C1C}">
-                        <a14:useLocalDpi xmlns:a14="http://schemas.microsoft.com/office/drawing/2010/main" xmlns:wps="http://schemas.microsoft.com/office/word/2010/wordprocessingShape" xmlns:wpi="http://schemas.microsoft.com/office/word/2010/wordprocessingInk" xmlns:wpg="http://schemas.microsoft.com/office/word/2010/wordprocessingGroup" xmlns:w15="http://schemas.microsoft.com/office/word/2012/wordml" xmlns:w14="http://schemas.microsoft.com/office/word/2010/wordml" xmlns:w="http://schemas.openxmlformats.org/wordprocessingml/2006/main" xmlns:w10="urn:schemas-microsoft-com:office:word" xmlns:wp14="http://schemas.microsoft.com/office/word/2010/wordprocessingDrawing" xmlns:v="urn:schemas-microsoft-com:vml" xmlns:o="urn:schemas-microsoft-com:office:office" xmlns:mc="http://schemas.openxmlformats.org/markup-compatibility/2006" xmlns:wpc="http://schemas.microsoft.com/office/word/2010/wordprocessingCanvas" xmlns="" val="0"/>
+                        <a14:useLocalDpi xmlns="" xmlns:wpc="http://schemas.microsoft.com/office/word/2010/wordprocessingCanvas" xmlns:mc="http://schemas.openxmlformats.org/markup-compatibility/2006" xmlns:o="urn:schemas-microsoft-com:office:office" xmlns:v="urn:schemas-microsoft-com:vml" xmlns:wp14="http://schemas.microsoft.com/office/word/2010/wordprocessingDrawing" xmlns:w10="urn:schemas-microsoft-com:office:word" xmlns:w="http://schemas.openxmlformats.org/wordprocessingml/2006/main" xmlns:w14="http://schemas.microsoft.com/office/word/2010/wordml" xmlns:w15="http://schemas.microsoft.com/office/word/2012/wordml" xmlns:wpg="http://schemas.microsoft.com/office/word/2010/wordprocessingGroup" xmlns:wpi="http://schemas.microsoft.com/office/word/2010/wordprocessingInk" xmlns:wps="http://schemas.microsoft.com/office/word/2010/wordprocessingShape" xmlns:a14="http://schemas.microsoft.com/office/drawing/2010/main" val="0"/>
                       </a:ext>
                     </a:extLst>
                   </a:blip>
@@ -2649,7 +2656,7 @@
                   <a:blip r:embed="rId2">
                     <a:extLst>
                       <a:ext uri="{28A0092B-C50C-407E-A947-70E740481C1C}">
-                        <a14:useLocalDpi xmlns:a14="http://schemas.microsoft.com/office/drawing/2010/main" xmlns:wps="http://schemas.microsoft.com/office/word/2010/wordprocessingShape" xmlns:wpi="http://schemas.microsoft.com/office/word/2010/wordprocessingInk" xmlns:wpg="http://schemas.microsoft.com/office/word/2010/wordprocessingGroup" xmlns:w15="http://schemas.microsoft.com/office/word/2012/wordml" xmlns:w14="http://schemas.microsoft.com/office/word/2010/wordml" xmlns:w="http://schemas.openxmlformats.org/wordprocessingml/2006/main" xmlns:w10="urn:schemas-microsoft-com:office:word" xmlns:wp14="http://schemas.microsoft.com/office/word/2010/wordprocessingDrawing" xmlns:v="urn:schemas-microsoft-com:vml" xmlns:o="urn:schemas-microsoft-com:office:office" xmlns:mc="http://schemas.openxmlformats.org/markup-compatibility/2006" xmlns:wpc="http://schemas.microsoft.com/office/word/2010/wordprocessingCanvas" xmlns="" val="0"/>
+                        <a14:useLocalDpi xmlns="" xmlns:wpc="http://schemas.microsoft.com/office/word/2010/wordprocessingCanvas" xmlns:mc="http://schemas.openxmlformats.org/markup-compatibility/2006" xmlns:o="urn:schemas-microsoft-com:office:office" xmlns:v="urn:schemas-microsoft-com:vml" xmlns:wp14="http://schemas.microsoft.com/office/word/2010/wordprocessingDrawing" xmlns:w10="urn:schemas-microsoft-com:office:word" xmlns:w="http://schemas.openxmlformats.org/wordprocessingml/2006/main" xmlns:w14="http://schemas.microsoft.com/office/word/2010/wordml" xmlns:w15="http://schemas.microsoft.com/office/word/2012/wordml" xmlns:wpg="http://schemas.microsoft.com/office/word/2010/wordprocessingGroup" xmlns:wpi="http://schemas.microsoft.com/office/word/2010/wordprocessingInk" xmlns:wps="http://schemas.microsoft.com/office/word/2010/wordprocessingShape" xmlns:a14="http://schemas.microsoft.com/office/drawing/2010/main" val="0"/>
                       </a:ext>
                     </a:extLst>
                   </a:blip>
@@ -2681,16 +2688,6 @@
 </w:ftr>
 </file>
 
-<file path=word/footer3.xml><?xml version="1.0" encoding="utf-8"?>
-<w:ftr xmlns:ve="http://schemas.openxmlformats.org/markup-compatibility/2006" xmlns:o="urn:schemas-microsoft-com:office:office" xmlns:r="http://schemas.openxmlformats.org/officeDocument/2006/relationships" xmlns:m="http://schemas.openxmlformats.org/officeDocument/2006/math" xmlns:v="urn:schemas-microsoft-com:vml" xmlns:wp="http://schemas.openxmlformats.org/drawingml/2006/wordprocessingDrawing" xmlns:w10="urn:schemas-microsoft-com:office:word" xmlns:w="http://schemas.openxmlformats.org/wordprocessingml/2006/main" xmlns:wne="http://schemas.microsoft.com/office/word/2006/wordml">
-  <w:p>
-    <w:pPr>
-      <w:pStyle w:val="Piedepgina"/>
-    </w:pPr>
-  </w:p>
-</w:ftr>
-</file>
-
 <file path=word/footnotes.xml><?xml version="1.0" encoding="utf-8"?>
 <w:footnotes xmlns:ve="http://schemas.openxmlformats.org/markup-compatibility/2006" xmlns:o="urn:schemas-microsoft-com:office:office" xmlns:r="http://schemas.openxmlformats.org/officeDocument/2006/relationships" xmlns:m="http://schemas.openxmlformats.org/officeDocument/2006/math" xmlns:v="urn:schemas-microsoft-com:vml" xmlns:wp="http://schemas.openxmlformats.org/drawingml/2006/wordprocessingDrawing" xmlns:w10="urn:schemas-microsoft-com:office:word" xmlns:w="http://schemas.openxmlformats.org/wordprocessingml/2006/main" xmlns:wne="http://schemas.microsoft.com/office/word/2006/wordml">
   <w:footnote w:type="separator" w:id="0">
@@ -2715,17 +2712,22 @@
   <w:p>
     <w:pPr>
       <w:pStyle w:val="Encabezado"/>
+      <w:jc w:val="right"/>
     </w:pPr>
   </w:p>
-</w:hdr>
-</file>
-
-<file path=word/header2.xml><?xml version="1.0" encoding="utf-8"?>
-<w:hdr xmlns:ve="http://schemas.openxmlformats.org/markup-compatibility/2006" xmlns:o="urn:schemas-microsoft-com:office:office" xmlns:r="http://schemas.openxmlformats.org/officeDocument/2006/relationships" xmlns:m="http://schemas.openxmlformats.org/officeDocument/2006/math" xmlns:v="urn:schemas-microsoft-com:vml" xmlns:wp="http://schemas.openxmlformats.org/drawingml/2006/wordprocessingDrawing" xmlns:w10="urn:schemas-microsoft-com:office:word" xmlns:w="http://schemas.openxmlformats.org/wordprocessingml/2006/main" xmlns:wne="http://schemas.microsoft.com/office/word/2006/wordml">
   <w:p>
     <w:pPr>
       <w:pStyle w:val="Encabezado"/>
+      <w:jc w:val="right"/>
     </w:pPr>
+    <w:fldSimple w:instr=" MERGEFIELD  =participante  \* MERGEFORMAT ">
+      <w:r>
+        <w:rPr>
+          <w:noProof/>
+        </w:rPr>
+        <w:t>«=participante»</w:t>
+      </w:r>
+    </w:fldSimple>
     <w:r>
       <w:rPr>
         <w:noProof/>
@@ -2760,7 +2762,7 @@
                   <a:blip r:embed="rId1">
                     <a:extLst>
                       <a:ext uri="{28A0092B-C50C-407E-A947-70E740481C1C}">
-                        <a14:useLocalDpi xmlns:a14="http://schemas.microsoft.com/office/drawing/2010/main" xmlns:wps="http://schemas.microsoft.com/office/word/2010/wordprocessingShape" xmlns:wpi="http://schemas.microsoft.com/office/word/2010/wordprocessingInk" xmlns:wpg="http://schemas.microsoft.com/office/word/2010/wordprocessingGroup" xmlns:w15="http://schemas.microsoft.com/office/word/2012/wordml" xmlns:w14="http://schemas.microsoft.com/office/word/2010/wordml" xmlns:w="http://schemas.openxmlformats.org/wordprocessingml/2006/main" xmlns:w10="urn:schemas-microsoft-com:office:word" xmlns:wp14="http://schemas.microsoft.com/office/word/2010/wordprocessingDrawing" xmlns:v="urn:schemas-microsoft-com:vml" xmlns:o="urn:schemas-microsoft-com:office:office" xmlns:mc="http://schemas.openxmlformats.org/markup-compatibility/2006" xmlns:wpc="http://schemas.microsoft.com/office/word/2010/wordprocessingCanvas" xmlns="" val="0"/>
+                        <a14:useLocalDpi xmlns="" xmlns:wpc="http://schemas.microsoft.com/office/word/2010/wordprocessingCanvas" xmlns:mc="http://schemas.openxmlformats.org/markup-compatibility/2006" xmlns:o="urn:schemas-microsoft-com:office:office" xmlns:v="urn:schemas-microsoft-com:vml" xmlns:wp14="http://schemas.microsoft.com/office/word/2010/wordprocessingDrawing" xmlns:w10="urn:schemas-microsoft-com:office:word" xmlns:w="http://schemas.openxmlformats.org/wordprocessingml/2006/main" xmlns:w14="http://schemas.microsoft.com/office/word/2010/wordml" xmlns:w15="http://schemas.microsoft.com/office/word/2012/wordml" xmlns:wpg="http://schemas.microsoft.com/office/word/2010/wordprocessingGroup" xmlns:wpi="http://schemas.microsoft.com/office/word/2010/wordprocessingInk" xmlns:wps="http://schemas.microsoft.com/office/word/2010/wordprocessingShape" xmlns:a14="http://schemas.microsoft.com/office/drawing/2010/main" val="0"/>
                       </a:ext>
                     </a:extLst>
                   </a:blip>
@@ -2792,12 +2794,70 @@
 </w:hdr>
 </file>
 
-<file path=word/header3.xml><?xml version="1.0" encoding="utf-8"?>
+<file path=word/header2.xml><?xml version="1.0" encoding="utf-8"?>
 <w:hdr xmlns:ve="http://schemas.openxmlformats.org/markup-compatibility/2006" xmlns:o="urn:schemas-microsoft-com:office:office" xmlns:r="http://schemas.openxmlformats.org/officeDocument/2006/relationships" xmlns:m="http://schemas.openxmlformats.org/officeDocument/2006/math" xmlns:v="urn:schemas-microsoft-com:vml" xmlns:wp="http://schemas.openxmlformats.org/drawingml/2006/wordprocessingDrawing" xmlns:w10="urn:schemas-microsoft-com:office:word" xmlns:w="http://schemas.openxmlformats.org/wordprocessingml/2006/main" xmlns:wne="http://schemas.microsoft.com/office/word/2006/wordml">
   <w:p>
     <w:pPr>
       <w:pStyle w:val="Encabezado"/>
     </w:pPr>
+    <w:r>
+      <w:drawing>
+        <wp:anchor distT="0" distB="0" distL="114300" distR="114300" simplePos="0" relativeHeight="251660288" behindDoc="1" locked="0" layoutInCell="1" allowOverlap="1">
+          <wp:simplePos x="0" y="0"/>
+          <wp:positionH relativeFrom="page">
+            <wp:posOffset>850323</wp:posOffset>
+          </wp:positionH>
+          <wp:positionV relativeFrom="page">
+            <wp:posOffset>190005</wp:posOffset>
+          </wp:positionV>
+          <wp:extent cx="527215" cy="748145"/>
+          <wp:effectExtent l="19050" t="0" r="6185" b="0"/>
+          <wp:wrapNone/>
+          <wp:docPr id="1" name="Placeholder" descr="::::Desktop:Flower.png"/>
+          <wp:cNvGraphicFramePr>
+            <a:graphicFrameLocks xmlns:a="http://schemas.openxmlformats.org/drawingml/2006/main" noChangeAspect="1"/>
+          </wp:cNvGraphicFramePr>
+          <a:graphic xmlns:a="http://schemas.openxmlformats.org/drawingml/2006/main">
+            <a:graphicData uri="http://schemas.openxmlformats.org/drawingml/2006/picture">
+              <pic:pic xmlns:pic="http://schemas.openxmlformats.org/drawingml/2006/picture">
+                <pic:nvPicPr>
+                  <pic:cNvPr id="0" name="Placeholder" descr="::::Desktop:Flower.png"/>
+                  <pic:cNvPicPr>
+                    <a:picLocks noChangeAspect="1" noChangeArrowheads="1"/>
+                  </pic:cNvPicPr>
+                </pic:nvPicPr>
+                <pic:blipFill>
+                  <a:blip r:embed="rId1">
+                    <a:extLst>
+                      <a:ext uri="{28A0092B-C50C-407E-A947-70E740481C1C}">
+                        <a14:useLocalDpi xmlns="" xmlns:wpc="http://schemas.microsoft.com/office/word/2010/wordprocessingCanvas" xmlns:mc="http://schemas.openxmlformats.org/markup-compatibility/2006" xmlns:o="urn:schemas-microsoft-com:office:office" xmlns:v="urn:schemas-microsoft-com:vml" xmlns:wp14="http://schemas.microsoft.com/office/word/2010/wordprocessingDrawing" xmlns:w10="urn:schemas-microsoft-com:office:word" xmlns:w="http://schemas.openxmlformats.org/wordprocessingml/2006/main" xmlns:w14="http://schemas.microsoft.com/office/word/2010/wordml" xmlns:w15="http://schemas.microsoft.com/office/word/2012/wordml" xmlns:wpg="http://schemas.microsoft.com/office/word/2010/wordprocessingGroup" xmlns:wpi="http://schemas.microsoft.com/office/word/2010/wordprocessingInk" xmlns:wps="http://schemas.microsoft.com/office/word/2010/wordprocessingShape" xmlns:a14="http://schemas.microsoft.com/office/drawing/2010/main" val="0"/>
+                      </a:ext>
+                    </a:extLst>
+                  </a:blip>
+                  <a:srcRect/>
+                  <a:stretch>
+                    <a:fillRect/>
+                  </a:stretch>
+                </pic:blipFill>
+                <pic:spPr bwMode="auto">
+                  <a:xfrm>
+                    <a:off x="0" y="0"/>
+                    <a:ext cx="527215" cy="748145"/>
+                  </a:xfrm>
+                  <a:prstGeom prst="rect">
+                    <a:avLst/>
+                  </a:prstGeom>
+                  <a:noFill/>
+                  <a:ln>
+                    <a:noFill/>
+                  </a:ln>
+                </pic:spPr>
+              </pic:pic>
+            </a:graphicData>
+          </a:graphic>
+        </wp:anchor>
+      </w:drawing>
+    </w:r>
   </w:p>
 </w:hdr>
 </file>
@@ -3389,7 +3449,7 @@
   <a:extraClrSchemeLst/>
   <a:extLst>
     <a:ext uri="{05A4C25C-085E-4340-85A3-A5531E510DB2}">
-      <thm15:themeFamily xmlns:thm15="http://schemas.microsoft.com/office/thememl/2012/main" xmlns="" name="Office Theme" id="{62F939B6-93AF-4DB8-9C6B-D6C7DFDC589F}" vid="{4A3C46E8-61CC-4603-A589-7422A47A8E4A}"/>
+      <thm15:themeFamily xmlns="" xmlns:thm15="http://schemas.microsoft.com/office/thememl/2012/main" name="Office Theme" id="{62F939B6-93AF-4DB8-9C6B-D6C7DFDC589F}" vid="{4A3C46E8-61CC-4603-A589-7422A47A8E4A}"/>
     </a:ext>
   </a:extLst>
 </a:theme>

</xml_diff>

<commit_message>
Arreglos pedidos por Jimena. Cambio de letra, sacar el participante del encabezado, sacar pie de pagina verde
</commit_message>
<xml_diff>
--- a/app/docx_templates/1_los_treinta_y_cuatro_talentos_template.docx
+++ b/app/docx_templates/1_los_treinta_y_cuatro_talentos_template.docx
@@ -1,6 +1,6 @@
 
 <file path=word/document.xml><?xml version="1.0" encoding="utf-8"?>
-<w:document xmlns:ve="http://schemas.openxmlformats.org/markup-compatibility/2006" xmlns:o="urn:schemas-microsoft-com:office:office" xmlns:r="http://schemas.openxmlformats.org/officeDocument/2006/relationships" xmlns:m="http://schemas.openxmlformats.org/officeDocument/2006/math" xmlns:v="urn:schemas-microsoft-com:vml" xmlns:wp="http://schemas.openxmlformats.org/drawingml/2006/wordprocessingDrawing" xmlns:w10="urn:schemas-microsoft-com:office:word" xmlns:w="http://schemas.openxmlformats.org/wordprocessingml/2006/main" xmlns:wne="http://schemas.microsoft.com/office/word/2006/wordml">
+<w:document xmlns:wpc="http://schemas.microsoft.com/office/word/2010/wordprocessingCanvas" xmlns:mc="http://schemas.openxmlformats.org/markup-compatibility/2006" xmlns:o="urn:schemas-microsoft-com:office:office" xmlns:r="http://schemas.openxmlformats.org/officeDocument/2006/relationships" xmlns:m="http://schemas.openxmlformats.org/officeDocument/2006/math" xmlns:v="urn:schemas-microsoft-com:vml" xmlns:wp14="http://schemas.microsoft.com/office/word/2010/wordprocessingDrawing" xmlns:wp="http://schemas.openxmlformats.org/drawingml/2006/wordprocessingDrawing" xmlns:w10="urn:schemas-microsoft-com:office:word" xmlns:w="http://schemas.openxmlformats.org/wordprocessingml/2006/main" xmlns:w14="http://schemas.microsoft.com/office/word/2010/wordml" xmlns:w15="http://schemas.microsoft.com/office/word/2012/wordml" xmlns:wpg="http://schemas.microsoft.com/office/word/2010/wordprocessingGroup" xmlns:wpi="http://schemas.microsoft.com/office/word/2010/wordprocessingInk" xmlns:wne="http://schemas.microsoft.com/office/word/2006/wordml" xmlns:wps="http://schemas.microsoft.com/office/word/2010/wordprocessingShape" mc:Ignorable="w14 w15 wp14">
   <w:body>
     <w:p>
       <w:pPr>
@@ -179,7 +179,7 @@
           <w:left w:w="70" w:type="dxa"/>
           <w:right w:w="70" w:type="dxa"/>
         </w:tblCellMar>
-        <w:tblLook w:val="04A0"/>
+        <w:tblLook w:val="04A0" w:firstRow="1" w:lastRow="0" w:firstColumn="1" w:lastColumn="0" w:noHBand="0" w:noVBand="1"/>
       </w:tblPr>
       <w:tblGrid>
         <w:gridCol w:w="1117"/>
@@ -641,19 +641,37 @@
                 <w:lang w:val="es-AR" w:eastAsia="es-AR"/>
               </w:rPr>
             </w:pPr>
-            <w:fldSimple w:instr=" MERGEFIELD  =ejecucion_1  \* MERGEFORMAT ">
-              <w:r>
-                <w:rPr>
-                  <w:b/>
-                  <w:bCs/>
-                  <w:noProof/>
-                  <w:color w:val="000000"/>
-                  <w:szCs w:val="24"/>
-                  <w:lang w:val="es-AR" w:eastAsia="es-AR"/>
-                </w:rPr>
-                <w:t>«=ejecucion_1»</w:t>
-              </w:r>
-            </w:fldSimple>
+            <w:r>
+              <w:fldChar w:fldCharType="begin"/>
+            </w:r>
+            <w:r>
+              <w:instrText xml:space="preserve"> MERGEFIELD  =ejecucion_1  \* MERGEFORMAT </w:instrText>
+            </w:r>
+            <w:r>
+              <w:fldChar w:fldCharType="separate"/>
+            </w:r>
+            <w:r>
+              <w:rPr>
+                <w:b/>
+                <w:bCs/>
+                <w:noProof/>
+                <w:color w:val="000000"/>
+                <w:szCs w:val="24"/>
+                <w:lang w:val="es-AR" w:eastAsia="es-AR"/>
+              </w:rPr>
+              <w:t>«=ejecucion_1»</w:t>
+            </w:r>
+            <w:r>
+              <w:rPr>
+                <w:b/>
+                <w:bCs/>
+                <w:noProof/>
+                <w:color w:val="000000"/>
+                <w:szCs w:val="24"/>
+                <w:lang w:val="es-AR" w:eastAsia="es-AR"/>
+              </w:rPr>
+              <w:fldChar w:fldCharType="end"/>
+            </w:r>
           </w:p>
         </w:tc>
         <w:tc>
@@ -685,19 +703,37 @@
                 <w:lang w:val="es-AR" w:eastAsia="es-AR"/>
               </w:rPr>
             </w:pPr>
-            <w:fldSimple w:instr=" MERGEFIELD  =influencia_1  \* MERGEFORMAT ">
-              <w:r>
-                <w:rPr>
-                  <w:b/>
-                  <w:bCs/>
-                  <w:noProof/>
-                  <w:color w:val="000000"/>
-                  <w:szCs w:val="24"/>
-                  <w:lang w:val="es-AR" w:eastAsia="es-AR"/>
-                </w:rPr>
-                <w:t>«=influencia_1»</w:t>
-              </w:r>
-            </w:fldSimple>
+            <w:r>
+              <w:fldChar w:fldCharType="begin"/>
+            </w:r>
+            <w:r>
+              <w:instrText xml:space="preserve"> MERGEFIELD  =influencia_1  \* MERGEFORMAT </w:instrText>
+            </w:r>
+            <w:r>
+              <w:fldChar w:fldCharType="separate"/>
+            </w:r>
+            <w:r>
+              <w:rPr>
+                <w:b/>
+                <w:bCs/>
+                <w:noProof/>
+                <w:color w:val="000000"/>
+                <w:szCs w:val="24"/>
+                <w:lang w:val="es-AR" w:eastAsia="es-AR"/>
+              </w:rPr>
+              <w:t>«=influencia_1»</w:t>
+            </w:r>
+            <w:r>
+              <w:rPr>
+                <w:b/>
+                <w:bCs/>
+                <w:noProof/>
+                <w:color w:val="000000"/>
+                <w:szCs w:val="24"/>
+                <w:lang w:val="es-AR" w:eastAsia="es-AR"/>
+              </w:rPr>
+              <w:fldChar w:fldCharType="end"/>
+            </w:r>
           </w:p>
         </w:tc>
         <w:tc>
@@ -729,19 +765,37 @@
                 <w:lang w:val="es-AR" w:eastAsia="es-AR"/>
               </w:rPr>
             </w:pPr>
-            <w:fldSimple w:instr=" MERGEFIELD  =relaciones_1  \* MERGEFORMAT ">
-              <w:r>
-                <w:rPr>
-                  <w:b/>
-                  <w:bCs/>
-                  <w:noProof/>
-                  <w:color w:val="000000"/>
-                  <w:szCs w:val="24"/>
-                  <w:lang w:val="es-AR" w:eastAsia="es-AR"/>
-                </w:rPr>
-                <w:t>«=relaciones_1»</w:t>
-              </w:r>
-            </w:fldSimple>
+            <w:r>
+              <w:fldChar w:fldCharType="begin"/>
+            </w:r>
+            <w:r>
+              <w:instrText xml:space="preserve"> MERGEFIELD  =relaciones_1  \* MERGEFORMAT </w:instrText>
+            </w:r>
+            <w:r>
+              <w:fldChar w:fldCharType="separate"/>
+            </w:r>
+            <w:r>
+              <w:rPr>
+                <w:b/>
+                <w:bCs/>
+                <w:noProof/>
+                <w:color w:val="000000"/>
+                <w:szCs w:val="24"/>
+                <w:lang w:val="es-AR" w:eastAsia="es-AR"/>
+              </w:rPr>
+              <w:t>«=relaciones_1»</w:t>
+            </w:r>
+            <w:r>
+              <w:rPr>
+                <w:b/>
+                <w:bCs/>
+                <w:noProof/>
+                <w:color w:val="000000"/>
+                <w:szCs w:val="24"/>
+                <w:lang w:val="es-AR" w:eastAsia="es-AR"/>
+              </w:rPr>
+              <w:fldChar w:fldCharType="end"/>
+            </w:r>
           </w:p>
         </w:tc>
         <w:tc>
@@ -773,19 +827,37 @@
                 <w:lang w:val="es-AR" w:eastAsia="es-AR"/>
               </w:rPr>
             </w:pPr>
-            <w:fldSimple w:instr=" MERGEFIELD  =estrategico_1  \* MERGEFORMAT ">
-              <w:r>
-                <w:rPr>
-                  <w:b/>
-                  <w:bCs/>
-                  <w:noProof/>
-                  <w:color w:val="000000"/>
-                  <w:szCs w:val="24"/>
-                  <w:lang w:val="es-AR" w:eastAsia="es-AR"/>
-                </w:rPr>
-                <w:t>«=estrategico_1»</w:t>
-              </w:r>
-            </w:fldSimple>
+            <w:r>
+              <w:fldChar w:fldCharType="begin"/>
+            </w:r>
+            <w:r>
+              <w:instrText xml:space="preserve"> MERGEFIELD  =estrategico_1  \* MERGEFORMAT </w:instrText>
+            </w:r>
+            <w:r>
+              <w:fldChar w:fldCharType="separate"/>
+            </w:r>
+            <w:r>
+              <w:rPr>
+                <w:b/>
+                <w:bCs/>
+                <w:noProof/>
+                <w:color w:val="000000"/>
+                <w:szCs w:val="24"/>
+                <w:lang w:val="es-AR" w:eastAsia="es-AR"/>
+              </w:rPr>
+              <w:t>«=estrategico_1»</w:t>
+            </w:r>
+            <w:r>
+              <w:rPr>
+                <w:b/>
+                <w:bCs/>
+                <w:noProof/>
+                <w:color w:val="000000"/>
+                <w:szCs w:val="24"/>
+                <w:lang w:val="es-AR" w:eastAsia="es-AR"/>
+              </w:rPr>
+              <w:fldChar w:fldCharType="end"/>
+            </w:r>
           </w:p>
         </w:tc>
       </w:tr>
@@ -864,19 +936,37 @@
                 <w:lang w:val="es-AR" w:eastAsia="es-AR"/>
               </w:rPr>
             </w:pPr>
-            <w:fldSimple w:instr=" MERGEFIELD  =ejecucion_2  \* MERGEFORMAT ">
-              <w:r>
-                <w:rPr>
-                  <w:b/>
-                  <w:bCs/>
-                  <w:noProof/>
-                  <w:color w:val="000000"/>
-                  <w:szCs w:val="24"/>
-                  <w:lang w:val="es-AR" w:eastAsia="es-AR"/>
-                </w:rPr>
-                <w:t>«=ejecucion_2»</w:t>
-              </w:r>
-            </w:fldSimple>
+            <w:r>
+              <w:fldChar w:fldCharType="begin"/>
+            </w:r>
+            <w:r>
+              <w:instrText xml:space="preserve"> MERGEFIELD  =ejecucion_2  \* MERGEFORMAT </w:instrText>
+            </w:r>
+            <w:r>
+              <w:fldChar w:fldCharType="separate"/>
+            </w:r>
+            <w:r>
+              <w:rPr>
+                <w:b/>
+                <w:bCs/>
+                <w:noProof/>
+                <w:color w:val="000000"/>
+                <w:szCs w:val="24"/>
+                <w:lang w:val="es-AR" w:eastAsia="es-AR"/>
+              </w:rPr>
+              <w:t>«=ejecucion_2»</w:t>
+            </w:r>
+            <w:r>
+              <w:rPr>
+                <w:b/>
+                <w:bCs/>
+                <w:noProof/>
+                <w:color w:val="000000"/>
+                <w:szCs w:val="24"/>
+                <w:lang w:val="es-AR" w:eastAsia="es-AR"/>
+              </w:rPr>
+              <w:fldChar w:fldCharType="end"/>
+            </w:r>
           </w:p>
         </w:tc>
         <w:tc>
@@ -908,19 +998,37 @@
                 <w:lang w:val="es-AR" w:eastAsia="es-AR"/>
               </w:rPr>
             </w:pPr>
-            <w:fldSimple w:instr=" MERGEFIELD  =influencia_2  \* MERGEFORMAT ">
-              <w:r>
-                <w:rPr>
-                  <w:b/>
-                  <w:bCs/>
-                  <w:noProof/>
-                  <w:color w:val="000000"/>
-                  <w:szCs w:val="24"/>
-                  <w:lang w:val="es-AR" w:eastAsia="es-AR"/>
-                </w:rPr>
-                <w:t>«=influencia_2»</w:t>
-              </w:r>
-            </w:fldSimple>
+            <w:r>
+              <w:fldChar w:fldCharType="begin"/>
+            </w:r>
+            <w:r>
+              <w:instrText xml:space="preserve"> MERGEFIELD  =influencia_2  \* MERGEFORMAT </w:instrText>
+            </w:r>
+            <w:r>
+              <w:fldChar w:fldCharType="separate"/>
+            </w:r>
+            <w:r>
+              <w:rPr>
+                <w:b/>
+                <w:bCs/>
+                <w:noProof/>
+                <w:color w:val="000000"/>
+                <w:szCs w:val="24"/>
+                <w:lang w:val="es-AR" w:eastAsia="es-AR"/>
+              </w:rPr>
+              <w:t>«=influencia_2»</w:t>
+            </w:r>
+            <w:r>
+              <w:rPr>
+                <w:b/>
+                <w:bCs/>
+                <w:noProof/>
+                <w:color w:val="000000"/>
+                <w:szCs w:val="24"/>
+                <w:lang w:val="es-AR" w:eastAsia="es-AR"/>
+              </w:rPr>
+              <w:fldChar w:fldCharType="end"/>
+            </w:r>
           </w:p>
         </w:tc>
         <w:tc>
@@ -952,19 +1060,37 @@
                 <w:lang w:val="es-AR" w:eastAsia="es-AR"/>
               </w:rPr>
             </w:pPr>
-            <w:fldSimple w:instr=" MERGEFIELD  =relaciones_2  \* MERGEFORMAT ">
-              <w:r>
-                <w:rPr>
-                  <w:b/>
-                  <w:bCs/>
-                  <w:noProof/>
-                  <w:color w:val="000000"/>
-                  <w:szCs w:val="24"/>
-                  <w:lang w:val="es-AR" w:eastAsia="es-AR"/>
-                </w:rPr>
-                <w:t>«=relaciones_2»</w:t>
-              </w:r>
-            </w:fldSimple>
+            <w:r>
+              <w:fldChar w:fldCharType="begin"/>
+            </w:r>
+            <w:r>
+              <w:instrText xml:space="preserve"> MERGEFIELD  =relaciones_2  \* MERGEFORMAT </w:instrText>
+            </w:r>
+            <w:r>
+              <w:fldChar w:fldCharType="separate"/>
+            </w:r>
+            <w:r>
+              <w:rPr>
+                <w:b/>
+                <w:bCs/>
+                <w:noProof/>
+                <w:color w:val="000000"/>
+                <w:szCs w:val="24"/>
+                <w:lang w:val="es-AR" w:eastAsia="es-AR"/>
+              </w:rPr>
+              <w:t>«=relaciones_2»</w:t>
+            </w:r>
+            <w:r>
+              <w:rPr>
+                <w:b/>
+                <w:bCs/>
+                <w:noProof/>
+                <w:color w:val="000000"/>
+                <w:szCs w:val="24"/>
+                <w:lang w:val="es-AR" w:eastAsia="es-AR"/>
+              </w:rPr>
+              <w:fldChar w:fldCharType="end"/>
+            </w:r>
           </w:p>
         </w:tc>
         <w:tc>
@@ -996,19 +1122,37 @@
                 <w:lang w:val="es-AR" w:eastAsia="es-AR"/>
               </w:rPr>
             </w:pPr>
-            <w:fldSimple w:instr=" MERGEFIELD  =estrategico_2  \* MERGEFORMAT ">
-              <w:r>
-                <w:rPr>
-                  <w:b/>
-                  <w:bCs/>
-                  <w:noProof/>
-                  <w:color w:val="000000"/>
-                  <w:szCs w:val="24"/>
-                  <w:lang w:val="es-AR" w:eastAsia="es-AR"/>
-                </w:rPr>
-                <w:t>«=estrategico_2»</w:t>
-              </w:r>
-            </w:fldSimple>
+            <w:r>
+              <w:fldChar w:fldCharType="begin"/>
+            </w:r>
+            <w:r>
+              <w:instrText xml:space="preserve"> MERGEFIELD  =estrategico_2  \* MERGEFORMAT </w:instrText>
+            </w:r>
+            <w:r>
+              <w:fldChar w:fldCharType="separate"/>
+            </w:r>
+            <w:r>
+              <w:rPr>
+                <w:b/>
+                <w:bCs/>
+                <w:noProof/>
+                <w:color w:val="000000"/>
+                <w:szCs w:val="24"/>
+                <w:lang w:val="es-AR" w:eastAsia="es-AR"/>
+              </w:rPr>
+              <w:t>«=estrategico_2»</w:t>
+            </w:r>
+            <w:r>
+              <w:rPr>
+                <w:b/>
+                <w:bCs/>
+                <w:noProof/>
+                <w:color w:val="000000"/>
+                <w:szCs w:val="24"/>
+                <w:lang w:val="es-AR" w:eastAsia="es-AR"/>
+              </w:rPr>
+              <w:fldChar w:fldCharType="end"/>
+            </w:r>
           </w:p>
         </w:tc>
       </w:tr>
@@ -1087,19 +1231,37 @@
                 <w:lang w:val="es-AR" w:eastAsia="es-AR"/>
               </w:rPr>
             </w:pPr>
-            <w:fldSimple w:instr=" MERGEFIELD  =ejecucion_3  \* MERGEFORMAT ">
-              <w:r>
-                <w:rPr>
-                  <w:b/>
-                  <w:bCs/>
-                  <w:noProof/>
-                  <w:color w:val="000000"/>
-                  <w:szCs w:val="24"/>
-                  <w:lang w:val="es-AR" w:eastAsia="es-AR"/>
-                </w:rPr>
-                <w:t>«=ejecucion_3»</w:t>
-              </w:r>
-            </w:fldSimple>
+            <w:r>
+              <w:fldChar w:fldCharType="begin"/>
+            </w:r>
+            <w:r>
+              <w:instrText xml:space="preserve"> MERGEFIELD  =ejecucion_3  \* MERGEFORMAT </w:instrText>
+            </w:r>
+            <w:r>
+              <w:fldChar w:fldCharType="separate"/>
+            </w:r>
+            <w:r>
+              <w:rPr>
+                <w:b/>
+                <w:bCs/>
+                <w:noProof/>
+                <w:color w:val="000000"/>
+                <w:szCs w:val="24"/>
+                <w:lang w:val="es-AR" w:eastAsia="es-AR"/>
+              </w:rPr>
+              <w:t>«=ejecucion_3»</w:t>
+            </w:r>
+            <w:r>
+              <w:rPr>
+                <w:b/>
+                <w:bCs/>
+                <w:noProof/>
+                <w:color w:val="000000"/>
+                <w:szCs w:val="24"/>
+                <w:lang w:val="es-AR" w:eastAsia="es-AR"/>
+              </w:rPr>
+              <w:fldChar w:fldCharType="end"/>
+            </w:r>
           </w:p>
         </w:tc>
         <w:tc>
@@ -1131,19 +1293,37 @@
                 <w:lang w:val="es-AR" w:eastAsia="es-AR"/>
               </w:rPr>
             </w:pPr>
-            <w:fldSimple w:instr=" MERGEFIELD  =influencia_3  \* MERGEFORMAT ">
-              <w:r>
-                <w:rPr>
-                  <w:b/>
-                  <w:bCs/>
-                  <w:noProof/>
-                  <w:color w:val="000000"/>
-                  <w:szCs w:val="24"/>
-                  <w:lang w:val="es-AR" w:eastAsia="es-AR"/>
-                </w:rPr>
-                <w:t>«=influencia_3»</w:t>
-              </w:r>
-            </w:fldSimple>
+            <w:r>
+              <w:fldChar w:fldCharType="begin"/>
+            </w:r>
+            <w:r>
+              <w:instrText xml:space="preserve"> MERGEFIELD  =influencia_3  \* MERGEFORMAT </w:instrText>
+            </w:r>
+            <w:r>
+              <w:fldChar w:fldCharType="separate"/>
+            </w:r>
+            <w:r>
+              <w:rPr>
+                <w:b/>
+                <w:bCs/>
+                <w:noProof/>
+                <w:color w:val="000000"/>
+                <w:szCs w:val="24"/>
+                <w:lang w:val="es-AR" w:eastAsia="es-AR"/>
+              </w:rPr>
+              <w:t>«=influencia_3»</w:t>
+            </w:r>
+            <w:r>
+              <w:rPr>
+                <w:b/>
+                <w:bCs/>
+                <w:noProof/>
+                <w:color w:val="000000"/>
+                <w:szCs w:val="24"/>
+                <w:lang w:val="es-AR" w:eastAsia="es-AR"/>
+              </w:rPr>
+              <w:fldChar w:fldCharType="end"/>
+            </w:r>
           </w:p>
         </w:tc>
         <w:tc>
@@ -1175,19 +1355,37 @@
                 <w:lang w:val="es-AR" w:eastAsia="es-AR"/>
               </w:rPr>
             </w:pPr>
-            <w:fldSimple w:instr=" MERGEFIELD  =relaciones_3  \* MERGEFORMAT ">
-              <w:r>
-                <w:rPr>
-                  <w:b/>
-                  <w:bCs/>
-                  <w:noProof/>
-                  <w:color w:val="000000"/>
-                  <w:szCs w:val="24"/>
-                  <w:lang w:val="es-AR" w:eastAsia="es-AR"/>
-                </w:rPr>
-                <w:t>«=relaciones_3»</w:t>
-              </w:r>
-            </w:fldSimple>
+            <w:r>
+              <w:fldChar w:fldCharType="begin"/>
+            </w:r>
+            <w:r>
+              <w:instrText xml:space="preserve"> MERGEFIELD  =relaciones_3  \* MERGEFORMAT </w:instrText>
+            </w:r>
+            <w:r>
+              <w:fldChar w:fldCharType="separate"/>
+            </w:r>
+            <w:r>
+              <w:rPr>
+                <w:b/>
+                <w:bCs/>
+                <w:noProof/>
+                <w:color w:val="000000"/>
+                <w:szCs w:val="24"/>
+                <w:lang w:val="es-AR" w:eastAsia="es-AR"/>
+              </w:rPr>
+              <w:t>«=relaciones_3»</w:t>
+            </w:r>
+            <w:r>
+              <w:rPr>
+                <w:b/>
+                <w:bCs/>
+                <w:noProof/>
+                <w:color w:val="000000"/>
+                <w:szCs w:val="24"/>
+                <w:lang w:val="es-AR" w:eastAsia="es-AR"/>
+              </w:rPr>
+              <w:fldChar w:fldCharType="end"/>
+            </w:r>
           </w:p>
         </w:tc>
         <w:tc>
@@ -1219,19 +1417,37 @@
                 <w:lang w:val="es-AR" w:eastAsia="es-AR"/>
               </w:rPr>
             </w:pPr>
-            <w:fldSimple w:instr=" MERGEFIELD  =estrategico_3  \* MERGEFORMAT ">
-              <w:r>
-                <w:rPr>
-                  <w:b/>
-                  <w:bCs/>
-                  <w:noProof/>
-                  <w:color w:val="000000"/>
-                  <w:szCs w:val="24"/>
-                  <w:lang w:val="es-AR" w:eastAsia="es-AR"/>
-                </w:rPr>
-                <w:t>«=estrategico_3»</w:t>
-              </w:r>
-            </w:fldSimple>
+            <w:r>
+              <w:fldChar w:fldCharType="begin"/>
+            </w:r>
+            <w:r>
+              <w:instrText xml:space="preserve"> MERGEFIELD  =estrategico_3  \* MERGEFORMAT </w:instrText>
+            </w:r>
+            <w:r>
+              <w:fldChar w:fldCharType="separate"/>
+            </w:r>
+            <w:r>
+              <w:rPr>
+                <w:b/>
+                <w:bCs/>
+                <w:noProof/>
+                <w:color w:val="000000"/>
+                <w:szCs w:val="24"/>
+                <w:lang w:val="es-AR" w:eastAsia="es-AR"/>
+              </w:rPr>
+              <w:t>«=estrategico_3»</w:t>
+            </w:r>
+            <w:r>
+              <w:rPr>
+                <w:b/>
+                <w:bCs/>
+                <w:noProof/>
+                <w:color w:val="000000"/>
+                <w:szCs w:val="24"/>
+                <w:lang w:val="es-AR" w:eastAsia="es-AR"/>
+              </w:rPr>
+              <w:fldChar w:fldCharType="end"/>
+            </w:r>
           </w:p>
         </w:tc>
       </w:tr>
@@ -1310,19 +1526,37 @@
                 <w:lang w:val="es-AR" w:eastAsia="es-AR"/>
               </w:rPr>
             </w:pPr>
-            <w:fldSimple w:instr=" MERGEFIELD  =ejecucion_4  \* MERGEFORMAT ">
-              <w:r>
-                <w:rPr>
-                  <w:b/>
-                  <w:bCs/>
-                  <w:noProof/>
-                  <w:color w:val="000000"/>
-                  <w:szCs w:val="24"/>
-                  <w:lang w:val="es-AR" w:eastAsia="es-AR"/>
-                </w:rPr>
-                <w:t>«=ejecucion_4»</w:t>
-              </w:r>
-            </w:fldSimple>
+            <w:r>
+              <w:fldChar w:fldCharType="begin"/>
+            </w:r>
+            <w:r>
+              <w:instrText xml:space="preserve"> MERGEFIELD  =ejecucion_4  \* MERGEFORMAT </w:instrText>
+            </w:r>
+            <w:r>
+              <w:fldChar w:fldCharType="separate"/>
+            </w:r>
+            <w:r>
+              <w:rPr>
+                <w:b/>
+                <w:bCs/>
+                <w:noProof/>
+                <w:color w:val="000000"/>
+                <w:szCs w:val="24"/>
+                <w:lang w:val="es-AR" w:eastAsia="es-AR"/>
+              </w:rPr>
+              <w:t>«=ejecucion_4»</w:t>
+            </w:r>
+            <w:r>
+              <w:rPr>
+                <w:b/>
+                <w:bCs/>
+                <w:noProof/>
+                <w:color w:val="000000"/>
+                <w:szCs w:val="24"/>
+                <w:lang w:val="es-AR" w:eastAsia="es-AR"/>
+              </w:rPr>
+              <w:fldChar w:fldCharType="end"/>
+            </w:r>
           </w:p>
         </w:tc>
         <w:tc>
@@ -1354,19 +1588,37 @@
                 <w:lang w:val="es-AR" w:eastAsia="es-AR"/>
               </w:rPr>
             </w:pPr>
-            <w:fldSimple w:instr=" MERGEFIELD  =influencia_4  \* MERGEFORMAT ">
-              <w:r>
-                <w:rPr>
-                  <w:b/>
-                  <w:bCs/>
-                  <w:noProof/>
-                  <w:color w:val="000000"/>
-                  <w:szCs w:val="24"/>
-                  <w:lang w:val="es-AR" w:eastAsia="es-AR"/>
-                </w:rPr>
-                <w:t>«=influencia_4»</w:t>
-              </w:r>
-            </w:fldSimple>
+            <w:r>
+              <w:fldChar w:fldCharType="begin"/>
+            </w:r>
+            <w:r>
+              <w:instrText xml:space="preserve"> MERGEFIELD  =influencia_4  \* MERGEFORMAT </w:instrText>
+            </w:r>
+            <w:r>
+              <w:fldChar w:fldCharType="separate"/>
+            </w:r>
+            <w:r>
+              <w:rPr>
+                <w:b/>
+                <w:bCs/>
+                <w:noProof/>
+                <w:color w:val="000000"/>
+                <w:szCs w:val="24"/>
+                <w:lang w:val="es-AR" w:eastAsia="es-AR"/>
+              </w:rPr>
+              <w:t>«=influencia_4»</w:t>
+            </w:r>
+            <w:r>
+              <w:rPr>
+                <w:b/>
+                <w:bCs/>
+                <w:noProof/>
+                <w:color w:val="000000"/>
+                <w:szCs w:val="24"/>
+                <w:lang w:val="es-AR" w:eastAsia="es-AR"/>
+              </w:rPr>
+              <w:fldChar w:fldCharType="end"/>
+            </w:r>
           </w:p>
         </w:tc>
         <w:tc>
@@ -1398,19 +1650,37 @@
                 <w:lang w:val="es-AR" w:eastAsia="es-AR"/>
               </w:rPr>
             </w:pPr>
-            <w:fldSimple w:instr=" MERGEFIELD  =relaciones_4  \* MERGEFORMAT ">
-              <w:r>
-                <w:rPr>
-                  <w:b/>
-                  <w:bCs/>
-                  <w:noProof/>
-                  <w:color w:val="000000"/>
-                  <w:szCs w:val="24"/>
-                  <w:lang w:val="es-AR" w:eastAsia="es-AR"/>
-                </w:rPr>
-                <w:t>«=relaciones_4»</w:t>
-              </w:r>
-            </w:fldSimple>
+            <w:r>
+              <w:fldChar w:fldCharType="begin"/>
+            </w:r>
+            <w:r>
+              <w:instrText xml:space="preserve"> MERGEFIELD  =relaciones_4  \* MERGEFORMAT </w:instrText>
+            </w:r>
+            <w:r>
+              <w:fldChar w:fldCharType="separate"/>
+            </w:r>
+            <w:r>
+              <w:rPr>
+                <w:b/>
+                <w:bCs/>
+                <w:noProof/>
+                <w:color w:val="000000"/>
+                <w:szCs w:val="24"/>
+                <w:lang w:val="es-AR" w:eastAsia="es-AR"/>
+              </w:rPr>
+              <w:t>«=relaciones_4»</w:t>
+            </w:r>
+            <w:r>
+              <w:rPr>
+                <w:b/>
+                <w:bCs/>
+                <w:noProof/>
+                <w:color w:val="000000"/>
+                <w:szCs w:val="24"/>
+                <w:lang w:val="es-AR" w:eastAsia="es-AR"/>
+              </w:rPr>
+              <w:fldChar w:fldCharType="end"/>
+            </w:r>
           </w:p>
         </w:tc>
         <w:tc>
@@ -1442,19 +1712,37 @@
                 <w:lang w:val="es-AR" w:eastAsia="es-AR"/>
               </w:rPr>
             </w:pPr>
-            <w:fldSimple w:instr=" MERGEFIELD  =estrategico_4  \* MERGEFORMAT ">
-              <w:r>
-                <w:rPr>
-                  <w:b/>
-                  <w:bCs/>
-                  <w:noProof/>
-                  <w:color w:val="000000"/>
-                  <w:szCs w:val="24"/>
-                  <w:lang w:val="es-AR" w:eastAsia="es-AR"/>
-                </w:rPr>
-                <w:t>«=estrategico_4»</w:t>
-              </w:r>
-            </w:fldSimple>
+            <w:r>
+              <w:fldChar w:fldCharType="begin"/>
+            </w:r>
+            <w:r>
+              <w:instrText xml:space="preserve"> MERGEFIELD  =estrategico_4  \* MERGEFORMAT </w:instrText>
+            </w:r>
+            <w:r>
+              <w:fldChar w:fldCharType="separate"/>
+            </w:r>
+            <w:r>
+              <w:rPr>
+                <w:b/>
+                <w:bCs/>
+                <w:noProof/>
+                <w:color w:val="000000"/>
+                <w:szCs w:val="24"/>
+                <w:lang w:val="es-AR" w:eastAsia="es-AR"/>
+              </w:rPr>
+              <w:t>«=estrategico_4»</w:t>
+            </w:r>
+            <w:r>
+              <w:rPr>
+                <w:b/>
+                <w:bCs/>
+                <w:noProof/>
+                <w:color w:val="000000"/>
+                <w:szCs w:val="24"/>
+                <w:lang w:val="es-AR" w:eastAsia="es-AR"/>
+              </w:rPr>
+              <w:fldChar w:fldCharType="end"/>
+            </w:r>
           </w:p>
         </w:tc>
       </w:tr>
@@ -1533,19 +1821,37 @@
                 <w:lang w:val="es-AR" w:eastAsia="es-AR"/>
               </w:rPr>
             </w:pPr>
-            <w:fldSimple w:instr=" MERGEFIELD  =ejecucion_5  \* MERGEFORMAT ">
-              <w:r>
-                <w:rPr>
-                  <w:b/>
-                  <w:bCs/>
-                  <w:noProof/>
-                  <w:color w:val="000000"/>
-                  <w:szCs w:val="24"/>
-                  <w:lang w:val="es-AR" w:eastAsia="es-AR"/>
-                </w:rPr>
-                <w:t>«=ejecucion_5»</w:t>
-              </w:r>
-            </w:fldSimple>
+            <w:r>
+              <w:fldChar w:fldCharType="begin"/>
+            </w:r>
+            <w:r>
+              <w:instrText xml:space="preserve"> MERGEFIELD  =ejecucion_5  \* MERGEFORMAT </w:instrText>
+            </w:r>
+            <w:r>
+              <w:fldChar w:fldCharType="separate"/>
+            </w:r>
+            <w:r>
+              <w:rPr>
+                <w:b/>
+                <w:bCs/>
+                <w:noProof/>
+                <w:color w:val="000000"/>
+                <w:szCs w:val="24"/>
+                <w:lang w:val="es-AR" w:eastAsia="es-AR"/>
+              </w:rPr>
+              <w:t>«=ejecucion_5»</w:t>
+            </w:r>
+            <w:r>
+              <w:rPr>
+                <w:b/>
+                <w:bCs/>
+                <w:noProof/>
+                <w:color w:val="000000"/>
+                <w:szCs w:val="24"/>
+                <w:lang w:val="es-AR" w:eastAsia="es-AR"/>
+              </w:rPr>
+              <w:fldChar w:fldCharType="end"/>
+            </w:r>
           </w:p>
         </w:tc>
         <w:tc>
@@ -1577,19 +1883,37 @@
                 <w:lang w:val="es-AR" w:eastAsia="es-AR"/>
               </w:rPr>
             </w:pPr>
-            <w:fldSimple w:instr=" MERGEFIELD  =influencia_5  \* MERGEFORMAT ">
-              <w:r>
-                <w:rPr>
-                  <w:b/>
-                  <w:bCs/>
-                  <w:noProof/>
-                  <w:color w:val="000000"/>
-                  <w:szCs w:val="24"/>
-                  <w:lang w:val="es-AR" w:eastAsia="es-AR"/>
-                </w:rPr>
-                <w:t>«=influencia_5»</w:t>
-              </w:r>
-            </w:fldSimple>
+            <w:r>
+              <w:fldChar w:fldCharType="begin"/>
+            </w:r>
+            <w:r>
+              <w:instrText xml:space="preserve"> MERGEFIELD  =influencia_5  \* MERGEFORMAT </w:instrText>
+            </w:r>
+            <w:r>
+              <w:fldChar w:fldCharType="separate"/>
+            </w:r>
+            <w:r>
+              <w:rPr>
+                <w:b/>
+                <w:bCs/>
+                <w:noProof/>
+                <w:color w:val="000000"/>
+                <w:szCs w:val="24"/>
+                <w:lang w:val="es-AR" w:eastAsia="es-AR"/>
+              </w:rPr>
+              <w:t>«=influencia_5»</w:t>
+            </w:r>
+            <w:r>
+              <w:rPr>
+                <w:b/>
+                <w:bCs/>
+                <w:noProof/>
+                <w:color w:val="000000"/>
+                <w:szCs w:val="24"/>
+                <w:lang w:val="es-AR" w:eastAsia="es-AR"/>
+              </w:rPr>
+              <w:fldChar w:fldCharType="end"/>
+            </w:r>
           </w:p>
         </w:tc>
         <w:tc>
@@ -1621,19 +1945,37 @@
                 <w:lang w:val="es-AR" w:eastAsia="es-AR"/>
               </w:rPr>
             </w:pPr>
-            <w:fldSimple w:instr=" MERGEFIELD  =relaciones_5  \* MERGEFORMAT ">
-              <w:r>
-                <w:rPr>
-                  <w:b/>
-                  <w:bCs/>
-                  <w:noProof/>
-                  <w:color w:val="000000"/>
-                  <w:szCs w:val="24"/>
-                  <w:lang w:val="es-AR" w:eastAsia="es-AR"/>
-                </w:rPr>
-                <w:t>«=relaciones_5»</w:t>
-              </w:r>
-            </w:fldSimple>
+            <w:r>
+              <w:fldChar w:fldCharType="begin"/>
+            </w:r>
+            <w:r>
+              <w:instrText xml:space="preserve"> MERGEFIELD  =relaciones_5  \* MERGEFORMAT </w:instrText>
+            </w:r>
+            <w:r>
+              <w:fldChar w:fldCharType="separate"/>
+            </w:r>
+            <w:r>
+              <w:rPr>
+                <w:b/>
+                <w:bCs/>
+                <w:noProof/>
+                <w:color w:val="000000"/>
+                <w:szCs w:val="24"/>
+                <w:lang w:val="es-AR" w:eastAsia="es-AR"/>
+              </w:rPr>
+              <w:t>«=relaciones_5»</w:t>
+            </w:r>
+            <w:r>
+              <w:rPr>
+                <w:b/>
+                <w:bCs/>
+                <w:noProof/>
+                <w:color w:val="000000"/>
+                <w:szCs w:val="24"/>
+                <w:lang w:val="es-AR" w:eastAsia="es-AR"/>
+              </w:rPr>
+              <w:fldChar w:fldCharType="end"/>
+            </w:r>
           </w:p>
         </w:tc>
         <w:tc>
@@ -1665,19 +2007,37 @@
                 <w:lang w:val="es-AR" w:eastAsia="es-AR"/>
               </w:rPr>
             </w:pPr>
-            <w:fldSimple w:instr=" MERGEFIELD  =estrategico_5  \* MERGEFORMAT ">
-              <w:r>
-                <w:rPr>
-                  <w:b/>
-                  <w:bCs/>
-                  <w:noProof/>
-                  <w:color w:val="000000"/>
-                  <w:szCs w:val="24"/>
-                  <w:lang w:val="es-AR" w:eastAsia="es-AR"/>
-                </w:rPr>
-                <w:t>«=estrategico_5»</w:t>
-              </w:r>
-            </w:fldSimple>
+            <w:r>
+              <w:fldChar w:fldCharType="begin"/>
+            </w:r>
+            <w:r>
+              <w:instrText xml:space="preserve"> MERGEFIELD  =estrategico_5  \* MERGEFORMAT </w:instrText>
+            </w:r>
+            <w:r>
+              <w:fldChar w:fldCharType="separate"/>
+            </w:r>
+            <w:r>
+              <w:rPr>
+                <w:b/>
+                <w:bCs/>
+                <w:noProof/>
+                <w:color w:val="000000"/>
+                <w:szCs w:val="24"/>
+                <w:lang w:val="es-AR" w:eastAsia="es-AR"/>
+              </w:rPr>
+              <w:t>«=estrategico_5»</w:t>
+            </w:r>
+            <w:r>
+              <w:rPr>
+                <w:b/>
+                <w:bCs/>
+                <w:noProof/>
+                <w:color w:val="000000"/>
+                <w:szCs w:val="24"/>
+                <w:lang w:val="es-AR" w:eastAsia="es-AR"/>
+              </w:rPr>
+              <w:fldChar w:fldCharType="end"/>
+            </w:r>
           </w:p>
         </w:tc>
       </w:tr>
@@ -1962,8 +2322,6 @@
         </w:rPr>
       </w:pPr>
     </w:p>
-    <w:bookmarkStart w:id="0" w:name="_GoBack"/>
-    <w:bookmarkEnd w:id="0"/>
     <w:p>
       <w:pPr>
         <w:shd w:val="clear" w:color="auto" w:fill="FFFFFF"/>
@@ -2019,17 +2377,33 @@
           <w:szCs w:val="24"/>
         </w:rPr>
       </w:pPr>
-      <w:fldSimple w:instr=" MERGEFIELD  =talento.nombre  \* MERGEFORMAT ">
-        <w:r>
-          <w:rPr>
-            <w:rFonts w:ascii="Calibri" w:hAnsi="Calibri" w:cs="Calibri"/>
-            <w:b/>
-            <w:noProof/>
-            <w:szCs w:val="24"/>
-          </w:rPr>
-          <w:t>«=talento.nombre»</w:t>
-        </w:r>
-      </w:fldSimple>
+      <w:r>
+        <w:fldChar w:fldCharType="begin"/>
+      </w:r>
+      <w:r>
+        <w:instrText xml:space="preserve"> MERGEFIELD  =talento.nombre  \* MERGEFORMAT </w:instrText>
+      </w:r>
+      <w:r>
+        <w:fldChar w:fldCharType="separate"/>
+      </w:r>
+      <w:r>
+        <w:rPr>
+          <w:rFonts w:ascii="Calibri" w:hAnsi="Calibri" w:cs="Calibri"/>
+          <w:b/>
+          <w:noProof/>
+          <w:szCs w:val="24"/>
+        </w:rPr>
+        <w:t>«=talento.nombre»</w:t>
+      </w:r>
+      <w:r>
+        <w:rPr>
+          <w:rFonts w:ascii="Calibri" w:hAnsi="Calibri" w:cs="Calibri"/>
+          <w:b/>
+          <w:noProof/>
+          <w:szCs w:val="24"/>
+        </w:rPr>
+        <w:fldChar w:fldCharType="end"/>
+      </w:r>
       <w:r>
         <w:rPr>
           <w:rFonts w:ascii="Calibri" w:hAnsi="Calibri" w:cs="Calibri"/>
@@ -2064,15 +2438,29 @@
           <w:szCs w:val="24"/>
         </w:rPr>
       </w:pPr>
-      <w:fldSimple w:instr=" MERGEFIELD  talento.textos:each(texto)  \* MERGEFORMAT ">
-        <w:r>
-          <w:rPr>
-            <w:noProof/>
-            <w:szCs w:val="24"/>
-          </w:rPr>
-          <w:t>«talento.textos:each(texto)»</w:t>
-        </w:r>
-      </w:fldSimple>
+      <w:r>
+        <w:fldChar w:fldCharType="begin"/>
+      </w:r>
+      <w:r>
+        <w:instrText xml:space="preserve"> MERGEFIELD  talento.textos:each(texto)  \* MERGEFORMAT </w:instrText>
+      </w:r>
+      <w:r>
+        <w:fldChar w:fldCharType="separate"/>
+      </w:r>
+      <w:r>
+        <w:rPr>
+          <w:noProof/>
+          <w:szCs w:val="24"/>
+        </w:rPr>
+        <w:t>«talento.textos:each(texto)»</w:t>
+      </w:r>
+      <w:r>
+        <w:rPr>
+          <w:noProof/>
+          <w:szCs w:val="24"/>
+        </w:rPr>
+        <w:fldChar w:fldCharType="end"/>
+      </w:r>
     </w:p>
     <w:p>
       <w:pPr>
@@ -2082,15 +2470,29 @@
           <w:szCs w:val="24"/>
         </w:rPr>
       </w:pPr>
-      <w:fldSimple w:instr=" MERGEFIELD  =texto  \* MERGEFORMAT ">
-        <w:r>
-          <w:rPr>
-            <w:noProof/>
-            <w:szCs w:val="24"/>
-          </w:rPr>
-          <w:t>«=texto»</w:t>
-        </w:r>
-      </w:fldSimple>
+      <w:r>
+        <w:fldChar w:fldCharType="begin"/>
+      </w:r>
+      <w:r>
+        <w:instrText xml:space="preserve"> MERGEFIELD  =texto  \* MERGEFORMAT </w:instrText>
+      </w:r>
+      <w:r>
+        <w:fldChar w:fldCharType="separate"/>
+      </w:r>
+      <w:r>
+        <w:rPr>
+          <w:noProof/>
+          <w:szCs w:val="24"/>
+        </w:rPr>
+        <w:t>«=texto»</w:t>
+      </w:r>
+      <w:r>
+        <w:rPr>
+          <w:noProof/>
+          <w:szCs w:val="24"/>
+        </w:rPr>
+        <w:fldChar w:fldCharType="end"/>
+      </w:r>
     </w:p>
     <w:p>
       <w:pPr>
@@ -2098,15 +2500,29 @@
         <w:spacing w:before="240" w:line="240" w:lineRule="exact"/>
         <w:ind w:left="149"/>
       </w:pPr>
-      <w:fldSimple w:instr=" MERGEFIELD  talento.textos:endEach  \* MERGEFORMAT ">
-        <w:r>
-          <w:rPr>
-            <w:noProof/>
-            <w:szCs w:val="24"/>
-          </w:rPr>
-          <w:t>«talento.textos:endEach»</w:t>
-        </w:r>
-      </w:fldSimple>
+      <w:r>
+        <w:fldChar w:fldCharType="begin"/>
+      </w:r>
+      <w:r>
+        <w:instrText xml:space="preserve"> MERGEFIELD  talento.textos:endEach  \* MERGEFORMAT </w:instrText>
+      </w:r>
+      <w:r>
+        <w:fldChar w:fldCharType="separate"/>
+      </w:r>
+      <w:r>
+        <w:rPr>
+          <w:noProof/>
+          <w:szCs w:val="24"/>
+        </w:rPr>
+        <w:t>«talento.textos:endEach»</w:t>
+      </w:r>
+      <w:r>
+        <w:rPr>
+          <w:noProof/>
+          <w:szCs w:val="24"/>
+        </w:rPr>
+        <w:fldChar w:fldCharType="end"/>
+      </w:r>
     </w:p>
     <w:p>
       <w:pPr>
@@ -2119,6 +2535,8 @@
       <w:r>
         <w:br w:type="page"/>
       </w:r>
+      <w:bookmarkStart w:id="0" w:name="_GoBack"/>
+      <w:bookmarkEnd w:id="0"/>
     </w:p>
     <w:p>
       <w:pPr>
@@ -2139,17 +2557,33 @@
           <w:szCs w:val="24"/>
         </w:rPr>
       </w:pPr>
-      <w:fldSimple w:instr=" MERGEFIELD  talentos:endEach  \* MERGEFORMAT ">
-        <w:r>
-          <w:rPr>
-            <w:rFonts w:cs="Calibri"/>
-            <w:noProof/>
-            <w:szCs w:val="24"/>
-            <w:lang w:val="es-ES_tradnl"/>
-          </w:rPr>
-          <w:t>«talentos:endEach»</w:t>
-        </w:r>
-      </w:fldSimple>
+      <w:r>
+        <w:fldChar w:fldCharType="begin"/>
+      </w:r>
+      <w:r>
+        <w:instrText xml:space="preserve"> MERGEFIELD  talentos:endEach  \* MERGEFORMAT </w:instrText>
+      </w:r>
+      <w:r>
+        <w:fldChar w:fldCharType="separate"/>
+      </w:r>
+      <w:r>
+        <w:rPr>
+          <w:rFonts w:cs="Calibri"/>
+          <w:noProof/>
+          <w:szCs w:val="24"/>
+          <w:lang w:val="es-ES_tradnl"/>
+        </w:rPr>
+        <w:t>«talentos:endEach»</w:t>
+      </w:r>
+      <w:r>
+        <w:rPr>
+          <w:rFonts w:cs="Calibri"/>
+          <w:noProof/>
+          <w:szCs w:val="24"/>
+          <w:lang w:val="es-ES_tradnl"/>
+        </w:rPr>
+        <w:fldChar w:fldCharType="end"/>
+      </w:r>
     </w:p>
     <w:p>
       <w:pPr>
@@ -2177,15 +2611,15 @@
 </file>
 
 <file path=word/endnotes.xml><?xml version="1.0" encoding="utf-8"?>
-<w:endnotes xmlns:ve="http://schemas.openxmlformats.org/markup-compatibility/2006" xmlns:o="urn:schemas-microsoft-com:office:office" xmlns:r="http://schemas.openxmlformats.org/officeDocument/2006/relationships" xmlns:m="http://schemas.openxmlformats.org/officeDocument/2006/math" xmlns:v="urn:schemas-microsoft-com:vml" xmlns:wp="http://schemas.openxmlformats.org/drawingml/2006/wordprocessingDrawing" xmlns:w10="urn:schemas-microsoft-com:office:word" xmlns:w="http://schemas.openxmlformats.org/wordprocessingml/2006/main" xmlns:wne="http://schemas.microsoft.com/office/word/2006/wordml">
-  <w:endnote w:type="separator" w:id="0">
+<w:endnotes xmlns:wpc="http://schemas.microsoft.com/office/word/2010/wordprocessingCanvas" xmlns:mc="http://schemas.openxmlformats.org/markup-compatibility/2006" xmlns:o="urn:schemas-microsoft-com:office:office" xmlns:r="http://schemas.openxmlformats.org/officeDocument/2006/relationships" xmlns:m="http://schemas.openxmlformats.org/officeDocument/2006/math" xmlns:v="urn:schemas-microsoft-com:vml" xmlns:wp14="http://schemas.microsoft.com/office/word/2010/wordprocessingDrawing" xmlns:wp="http://schemas.openxmlformats.org/drawingml/2006/wordprocessingDrawing" xmlns:w10="urn:schemas-microsoft-com:office:word" xmlns:w="http://schemas.openxmlformats.org/wordprocessingml/2006/main" xmlns:w14="http://schemas.microsoft.com/office/word/2010/wordml" xmlns:w15="http://schemas.microsoft.com/office/word/2012/wordml" xmlns:wpg="http://schemas.microsoft.com/office/word/2010/wordprocessingGroup" xmlns:wpi="http://schemas.microsoft.com/office/word/2010/wordprocessingInk" xmlns:wne="http://schemas.microsoft.com/office/word/2006/wordml" xmlns:wps="http://schemas.microsoft.com/office/word/2010/wordprocessingShape" mc:Ignorable="w14 w15 wp14">
+  <w:endnote w:type="separator" w:id="-1">
     <w:p>
       <w:r>
         <w:separator/>
       </w:r>
     </w:p>
   </w:endnote>
-  <w:endnote w:type="continuationSeparator" w:id="1">
+  <w:endnote w:type="continuationSeparator" w:id="0">
     <w:p>
       <w:r>
         <w:continuationSeparator/>
@@ -2196,70 +2630,11 @@
 </file>
 
 <file path=word/footer1.xml><?xml version="1.0" encoding="utf-8"?>
-<w:ftr xmlns:ve="http://schemas.openxmlformats.org/markup-compatibility/2006" xmlns:o="urn:schemas-microsoft-com:office:office" xmlns:r="http://schemas.openxmlformats.org/officeDocument/2006/relationships" xmlns:m="http://schemas.openxmlformats.org/officeDocument/2006/math" xmlns:v="urn:schemas-microsoft-com:vml" xmlns:wp="http://schemas.openxmlformats.org/drawingml/2006/wordprocessingDrawing" xmlns:w10="urn:schemas-microsoft-com:office:word" xmlns:w="http://schemas.openxmlformats.org/wordprocessingml/2006/main" xmlns:wne="http://schemas.microsoft.com/office/word/2006/wordml">
+<w:ftr xmlns:wpc="http://schemas.microsoft.com/office/word/2010/wordprocessingCanvas" xmlns:mc="http://schemas.openxmlformats.org/markup-compatibility/2006" xmlns:o="urn:schemas-microsoft-com:office:office" xmlns:r="http://schemas.openxmlformats.org/officeDocument/2006/relationships" xmlns:m="http://schemas.openxmlformats.org/officeDocument/2006/math" xmlns:v="urn:schemas-microsoft-com:vml" xmlns:wp14="http://schemas.microsoft.com/office/word/2010/wordprocessingDrawing" xmlns:wp="http://schemas.openxmlformats.org/drawingml/2006/wordprocessingDrawing" xmlns:w10="urn:schemas-microsoft-com:office:word" xmlns:w="http://schemas.openxmlformats.org/wordprocessingml/2006/main" xmlns:w14="http://schemas.microsoft.com/office/word/2010/wordml" xmlns:w15="http://schemas.microsoft.com/office/word/2012/wordml" xmlns:wpg="http://schemas.microsoft.com/office/word/2010/wordprocessingGroup" xmlns:wpi="http://schemas.microsoft.com/office/word/2010/wordprocessingInk" xmlns:wne="http://schemas.microsoft.com/office/word/2006/wordml" xmlns:wps="http://schemas.microsoft.com/office/word/2010/wordprocessingShape" mc:Ignorable="w14 w15 wp14">
   <w:p>
     <w:pPr>
       <w:pStyle w:val="Piedepgina"/>
     </w:pPr>
-    <w:r>
-      <w:rPr>
-        <w:noProof/>
-        <w:lang w:val="es-AR" w:eastAsia="es-AR"/>
-      </w:rPr>
-      <w:drawing>
-        <wp:anchor distT="0" distB="0" distL="114300" distR="114300" simplePos="0" relativeHeight="251657216" behindDoc="1" locked="0" layoutInCell="1" allowOverlap="1">
-          <wp:simplePos x="0" y="0"/>
-          <wp:positionH relativeFrom="column">
-            <wp:posOffset>3444364</wp:posOffset>
-          </wp:positionH>
-          <wp:positionV relativeFrom="paragraph">
-            <wp:posOffset>-1161242</wp:posOffset>
-          </wp:positionV>
-          <wp:extent cx="3040083" cy="1752468"/>
-          <wp:effectExtent l="19050" t="0" r="7917" b="0"/>
-          <wp:wrapNone/>
-          <wp:docPr id="60" name="Imagen 60"/>
-          <wp:cNvGraphicFramePr>
-            <a:graphicFrameLocks xmlns:a="http://schemas.openxmlformats.org/drawingml/2006/main" noChangeAspect="1"/>
-          </wp:cNvGraphicFramePr>
-          <a:graphic xmlns:a="http://schemas.openxmlformats.org/drawingml/2006/main">
-            <a:graphicData uri="http://schemas.openxmlformats.org/drawingml/2006/picture">
-              <pic:pic xmlns:pic="http://schemas.openxmlformats.org/drawingml/2006/picture">
-                <pic:nvPicPr>
-                  <pic:cNvPr id="0" name="Picture 10"/>
-                  <pic:cNvPicPr>
-                    <a:picLocks noChangeAspect="1" noChangeArrowheads="1"/>
-                  </pic:cNvPicPr>
-                </pic:nvPicPr>
-                <pic:blipFill>
-                  <a:blip r:embed="rId1">
-                    <a:extLst>
-                      <a:ext uri="{28A0092B-C50C-407E-A947-70E740481C1C}">
-                        <a14:useLocalDpi xmlns="" xmlns:wpc="http://schemas.microsoft.com/office/word/2010/wordprocessingCanvas" xmlns:mc="http://schemas.openxmlformats.org/markup-compatibility/2006" xmlns:o="urn:schemas-microsoft-com:office:office" xmlns:v="urn:schemas-microsoft-com:vml" xmlns:wp14="http://schemas.microsoft.com/office/word/2010/wordprocessingDrawing" xmlns:w10="urn:schemas-microsoft-com:office:word" xmlns:w="http://schemas.openxmlformats.org/wordprocessingml/2006/main" xmlns:w14="http://schemas.microsoft.com/office/word/2010/wordml" xmlns:w15="http://schemas.microsoft.com/office/word/2012/wordml" xmlns:wpg="http://schemas.microsoft.com/office/word/2010/wordprocessingGroup" xmlns:wpi="http://schemas.microsoft.com/office/word/2010/wordprocessingInk" xmlns:wps="http://schemas.microsoft.com/office/word/2010/wordprocessingShape" xmlns:a14="http://schemas.microsoft.com/office/drawing/2010/main" val="0"/>
-                      </a:ext>
-                    </a:extLst>
-                  </a:blip>
-                  <a:srcRect/>
-                  <a:stretch>
-                    <a:fillRect/>
-                  </a:stretch>
-                </pic:blipFill>
-                <pic:spPr bwMode="auto">
-                  <a:xfrm>
-                    <a:off x="0" y="0"/>
-                    <a:ext cx="3040083" cy="1752468"/>
-                  </a:xfrm>
-                  <a:prstGeom prst="rect">
-                    <a:avLst/>
-                  </a:prstGeom>
-                  <a:noFill/>
-                </pic:spPr>
-              </pic:pic>
-            </a:graphicData>
-          </a:graphic>
-        </wp:anchor>
-      </w:drawing>
-    </w:r>
     <w:r>
       <w:rPr>
         <w:noProof/>
@@ -2291,10 +2666,10 @@
                   </pic:cNvPicPr>
                 </pic:nvPicPr>
                 <pic:blipFill>
-                  <a:blip r:embed="rId2">
+                  <a:blip r:embed="rId1">
                     <a:extLst>
                       <a:ext uri="{28A0092B-C50C-407E-A947-70E740481C1C}">
-                        <a14:useLocalDpi xmlns="" xmlns:wpc="http://schemas.microsoft.com/office/word/2010/wordprocessingCanvas" xmlns:mc="http://schemas.openxmlformats.org/markup-compatibility/2006" xmlns:o="urn:schemas-microsoft-com:office:office" xmlns:v="urn:schemas-microsoft-com:vml" xmlns:wp14="http://schemas.microsoft.com/office/word/2010/wordprocessingDrawing" xmlns:w10="urn:schemas-microsoft-com:office:word" xmlns:w="http://schemas.openxmlformats.org/wordprocessingml/2006/main" xmlns:w14="http://schemas.microsoft.com/office/word/2010/wordml" xmlns:w15="http://schemas.microsoft.com/office/word/2012/wordml" xmlns:wpg="http://schemas.microsoft.com/office/word/2010/wordprocessingGroup" xmlns:wpi="http://schemas.microsoft.com/office/word/2010/wordprocessingInk" xmlns:wps="http://schemas.microsoft.com/office/word/2010/wordprocessingShape" xmlns:a14="http://schemas.microsoft.com/office/drawing/2010/main" val="0"/>
+                        <a14:useLocalDpi xmlns:a14="http://schemas.microsoft.com/office/drawing/2010/main" val="0"/>
                       </a:ext>
                     </a:extLst>
                   </a:blip>
@@ -2327,15 +2702,15 @@
 </file>
 
 <file path=word/footnotes.xml><?xml version="1.0" encoding="utf-8"?>
-<w:footnotes xmlns:ve="http://schemas.openxmlformats.org/markup-compatibility/2006" xmlns:o="urn:schemas-microsoft-com:office:office" xmlns:r="http://schemas.openxmlformats.org/officeDocument/2006/relationships" xmlns:m="http://schemas.openxmlformats.org/officeDocument/2006/math" xmlns:v="urn:schemas-microsoft-com:vml" xmlns:wp="http://schemas.openxmlformats.org/drawingml/2006/wordprocessingDrawing" xmlns:w10="urn:schemas-microsoft-com:office:word" xmlns:w="http://schemas.openxmlformats.org/wordprocessingml/2006/main" xmlns:wne="http://schemas.microsoft.com/office/word/2006/wordml">
-  <w:footnote w:type="separator" w:id="0">
+<w:footnotes xmlns:wpc="http://schemas.microsoft.com/office/word/2010/wordprocessingCanvas" xmlns:mc="http://schemas.openxmlformats.org/markup-compatibility/2006" xmlns:o="urn:schemas-microsoft-com:office:office" xmlns:r="http://schemas.openxmlformats.org/officeDocument/2006/relationships" xmlns:m="http://schemas.openxmlformats.org/officeDocument/2006/math" xmlns:v="urn:schemas-microsoft-com:vml" xmlns:wp14="http://schemas.microsoft.com/office/word/2010/wordprocessingDrawing" xmlns:wp="http://schemas.openxmlformats.org/drawingml/2006/wordprocessingDrawing" xmlns:w10="urn:schemas-microsoft-com:office:word" xmlns:w="http://schemas.openxmlformats.org/wordprocessingml/2006/main" xmlns:w14="http://schemas.microsoft.com/office/word/2010/wordml" xmlns:w15="http://schemas.microsoft.com/office/word/2012/wordml" xmlns:wpg="http://schemas.microsoft.com/office/word/2010/wordprocessingGroup" xmlns:wpi="http://schemas.microsoft.com/office/word/2010/wordprocessingInk" xmlns:wne="http://schemas.microsoft.com/office/word/2006/wordml" xmlns:wps="http://schemas.microsoft.com/office/word/2010/wordprocessingShape" mc:Ignorable="w14 w15 wp14">
+  <w:footnote w:type="separator" w:id="-1">
     <w:p>
       <w:r>
         <w:separator/>
       </w:r>
     </w:p>
   </w:footnote>
-  <w:footnote w:type="continuationSeparator" w:id="1">
+  <w:footnote w:type="continuationSeparator" w:id="0">
     <w:p>
       <w:r>
         <w:continuationSeparator/>
@@ -2346,7 +2721,7 @@
 </file>
 
 <file path=word/header1.xml><?xml version="1.0" encoding="utf-8"?>
-<w:hdr xmlns:ve="http://schemas.openxmlformats.org/markup-compatibility/2006" xmlns:o="urn:schemas-microsoft-com:office:office" xmlns:r="http://schemas.openxmlformats.org/officeDocument/2006/relationships" xmlns:m="http://schemas.openxmlformats.org/officeDocument/2006/math" xmlns:v="urn:schemas-microsoft-com:vml" xmlns:wp="http://schemas.openxmlformats.org/drawingml/2006/wordprocessingDrawing" xmlns:w10="urn:schemas-microsoft-com:office:word" xmlns:w="http://schemas.openxmlformats.org/wordprocessingml/2006/main" xmlns:wne="http://schemas.microsoft.com/office/word/2006/wordml">
+<w:hdr xmlns:wpc="http://schemas.microsoft.com/office/word/2010/wordprocessingCanvas" xmlns:mc="http://schemas.openxmlformats.org/markup-compatibility/2006" xmlns:o="urn:schemas-microsoft-com:office:office" xmlns:r="http://schemas.openxmlformats.org/officeDocument/2006/relationships" xmlns:m="http://schemas.openxmlformats.org/officeDocument/2006/math" xmlns:v="urn:schemas-microsoft-com:vml" xmlns:wp14="http://schemas.microsoft.com/office/word/2010/wordprocessingDrawing" xmlns:wp="http://schemas.openxmlformats.org/drawingml/2006/wordprocessingDrawing" xmlns:w10="urn:schemas-microsoft-com:office:word" xmlns:w="http://schemas.openxmlformats.org/wordprocessingml/2006/main" xmlns:w14="http://schemas.microsoft.com/office/word/2010/wordml" xmlns:w15="http://schemas.microsoft.com/office/word/2012/wordml" xmlns:wpg="http://schemas.microsoft.com/office/word/2010/wordprocessingGroup" xmlns:wpi="http://schemas.microsoft.com/office/word/2010/wordprocessingInk" xmlns:wne="http://schemas.microsoft.com/office/word/2006/wordml" xmlns:wps="http://schemas.microsoft.com/office/word/2010/wordprocessingShape" mc:Ignorable="w14 w15 wp14">
   <w:p>
     <w:pPr>
       <w:pStyle w:val="Encabezado"/>
@@ -2358,14 +2733,6 @@
       <w:pStyle w:val="Encabezado"/>
       <w:jc w:val="right"/>
     </w:pPr>
-    <w:fldSimple w:instr=" MERGEFIELD  =participante  \* MERGEFORMAT ">
-      <w:r>
-        <w:rPr>
-          <w:noProof/>
-        </w:rPr>
-        <w:t>«=participante»</w:t>
-      </w:r>
-    </w:fldSimple>
     <w:r>
       <w:rPr>
         <w:noProof/>
@@ -2400,7 +2767,7 @@
                   <a:blip r:embed="rId1">
                     <a:extLst>
                       <a:ext uri="{28A0092B-C50C-407E-A947-70E740481C1C}">
-                        <a14:useLocalDpi xmlns="" xmlns:wpc="http://schemas.microsoft.com/office/word/2010/wordprocessingCanvas" xmlns:mc="http://schemas.openxmlformats.org/markup-compatibility/2006" xmlns:o="urn:schemas-microsoft-com:office:office" xmlns:v="urn:schemas-microsoft-com:vml" xmlns:wp14="http://schemas.microsoft.com/office/word/2010/wordprocessingDrawing" xmlns:w10="urn:schemas-microsoft-com:office:word" xmlns:w="http://schemas.openxmlformats.org/wordprocessingml/2006/main" xmlns:w14="http://schemas.microsoft.com/office/word/2010/wordml" xmlns:w15="http://schemas.microsoft.com/office/word/2012/wordml" xmlns:wpg="http://schemas.microsoft.com/office/word/2010/wordprocessingGroup" xmlns:wpi="http://schemas.microsoft.com/office/word/2010/wordprocessingInk" xmlns:wps="http://schemas.microsoft.com/office/word/2010/wordprocessingShape" xmlns:a14="http://schemas.microsoft.com/office/drawing/2010/main" val="0"/>
+                        <a14:useLocalDpi xmlns:a14="http://schemas.microsoft.com/office/drawing/2010/main" val="0"/>
                       </a:ext>
                     </a:extLst>
                   </a:blip>
@@ -2433,11 +2800,33 @@
 </file>
 
 <file path=word/header2.xml><?xml version="1.0" encoding="utf-8"?>
-<w:hdr xmlns:ve="http://schemas.openxmlformats.org/markup-compatibility/2006" xmlns:o="urn:schemas-microsoft-com:office:office" xmlns:r="http://schemas.openxmlformats.org/officeDocument/2006/relationships" xmlns:m="http://schemas.openxmlformats.org/officeDocument/2006/math" xmlns:v="urn:schemas-microsoft-com:vml" xmlns:wp="http://schemas.openxmlformats.org/drawingml/2006/wordprocessingDrawing" xmlns:w10="urn:schemas-microsoft-com:office:word" xmlns:w="http://schemas.openxmlformats.org/wordprocessingml/2006/main" xmlns:wne="http://schemas.microsoft.com/office/word/2006/wordml">
+<w:hdr xmlns:wpc="http://schemas.microsoft.com/office/word/2010/wordprocessingCanvas" xmlns:mc="http://schemas.openxmlformats.org/markup-compatibility/2006" xmlns:o="urn:schemas-microsoft-com:office:office" xmlns:r="http://schemas.openxmlformats.org/officeDocument/2006/relationships" xmlns:m="http://schemas.openxmlformats.org/officeDocument/2006/math" xmlns:v="urn:schemas-microsoft-com:vml" xmlns:wp14="http://schemas.microsoft.com/office/word/2010/wordprocessingDrawing" xmlns:wp="http://schemas.openxmlformats.org/drawingml/2006/wordprocessingDrawing" xmlns:w10="urn:schemas-microsoft-com:office:word" xmlns:w="http://schemas.openxmlformats.org/wordprocessingml/2006/main" xmlns:w14="http://schemas.microsoft.com/office/word/2010/wordml" xmlns:w15="http://schemas.microsoft.com/office/word/2012/wordml" xmlns:wpg="http://schemas.microsoft.com/office/word/2010/wordprocessingGroup" xmlns:wpi="http://schemas.microsoft.com/office/word/2010/wordprocessingInk" xmlns:wne="http://schemas.microsoft.com/office/word/2006/wordml" xmlns:wps="http://schemas.microsoft.com/office/word/2010/wordprocessingShape" mc:Ignorable="w14 w15 wp14">
   <w:p>
     <w:pPr>
       <w:pStyle w:val="Encabezado"/>
+      <w:jc w:val="right"/>
     </w:pPr>
+    <w:r>
+      <w:fldChar w:fldCharType="begin"/>
+    </w:r>
+    <w:r>
+      <w:instrText xml:space="preserve"> MERGEFIELD  =participante  \* MERGEFORMAT </w:instrText>
+    </w:r>
+    <w:r>
+      <w:fldChar w:fldCharType="separate"/>
+    </w:r>
+    <w:r>
+      <w:rPr>
+        <w:noProof/>
+      </w:rPr>
+      <w:t>«=participante»</w:t>
+    </w:r>
+    <w:r>
+      <w:rPr>
+        <w:noProof/>
+      </w:rPr>
+      <w:fldChar w:fldCharType="end"/>
+    </w:r>
     <w:r>
       <w:rPr>
         <w:noProof/>
@@ -2472,7 +2861,7 @@
                   <a:blip r:embed="rId1">
                     <a:extLst>
                       <a:ext uri="{28A0092B-C50C-407E-A947-70E740481C1C}">
-                        <a14:useLocalDpi xmlns="" xmlns:wpc="http://schemas.microsoft.com/office/word/2010/wordprocessingCanvas" xmlns:mc="http://schemas.openxmlformats.org/markup-compatibility/2006" xmlns:o="urn:schemas-microsoft-com:office:office" xmlns:v="urn:schemas-microsoft-com:vml" xmlns:wp14="http://schemas.microsoft.com/office/word/2010/wordprocessingDrawing" xmlns:w10="urn:schemas-microsoft-com:office:word" xmlns:w="http://schemas.openxmlformats.org/wordprocessingml/2006/main" xmlns:w14="http://schemas.microsoft.com/office/word/2010/wordml" xmlns:w15="http://schemas.microsoft.com/office/word/2012/wordml" xmlns:wpg="http://schemas.microsoft.com/office/word/2010/wordprocessingGroup" xmlns:wpi="http://schemas.microsoft.com/office/word/2010/wordprocessingInk" xmlns:wps="http://schemas.microsoft.com/office/word/2010/wordprocessingShape" xmlns:a14="http://schemas.microsoft.com/office/drawing/2010/main" val="0"/>
+                        <a14:useLocalDpi xmlns:a14="http://schemas.microsoft.com/office/drawing/2010/main" val="0"/>
                       </a:ext>
                     </a:extLst>
                   </a:blip>
@@ -2505,7 +2894,7 @@
 </file>
 
 <file path=word/numbering.xml><?xml version="1.0" encoding="utf-8"?>
-<w:numbering xmlns:ve="http://schemas.openxmlformats.org/markup-compatibility/2006" xmlns:o="urn:schemas-microsoft-com:office:office" xmlns:r="http://schemas.openxmlformats.org/officeDocument/2006/relationships" xmlns:m="http://schemas.openxmlformats.org/officeDocument/2006/math" xmlns:v="urn:schemas-microsoft-com:vml" xmlns:wp="http://schemas.openxmlformats.org/drawingml/2006/wordprocessingDrawing" xmlns:w10="urn:schemas-microsoft-com:office:word" xmlns:w="http://schemas.openxmlformats.org/wordprocessingml/2006/main" xmlns:wne="http://schemas.microsoft.com/office/word/2006/wordml">
+<w:numbering xmlns:wpc="http://schemas.microsoft.com/office/word/2010/wordprocessingCanvas" xmlns:mc="http://schemas.openxmlformats.org/markup-compatibility/2006" xmlns:o="urn:schemas-microsoft-com:office:office" xmlns:r="http://schemas.openxmlformats.org/officeDocument/2006/relationships" xmlns:m="http://schemas.openxmlformats.org/officeDocument/2006/math" xmlns:v="urn:schemas-microsoft-com:vml" xmlns:wp14="http://schemas.microsoft.com/office/word/2010/wordprocessingDrawing" xmlns:wp="http://schemas.openxmlformats.org/drawingml/2006/wordprocessingDrawing" xmlns:w10="urn:schemas-microsoft-com:office:word" xmlns:w="http://schemas.openxmlformats.org/wordprocessingml/2006/main" xmlns:w14="http://schemas.microsoft.com/office/word/2010/wordml" xmlns:w15="http://schemas.microsoft.com/office/word/2012/wordml" xmlns:wpg="http://schemas.microsoft.com/office/word/2010/wordprocessingGroup" xmlns:wpi="http://schemas.microsoft.com/office/word/2010/wordprocessingInk" xmlns:wne="http://schemas.microsoft.com/office/word/2006/wordml" xmlns:wps="http://schemas.microsoft.com/office/word/2010/wordprocessingShape" mc:Ignorable="w14 w15 wp14">
   <w:abstractNum w:abstractNumId="0">
     <w:nsid w:val="FFFFFFFE"/>
     <w:multiLevelType w:val="singleLevel"/>
@@ -2535,7 +2924,7 @@
 </file>
 
 <file path=word/styles.xml><?xml version="1.0" encoding="utf-8"?>
-<w:styles xmlns:r="http://schemas.openxmlformats.org/officeDocument/2006/relationships" xmlns:w="http://schemas.openxmlformats.org/wordprocessingml/2006/main">
+<w:styles xmlns:mc="http://schemas.openxmlformats.org/markup-compatibility/2006" xmlns:r="http://schemas.openxmlformats.org/officeDocument/2006/relationships" xmlns:w="http://schemas.openxmlformats.org/wordprocessingml/2006/main" xmlns:w14="http://schemas.microsoft.com/office/word/2010/wordml" xmlns:w15="http://schemas.microsoft.com/office/word/2012/wordml" mc:Ignorable="w14 w15">
   <w:docDefaults>
     <w:rPrDefault>
       <w:rPr>
@@ -2545,149 +2934,383 @@
     </w:rPrDefault>
     <w:pPrDefault/>
   </w:docDefaults>
-  <w:latentStyles w:defLockedState="0" w:defUIPriority="99" w:defSemiHidden="1" w:defUnhideWhenUsed="1" w:defQFormat="0" w:count="267">
-    <w:lsdException w:name="Normal" w:semiHidden="0" w:uiPriority="0" w:unhideWhenUsed="0" w:qFormat="1"/>
-    <w:lsdException w:name="heading 1" w:semiHidden="0" w:uiPriority="9" w:unhideWhenUsed="0" w:qFormat="1"/>
-    <w:lsdException w:name="heading 2" w:uiPriority="9" w:qFormat="1"/>
-    <w:lsdException w:name="heading 3" w:uiPriority="9" w:qFormat="1"/>
-    <w:lsdException w:name="heading 4" w:uiPriority="9" w:qFormat="1"/>
-    <w:lsdException w:name="heading 5" w:uiPriority="9" w:qFormat="1"/>
-    <w:lsdException w:name="heading 6" w:uiPriority="9" w:qFormat="1"/>
-    <w:lsdException w:name="heading 7" w:uiPriority="9" w:qFormat="1"/>
-    <w:lsdException w:name="heading 8" w:uiPriority="9" w:qFormat="1"/>
-    <w:lsdException w:name="heading 9" w:uiPriority="9" w:qFormat="1"/>
-    <w:lsdException w:name="toc 1" w:uiPriority="39"/>
-    <w:lsdException w:name="toc 2" w:uiPriority="39"/>
-    <w:lsdException w:name="toc 3" w:uiPriority="39"/>
-    <w:lsdException w:name="toc 4" w:uiPriority="39"/>
-    <w:lsdException w:name="toc 5" w:uiPriority="39"/>
-    <w:lsdException w:name="toc 6" w:uiPriority="39"/>
-    <w:lsdException w:name="toc 7" w:uiPriority="39"/>
-    <w:lsdException w:name="toc 8" w:uiPriority="39"/>
-    <w:lsdException w:name="toc 9" w:uiPriority="39"/>
-    <w:lsdException w:name="caption" w:uiPriority="35" w:qFormat="1"/>
-    <w:lsdException w:name="Title" w:semiHidden="0" w:uiPriority="10" w:unhideWhenUsed="0" w:qFormat="1"/>
-    <w:lsdException w:name="Default Paragraph Font" w:uiPriority="1"/>
-    <w:lsdException w:name="Subtitle" w:semiHidden="0" w:uiPriority="11" w:unhideWhenUsed="0" w:qFormat="1"/>
-    <w:lsdException w:name="Strong" w:semiHidden="0" w:uiPriority="22" w:unhideWhenUsed="0" w:qFormat="1"/>
-    <w:lsdException w:name="Emphasis" w:semiHidden="0" w:uiPriority="20" w:unhideWhenUsed="0" w:qFormat="1"/>
-    <w:lsdException w:name="Table Grid" w:semiHidden="0" w:uiPriority="59" w:unhideWhenUsed="0"/>
-    <w:lsdException w:name="Placeholder Text" w:unhideWhenUsed="0"/>
-    <w:lsdException w:name="No Spacing" w:semiHidden="0" w:uiPriority="1" w:unhideWhenUsed="0" w:qFormat="1"/>
-    <w:lsdException w:name="Light Shading" w:semiHidden="0" w:uiPriority="60" w:unhideWhenUsed="0"/>
-    <w:lsdException w:name="Light List" w:semiHidden="0" w:uiPriority="61" w:unhideWhenUsed="0"/>
-    <w:lsdException w:name="Light Grid" w:semiHidden="0" w:uiPriority="62" w:unhideWhenUsed="0"/>
-    <w:lsdException w:name="Medium Shading 1" w:semiHidden="0" w:uiPriority="63" w:unhideWhenUsed="0"/>
-    <w:lsdException w:name="Medium Shading 2" w:semiHidden="0" w:uiPriority="64" w:unhideWhenUsed="0"/>
-    <w:lsdException w:name="Medium List 1" w:semiHidden="0" w:uiPriority="65" w:unhideWhenUsed="0"/>
-    <w:lsdException w:name="Medium List 2" w:semiHidden="0" w:uiPriority="66" w:unhideWhenUsed="0"/>
-    <w:lsdException w:name="Medium Grid 1" w:semiHidden="0" w:uiPriority="67" w:unhideWhenUsed="0"/>
-    <w:lsdException w:name="Medium Grid 2" w:semiHidden="0" w:uiPriority="68" w:unhideWhenUsed="0"/>
-    <w:lsdException w:name="Medium Grid 3" w:semiHidden="0" w:uiPriority="69" w:unhideWhenUsed="0"/>
-    <w:lsdException w:name="Dark List" w:semiHidden="0" w:uiPriority="70" w:unhideWhenUsed="0"/>
-    <w:lsdException w:name="Colorful Shading" w:semiHidden="0" w:uiPriority="71" w:unhideWhenUsed="0"/>
-    <w:lsdException w:name="Colorful List" w:semiHidden="0" w:uiPriority="72" w:unhideWhenUsed="0"/>
-    <w:lsdException w:name="Colorful Grid" w:semiHidden="0" w:uiPriority="73" w:unhideWhenUsed="0"/>
-    <w:lsdException w:name="Light Shading Accent 1" w:semiHidden="0" w:uiPriority="60" w:unhideWhenUsed="0"/>
-    <w:lsdException w:name="Light List Accent 1" w:semiHidden="0" w:uiPriority="61" w:unhideWhenUsed="0"/>
-    <w:lsdException w:name="Light Grid Accent 1" w:semiHidden="0" w:uiPriority="62" w:unhideWhenUsed="0"/>
-    <w:lsdException w:name="Medium Shading 1 Accent 1" w:semiHidden="0" w:uiPriority="63" w:unhideWhenUsed="0"/>
-    <w:lsdException w:name="Medium Shading 2 Accent 1" w:semiHidden="0" w:uiPriority="64" w:unhideWhenUsed="0"/>
-    <w:lsdException w:name="Medium List 1 Accent 1" w:semiHidden="0" w:uiPriority="65" w:unhideWhenUsed="0"/>
-    <w:lsdException w:name="Revision" w:unhideWhenUsed="0"/>
-    <w:lsdException w:name="List Paragraph" w:semiHidden="0" w:uiPriority="34" w:unhideWhenUsed="0" w:qFormat="1"/>
-    <w:lsdException w:name="Quote" w:semiHidden="0" w:uiPriority="29" w:unhideWhenUsed="0" w:qFormat="1"/>
-    <w:lsdException w:name="Intense Quote" w:semiHidden="0" w:uiPriority="30" w:unhideWhenUsed="0" w:qFormat="1"/>
-    <w:lsdException w:name="Medium List 2 Accent 1" w:semiHidden="0" w:uiPriority="66" w:unhideWhenUsed="0"/>
-    <w:lsdException w:name="Medium Grid 1 Accent 1" w:semiHidden="0" w:uiPriority="67" w:unhideWhenUsed="0"/>
-    <w:lsdException w:name="Medium Grid 2 Accent 1" w:semiHidden="0" w:uiPriority="68" w:unhideWhenUsed="0"/>
-    <w:lsdException w:name="Medium Grid 3 Accent 1" w:semiHidden="0" w:uiPriority="69" w:unhideWhenUsed="0"/>
-    <w:lsdException w:name="Dark List Accent 1" w:semiHidden="0" w:uiPriority="70" w:unhideWhenUsed="0"/>
-    <w:lsdException w:name="Colorful Shading Accent 1" w:semiHidden="0" w:uiPriority="71" w:unhideWhenUsed="0"/>
-    <w:lsdException w:name="Colorful List Accent 1" w:semiHidden="0" w:uiPriority="72" w:unhideWhenUsed="0"/>
-    <w:lsdException w:name="Colorful Grid Accent 1" w:semiHidden="0" w:uiPriority="73" w:unhideWhenUsed="0"/>
-    <w:lsdException w:name="Light Shading Accent 2" w:semiHidden="0" w:uiPriority="60" w:unhideWhenUsed="0"/>
-    <w:lsdException w:name="Light List Accent 2" w:semiHidden="0" w:uiPriority="61" w:unhideWhenUsed="0"/>
-    <w:lsdException w:name="Light Grid Accent 2" w:semiHidden="0" w:uiPriority="62" w:unhideWhenUsed="0"/>
-    <w:lsdException w:name="Medium Shading 1 Accent 2" w:semiHidden="0" w:uiPriority="63" w:unhideWhenUsed="0"/>
-    <w:lsdException w:name="Medium Shading 2 Accent 2" w:semiHidden="0" w:uiPriority="64" w:unhideWhenUsed="0"/>
-    <w:lsdException w:name="Medium List 1 Accent 2" w:semiHidden="0" w:uiPriority="65" w:unhideWhenUsed="0"/>
-    <w:lsdException w:name="Medium List 2 Accent 2" w:semiHidden="0" w:uiPriority="66" w:unhideWhenUsed="0"/>
-    <w:lsdException w:name="Medium Grid 1 Accent 2" w:semiHidden="0" w:uiPriority="67" w:unhideWhenUsed="0"/>
-    <w:lsdException w:name="Medium Grid 2 Accent 2" w:semiHidden="0" w:uiPriority="68" w:unhideWhenUsed="0"/>
-    <w:lsdException w:name="Medium Grid 3 Accent 2" w:semiHidden="0" w:uiPriority="69" w:unhideWhenUsed="0"/>
-    <w:lsdException w:name="Dark List Accent 2" w:semiHidden="0" w:uiPriority="70" w:unhideWhenUsed="0"/>
-    <w:lsdException w:name="Colorful Shading Accent 2" w:semiHidden="0" w:uiPriority="71" w:unhideWhenUsed="0"/>
-    <w:lsdException w:name="Colorful List Accent 2" w:semiHidden="0" w:uiPriority="72" w:unhideWhenUsed="0"/>
-    <w:lsdException w:name="Colorful Grid Accent 2" w:semiHidden="0" w:uiPriority="73" w:unhideWhenUsed="0"/>
-    <w:lsdException w:name="Light Shading Accent 3" w:semiHidden="0" w:uiPriority="60" w:unhideWhenUsed="0"/>
-    <w:lsdException w:name="Light List Accent 3" w:semiHidden="0" w:uiPriority="61" w:unhideWhenUsed="0"/>
-    <w:lsdException w:name="Light Grid Accent 3" w:semiHidden="0" w:uiPriority="62" w:unhideWhenUsed="0"/>
-    <w:lsdException w:name="Medium Shading 1 Accent 3" w:semiHidden="0" w:uiPriority="63" w:unhideWhenUsed="0"/>
-    <w:lsdException w:name="Medium Shading 2 Accent 3" w:semiHidden="0" w:uiPriority="64" w:unhideWhenUsed="0"/>
-    <w:lsdException w:name="Medium List 1 Accent 3" w:semiHidden="0" w:uiPriority="65" w:unhideWhenUsed="0"/>
-    <w:lsdException w:name="Medium List 2 Accent 3" w:semiHidden="0" w:uiPriority="66" w:unhideWhenUsed="0"/>
-    <w:lsdException w:name="Medium Grid 1 Accent 3" w:semiHidden="0" w:uiPriority="67" w:unhideWhenUsed="0"/>
-    <w:lsdException w:name="Medium Grid 2 Accent 3" w:semiHidden="0" w:uiPriority="68" w:unhideWhenUsed="0"/>
-    <w:lsdException w:name="Medium Grid 3 Accent 3" w:semiHidden="0" w:uiPriority="69" w:unhideWhenUsed="0"/>
-    <w:lsdException w:name="Dark List Accent 3" w:semiHidden="0" w:uiPriority="70" w:unhideWhenUsed="0"/>
-    <w:lsdException w:name="Colorful Shading Accent 3" w:semiHidden="0" w:uiPriority="71" w:unhideWhenUsed="0"/>
-    <w:lsdException w:name="Colorful List Accent 3" w:semiHidden="0" w:uiPriority="72" w:unhideWhenUsed="0"/>
-    <w:lsdException w:name="Colorful Grid Accent 3" w:semiHidden="0" w:uiPriority="73" w:unhideWhenUsed="0"/>
-    <w:lsdException w:name="Light Shading Accent 4" w:semiHidden="0" w:uiPriority="60" w:unhideWhenUsed="0"/>
-    <w:lsdException w:name="Light List Accent 4" w:semiHidden="0" w:uiPriority="61" w:unhideWhenUsed="0"/>
-    <w:lsdException w:name="Light Grid Accent 4" w:semiHidden="0" w:uiPriority="62" w:unhideWhenUsed="0"/>
-    <w:lsdException w:name="Medium Shading 1 Accent 4" w:semiHidden="0" w:uiPriority="63" w:unhideWhenUsed="0"/>
-    <w:lsdException w:name="Medium Shading 2 Accent 4" w:semiHidden="0" w:uiPriority="64" w:unhideWhenUsed="0"/>
-    <w:lsdException w:name="Medium List 1 Accent 4" w:semiHidden="0" w:uiPriority="65" w:unhideWhenUsed="0"/>
-    <w:lsdException w:name="Medium List 2 Accent 4" w:semiHidden="0" w:uiPriority="66" w:unhideWhenUsed="0"/>
-    <w:lsdException w:name="Medium Grid 1 Accent 4" w:semiHidden="0" w:uiPriority="67" w:unhideWhenUsed="0"/>
-    <w:lsdException w:name="Medium Grid 2 Accent 4" w:semiHidden="0" w:uiPriority="68" w:unhideWhenUsed="0"/>
-    <w:lsdException w:name="Medium Grid 3 Accent 4" w:semiHidden="0" w:uiPriority="69" w:unhideWhenUsed="0"/>
-    <w:lsdException w:name="Dark List Accent 4" w:semiHidden="0" w:uiPriority="70" w:unhideWhenUsed="0"/>
-    <w:lsdException w:name="Colorful Shading Accent 4" w:semiHidden="0" w:uiPriority="71" w:unhideWhenUsed="0"/>
-    <w:lsdException w:name="Colorful List Accent 4" w:semiHidden="0" w:uiPriority="72" w:unhideWhenUsed="0"/>
-    <w:lsdException w:name="Colorful Grid Accent 4" w:semiHidden="0" w:uiPriority="73" w:unhideWhenUsed="0"/>
-    <w:lsdException w:name="Light Shading Accent 5" w:semiHidden="0" w:uiPriority="60" w:unhideWhenUsed="0"/>
-    <w:lsdException w:name="Light List Accent 5" w:semiHidden="0" w:uiPriority="61" w:unhideWhenUsed="0"/>
-    <w:lsdException w:name="Light Grid Accent 5" w:semiHidden="0" w:uiPriority="62" w:unhideWhenUsed="0"/>
-    <w:lsdException w:name="Medium Shading 1 Accent 5" w:semiHidden="0" w:uiPriority="63" w:unhideWhenUsed="0"/>
-    <w:lsdException w:name="Medium Shading 2 Accent 5" w:semiHidden="0" w:uiPriority="64" w:unhideWhenUsed="0"/>
-    <w:lsdException w:name="Medium List 1 Accent 5" w:semiHidden="0" w:uiPriority="65" w:unhideWhenUsed="0"/>
-    <w:lsdException w:name="Medium List 2 Accent 5" w:semiHidden="0" w:uiPriority="66" w:unhideWhenUsed="0"/>
-    <w:lsdException w:name="Medium Grid 1 Accent 5" w:semiHidden="0" w:uiPriority="67" w:unhideWhenUsed="0"/>
-    <w:lsdException w:name="Medium Grid 2 Accent 5" w:semiHidden="0" w:uiPriority="68" w:unhideWhenUsed="0"/>
-    <w:lsdException w:name="Medium Grid 3 Accent 5" w:semiHidden="0" w:uiPriority="69" w:unhideWhenUsed="0"/>
-    <w:lsdException w:name="Dark List Accent 5" w:semiHidden="0" w:uiPriority="70" w:unhideWhenUsed="0"/>
-    <w:lsdException w:name="Colorful Shading Accent 5" w:semiHidden="0" w:uiPriority="71" w:unhideWhenUsed="0"/>
-    <w:lsdException w:name="Colorful List Accent 5" w:semiHidden="0" w:uiPriority="72" w:unhideWhenUsed="0"/>
-    <w:lsdException w:name="Colorful Grid Accent 5" w:semiHidden="0" w:uiPriority="73" w:unhideWhenUsed="0"/>
-    <w:lsdException w:name="Light Shading Accent 6" w:semiHidden="0" w:uiPriority="60" w:unhideWhenUsed="0"/>
-    <w:lsdException w:name="Light List Accent 6" w:semiHidden="0" w:uiPriority="61" w:unhideWhenUsed="0"/>
-    <w:lsdException w:name="Light Grid Accent 6" w:semiHidden="0" w:uiPriority="62" w:unhideWhenUsed="0"/>
-    <w:lsdException w:name="Medium Shading 1 Accent 6" w:semiHidden="0" w:uiPriority="63" w:unhideWhenUsed="0"/>
-    <w:lsdException w:name="Medium Shading 2 Accent 6" w:semiHidden="0" w:uiPriority="64" w:unhideWhenUsed="0"/>
-    <w:lsdException w:name="Medium List 1 Accent 6" w:semiHidden="0" w:uiPriority="65" w:unhideWhenUsed="0"/>
-    <w:lsdException w:name="Medium List 2 Accent 6" w:semiHidden="0" w:uiPriority="66" w:unhideWhenUsed="0"/>
-    <w:lsdException w:name="Medium Grid 1 Accent 6" w:semiHidden="0" w:uiPriority="67" w:unhideWhenUsed="0"/>
-    <w:lsdException w:name="Medium Grid 2 Accent 6" w:semiHidden="0" w:uiPriority="68" w:unhideWhenUsed="0"/>
-    <w:lsdException w:name="Medium Grid 3 Accent 6" w:semiHidden="0" w:uiPriority="69" w:unhideWhenUsed="0"/>
-    <w:lsdException w:name="Dark List Accent 6" w:semiHidden="0" w:uiPriority="70" w:unhideWhenUsed="0"/>
-    <w:lsdException w:name="Colorful Shading Accent 6" w:semiHidden="0" w:uiPriority="71" w:unhideWhenUsed="0"/>
-    <w:lsdException w:name="Colorful List Accent 6" w:semiHidden="0" w:uiPriority="72" w:unhideWhenUsed="0"/>
-    <w:lsdException w:name="Colorful Grid Accent 6" w:semiHidden="0" w:uiPriority="73" w:unhideWhenUsed="0"/>
-    <w:lsdException w:name="Subtle Emphasis" w:semiHidden="0" w:uiPriority="19" w:unhideWhenUsed="0" w:qFormat="1"/>
-    <w:lsdException w:name="Intense Emphasis" w:semiHidden="0" w:uiPriority="21" w:unhideWhenUsed="0" w:qFormat="1"/>
-    <w:lsdException w:name="Subtle Reference" w:semiHidden="0" w:uiPriority="31" w:unhideWhenUsed="0" w:qFormat="1"/>
-    <w:lsdException w:name="Intense Reference" w:semiHidden="0" w:uiPriority="32" w:unhideWhenUsed="0" w:qFormat="1"/>
-    <w:lsdException w:name="Book Title" w:semiHidden="0" w:uiPriority="33" w:unhideWhenUsed="0" w:qFormat="1"/>
-    <w:lsdException w:name="Bibliography" w:uiPriority="37"/>
-    <w:lsdException w:name="TOC Heading" w:uiPriority="39" w:qFormat="1"/>
+  <w:latentStyles w:defLockedState="0" w:defUIPriority="99" w:defSemiHidden="0" w:defUnhideWhenUsed="0" w:defQFormat="0" w:count="371">
+    <w:lsdException w:name="Normal" w:uiPriority="0" w:qFormat="1"/>
+    <w:lsdException w:name="heading 1" w:uiPriority="9" w:qFormat="1"/>
+    <w:lsdException w:name="heading 2" w:semiHidden="1" w:uiPriority="9" w:unhideWhenUsed="1" w:qFormat="1"/>
+    <w:lsdException w:name="heading 3" w:semiHidden="1" w:uiPriority="9" w:unhideWhenUsed="1" w:qFormat="1"/>
+    <w:lsdException w:name="heading 4" w:semiHidden="1" w:uiPriority="9" w:unhideWhenUsed="1" w:qFormat="1"/>
+    <w:lsdException w:name="heading 5" w:semiHidden="1" w:uiPriority="9" w:unhideWhenUsed="1" w:qFormat="1"/>
+    <w:lsdException w:name="heading 6" w:semiHidden="1" w:uiPriority="9" w:unhideWhenUsed="1" w:qFormat="1"/>
+    <w:lsdException w:name="heading 7" w:semiHidden="1" w:uiPriority="9" w:unhideWhenUsed="1" w:qFormat="1"/>
+    <w:lsdException w:name="heading 8" w:semiHidden="1" w:uiPriority="9" w:unhideWhenUsed="1" w:qFormat="1"/>
+    <w:lsdException w:name="heading 9" w:semiHidden="1" w:uiPriority="9" w:unhideWhenUsed="1" w:qFormat="1"/>
+    <w:lsdException w:name="index 1" w:semiHidden="1" w:unhideWhenUsed="1"/>
+    <w:lsdException w:name="index 2" w:semiHidden="1" w:unhideWhenUsed="1"/>
+    <w:lsdException w:name="index 3" w:semiHidden="1" w:unhideWhenUsed="1"/>
+    <w:lsdException w:name="index 4" w:semiHidden="1" w:unhideWhenUsed="1"/>
+    <w:lsdException w:name="index 5" w:semiHidden="1" w:unhideWhenUsed="1"/>
+    <w:lsdException w:name="index 6" w:semiHidden="1" w:unhideWhenUsed="1"/>
+    <w:lsdException w:name="index 7" w:semiHidden="1" w:unhideWhenUsed="1"/>
+    <w:lsdException w:name="index 8" w:semiHidden="1" w:unhideWhenUsed="1"/>
+    <w:lsdException w:name="index 9" w:semiHidden="1" w:unhideWhenUsed="1"/>
+    <w:lsdException w:name="toc 1" w:semiHidden="1" w:uiPriority="39" w:unhideWhenUsed="1"/>
+    <w:lsdException w:name="toc 2" w:semiHidden="1" w:uiPriority="39" w:unhideWhenUsed="1"/>
+    <w:lsdException w:name="toc 3" w:semiHidden="1" w:uiPriority="39" w:unhideWhenUsed="1"/>
+    <w:lsdException w:name="toc 4" w:semiHidden="1" w:uiPriority="39" w:unhideWhenUsed="1"/>
+    <w:lsdException w:name="toc 5" w:semiHidden="1" w:uiPriority="39" w:unhideWhenUsed="1"/>
+    <w:lsdException w:name="toc 6" w:semiHidden="1" w:uiPriority="39" w:unhideWhenUsed="1"/>
+    <w:lsdException w:name="toc 7" w:semiHidden="1" w:uiPriority="39" w:unhideWhenUsed="1"/>
+    <w:lsdException w:name="toc 8" w:semiHidden="1" w:uiPriority="39" w:unhideWhenUsed="1"/>
+    <w:lsdException w:name="toc 9" w:semiHidden="1" w:uiPriority="39" w:unhideWhenUsed="1"/>
+    <w:lsdException w:name="Normal Indent" w:semiHidden="1" w:unhideWhenUsed="1"/>
+    <w:lsdException w:name="footnote text" w:semiHidden="1" w:unhideWhenUsed="1"/>
+    <w:lsdException w:name="annotation text" w:semiHidden="1" w:unhideWhenUsed="1"/>
+    <w:lsdException w:name="header" w:semiHidden="1" w:unhideWhenUsed="1"/>
+    <w:lsdException w:name="footer" w:semiHidden="1" w:unhideWhenUsed="1"/>
+    <w:lsdException w:name="index heading" w:semiHidden="1" w:unhideWhenUsed="1"/>
+    <w:lsdException w:name="caption" w:semiHidden="1" w:uiPriority="35" w:unhideWhenUsed="1" w:qFormat="1"/>
+    <w:lsdException w:name="table of figures" w:semiHidden="1" w:unhideWhenUsed="1"/>
+    <w:lsdException w:name="envelope address" w:semiHidden="1" w:unhideWhenUsed="1"/>
+    <w:lsdException w:name="envelope return" w:semiHidden="1" w:unhideWhenUsed="1"/>
+    <w:lsdException w:name="footnote reference" w:semiHidden="1" w:unhideWhenUsed="1"/>
+    <w:lsdException w:name="annotation reference" w:semiHidden="1" w:unhideWhenUsed="1"/>
+    <w:lsdException w:name="line number" w:semiHidden="1" w:unhideWhenUsed="1"/>
+    <w:lsdException w:name="page number" w:semiHidden="1" w:unhideWhenUsed="1"/>
+    <w:lsdException w:name="endnote reference" w:semiHidden="1" w:unhideWhenUsed="1"/>
+    <w:lsdException w:name="endnote text" w:semiHidden="1" w:unhideWhenUsed="1"/>
+    <w:lsdException w:name="table of authorities" w:semiHidden="1" w:unhideWhenUsed="1"/>
+    <w:lsdException w:name="macro" w:semiHidden="1" w:unhideWhenUsed="1"/>
+    <w:lsdException w:name="toa heading" w:semiHidden="1" w:unhideWhenUsed="1"/>
+    <w:lsdException w:name="List" w:semiHidden="1" w:unhideWhenUsed="1"/>
+    <w:lsdException w:name="List Bullet" w:semiHidden="1" w:unhideWhenUsed="1"/>
+    <w:lsdException w:name="List Number" w:semiHidden="1" w:unhideWhenUsed="1"/>
+    <w:lsdException w:name="List 2" w:semiHidden="1" w:unhideWhenUsed="1"/>
+    <w:lsdException w:name="List 3" w:semiHidden="1" w:unhideWhenUsed="1"/>
+    <w:lsdException w:name="List 4" w:semiHidden="1" w:unhideWhenUsed="1"/>
+    <w:lsdException w:name="List 5" w:semiHidden="1" w:unhideWhenUsed="1"/>
+    <w:lsdException w:name="List Bullet 2" w:semiHidden="1" w:unhideWhenUsed="1"/>
+    <w:lsdException w:name="List Bullet 3" w:semiHidden="1" w:unhideWhenUsed="1"/>
+    <w:lsdException w:name="List Bullet 4" w:semiHidden="1" w:unhideWhenUsed="1"/>
+    <w:lsdException w:name="List Bullet 5" w:semiHidden="1" w:unhideWhenUsed="1"/>
+    <w:lsdException w:name="List Number 2" w:semiHidden="1" w:unhideWhenUsed="1"/>
+    <w:lsdException w:name="List Number 3" w:semiHidden="1" w:unhideWhenUsed="1"/>
+    <w:lsdException w:name="List Number 4" w:semiHidden="1" w:unhideWhenUsed="1"/>
+    <w:lsdException w:name="List Number 5" w:semiHidden="1" w:unhideWhenUsed="1"/>
+    <w:lsdException w:name="Title" w:uiPriority="10" w:qFormat="1"/>
+    <w:lsdException w:name="Closing" w:semiHidden="1" w:unhideWhenUsed="1"/>
+    <w:lsdException w:name="Signature" w:semiHidden="1" w:unhideWhenUsed="1"/>
+    <w:lsdException w:name="Default Paragraph Font" w:semiHidden="1" w:uiPriority="1" w:unhideWhenUsed="1"/>
+    <w:lsdException w:name="Body Text" w:semiHidden="1" w:unhideWhenUsed="1"/>
+    <w:lsdException w:name="Body Text Indent" w:semiHidden="1" w:unhideWhenUsed="1"/>
+    <w:lsdException w:name="List Continue" w:semiHidden="1" w:unhideWhenUsed="1"/>
+    <w:lsdException w:name="List Continue 2" w:semiHidden="1" w:unhideWhenUsed="1"/>
+    <w:lsdException w:name="List Continue 3" w:semiHidden="1" w:unhideWhenUsed="1"/>
+    <w:lsdException w:name="List Continue 4" w:semiHidden="1" w:unhideWhenUsed="1"/>
+    <w:lsdException w:name="List Continue 5" w:semiHidden="1" w:unhideWhenUsed="1"/>
+    <w:lsdException w:name="Message Header" w:semiHidden="1" w:unhideWhenUsed="1"/>
+    <w:lsdException w:name="Subtitle" w:uiPriority="11" w:qFormat="1"/>
+    <w:lsdException w:name="Salutation" w:semiHidden="1" w:unhideWhenUsed="1"/>
+    <w:lsdException w:name="Date" w:semiHidden="1" w:unhideWhenUsed="1"/>
+    <w:lsdException w:name="Body Text First Indent" w:semiHidden="1" w:unhideWhenUsed="1"/>
+    <w:lsdException w:name="Body Text First Indent 2" w:semiHidden="1" w:unhideWhenUsed="1"/>
+    <w:lsdException w:name="Note Heading" w:semiHidden="1" w:unhideWhenUsed="1"/>
+    <w:lsdException w:name="Body Text 2" w:semiHidden="1" w:unhideWhenUsed="1"/>
+    <w:lsdException w:name="Body Text 3" w:semiHidden="1" w:unhideWhenUsed="1"/>
+    <w:lsdException w:name="Body Text Indent 2" w:semiHidden="1" w:unhideWhenUsed="1"/>
+    <w:lsdException w:name="Body Text Indent 3" w:semiHidden="1" w:unhideWhenUsed="1"/>
+    <w:lsdException w:name="Block Text" w:semiHidden="1" w:unhideWhenUsed="1"/>
+    <w:lsdException w:name="Hyperlink" w:semiHidden="1" w:unhideWhenUsed="1"/>
+    <w:lsdException w:name="FollowedHyperlink" w:semiHidden="1" w:unhideWhenUsed="1"/>
+    <w:lsdException w:name="Strong" w:uiPriority="22" w:qFormat="1"/>
+    <w:lsdException w:name="Emphasis" w:uiPriority="20" w:qFormat="1"/>
+    <w:lsdException w:name="Document Map" w:semiHidden="1" w:unhideWhenUsed="1"/>
+    <w:lsdException w:name="Plain Text" w:semiHidden="1" w:unhideWhenUsed="1"/>
+    <w:lsdException w:name="E-mail Signature" w:semiHidden="1" w:unhideWhenUsed="1"/>
+    <w:lsdException w:name="HTML Top of Form" w:semiHidden="1" w:unhideWhenUsed="1"/>
+    <w:lsdException w:name="HTML Bottom of Form" w:semiHidden="1" w:unhideWhenUsed="1"/>
+    <w:lsdException w:name="Normal (Web)" w:semiHidden="1" w:unhideWhenUsed="1"/>
+    <w:lsdException w:name="HTML Acronym" w:semiHidden="1" w:unhideWhenUsed="1"/>
+    <w:lsdException w:name="HTML Address" w:semiHidden="1" w:unhideWhenUsed="1"/>
+    <w:lsdException w:name="HTML Cite" w:semiHidden="1" w:unhideWhenUsed="1"/>
+    <w:lsdException w:name="HTML Code" w:semiHidden="1" w:unhideWhenUsed="1"/>
+    <w:lsdException w:name="HTML Definition" w:semiHidden="1" w:unhideWhenUsed="1"/>
+    <w:lsdException w:name="HTML Keyboard" w:semiHidden="1" w:unhideWhenUsed="1"/>
+    <w:lsdException w:name="HTML Preformatted" w:semiHidden="1" w:unhideWhenUsed="1"/>
+    <w:lsdException w:name="HTML Sample" w:semiHidden="1" w:unhideWhenUsed="1"/>
+    <w:lsdException w:name="HTML Typewriter" w:semiHidden="1" w:unhideWhenUsed="1"/>
+    <w:lsdException w:name="HTML Variable" w:semiHidden="1" w:unhideWhenUsed="1"/>
+    <w:lsdException w:name="Normal Table" w:semiHidden="1" w:unhideWhenUsed="1"/>
+    <w:lsdException w:name="annotation subject" w:semiHidden="1" w:unhideWhenUsed="1"/>
+    <w:lsdException w:name="No List" w:semiHidden="1" w:unhideWhenUsed="1"/>
+    <w:lsdException w:name="Outline List 1" w:semiHidden="1" w:unhideWhenUsed="1"/>
+    <w:lsdException w:name="Outline List 2" w:semiHidden="1" w:unhideWhenUsed="1"/>
+    <w:lsdException w:name="Outline List 3" w:semiHidden="1" w:unhideWhenUsed="1"/>
+    <w:lsdException w:name="Table Simple 1" w:semiHidden="1" w:unhideWhenUsed="1"/>
+    <w:lsdException w:name="Table Simple 2" w:semiHidden="1" w:unhideWhenUsed="1"/>
+    <w:lsdException w:name="Table Simple 3" w:semiHidden="1" w:unhideWhenUsed="1"/>
+    <w:lsdException w:name="Table Classic 1" w:semiHidden="1" w:unhideWhenUsed="1"/>
+    <w:lsdException w:name="Table Classic 2" w:semiHidden="1" w:unhideWhenUsed="1"/>
+    <w:lsdException w:name="Table Classic 3" w:semiHidden="1" w:unhideWhenUsed="1"/>
+    <w:lsdException w:name="Table Classic 4" w:semiHidden="1" w:unhideWhenUsed="1"/>
+    <w:lsdException w:name="Table Colorful 1" w:semiHidden="1" w:unhideWhenUsed="1"/>
+    <w:lsdException w:name="Table Colorful 2" w:semiHidden="1" w:unhideWhenUsed="1"/>
+    <w:lsdException w:name="Table Colorful 3" w:semiHidden="1" w:unhideWhenUsed="1"/>
+    <w:lsdException w:name="Table Columns 1" w:semiHidden="1" w:unhideWhenUsed="1"/>
+    <w:lsdException w:name="Table Columns 2" w:semiHidden="1" w:unhideWhenUsed="1"/>
+    <w:lsdException w:name="Table Columns 3" w:semiHidden="1" w:unhideWhenUsed="1"/>
+    <w:lsdException w:name="Table Columns 4" w:semiHidden="1" w:unhideWhenUsed="1"/>
+    <w:lsdException w:name="Table Columns 5" w:semiHidden="1" w:unhideWhenUsed="1"/>
+    <w:lsdException w:name="Table Grid 1" w:semiHidden="1" w:unhideWhenUsed="1"/>
+    <w:lsdException w:name="Table Grid 2" w:semiHidden="1" w:unhideWhenUsed="1"/>
+    <w:lsdException w:name="Table Grid 3" w:semiHidden="1" w:unhideWhenUsed="1"/>
+    <w:lsdException w:name="Table Grid 4" w:semiHidden="1" w:unhideWhenUsed="1"/>
+    <w:lsdException w:name="Table Grid 5" w:semiHidden="1" w:unhideWhenUsed="1"/>
+    <w:lsdException w:name="Table Grid 6" w:semiHidden="1" w:unhideWhenUsed="1"/>
+    <w:lsdException w:name="Table Grid 7" w:semiHidden="1" w:unhideWhenUsed="1"/>
+    <w:lsdException w:name="Table Grid 8" w:semiHidden="1" w:unhideWhenUsed="1"/>
+    <w:lsdException w:name="Table List 1" w:semiHidden="1" w:unhideWhenUsed="1"/>
+    <w:lsdException w:name="Table List 2" w:semiHidden="1" w:unhideWhenUsed="1"/>
+    <w:lsdException w:name="Table List 3" w:semiHidden="1" w:unhideWhenUsed="1"/>
+    <w:lsdException w:name="Table List 4" w:semiHidden="1" w:unhideWhenUsed="1"/>
+    <w:lsdException w:name="Table List 5" w:semiHidden="1" w:unhideWhenUsed="1"/>
+    <w:lsdException w:name="Table List 6" w:semiHidden="1" w:unhideWhenUsed="1"/>
+    <w:lsdException w:name="Table List 7" w:semiHidden="1" w:unhideWhenUsed="1"/>
+    <w:lsdException w:name="Table List 8" w:semiHidden="1" w:unhideWhenUsed="1"/>
+    <w:lsdException w:name="Table 3D effects 1" w:semiHidden="1" w:unhideWhenUsed="1"/>
+    <w:lsdException w:name="Table 3D effects 2" w:semiHidden="1" w:unhideWhenUsed="1"/>
+    <w:lsdException w:name="Table 3D effects 3" w:semiHidden="1" w:unhideWhenUsed="1"/>
+    <w:lsdException w:name="Table Contemporary" w:semiHidden="1" w:unhideWhenUsed="1"/>
+    <w:lsdException w:name="Table Elegant" w:semiHidden="1" w:unhideWhenUsed="1"/>
+    <w:lsdException w:name="Table Professional" w:semiHidden="1" w:unhideWhenUsed="1"/>
+    <w:lsdException w:name="Table Subtle 1" w:semiHidden="1" w:unhideWhenUsed="1"/>
+    <w:lsdException w:name="Table Subtle 2" w:semiHidden="1" w:unhideWhenUsed="1"/>
+    <w:lsdException w:name="Table Web 1" w:semiHidden="1" w:unhideWhenUsed="1"/>
+    <w:lsdException w:name="Table Web 2" w:semiHidden="1" w:unhideWhenUsed="1"/>
+    <w:lsdException w:name="Table Web 3" w:semiHidden="1" w:unhideWhenUsed="1"/>
+    <w:lsdException w:name="Balloon Text" w:semiHidden="1" w:unhideWhenUsed="1"/>
+    <w:lsdException w:name="Table Grid" w:uiPriority="59"/>
+    <w:lsdException w:name="Table Theme" w:semiHidden="1" w:unhideWhenUsed="1"/>
+    <w:lsdException w:name="Placeholder Text" w:semiHidden="1"/>
+    <w:lsdException w:name="No Spacing" w:uiPriority="1" w:qFormat="1"/>
+    <w:lsdException w:name="Light Shading" w:uiPriority="60"/>
+    <w:lsdException w:name="Light List" w:uiPriority="61"/>
+    <w:lsdException w:name="Light Grid" w:uiPriority="62"/>
+    <w:lsdException w:name="Medium Shading 1" w:uiPriority="63"/>
+    <w:lsdException w:name="Medium Shading 2" w:uiPriority="64"/>
+    <w:lsdException w:name="Medium List 1" w:uiPriority="65"/>
+    <w:lsdException w:name="Medium List 2" w:uiPriority="66"/>
+    <w:lsdException w:name="Medium Grid 1" w:uiPriority="67"/>
+    <w:lsdException w:name="Medium Grid 2" w:uiPriority="68"/>
+    <w:lsdException w:name="Medium Grid 3" w:uiPriority="69"/>
+    <w:lsdException w:name="Dark List" w:uiPriority="70"/>
+    <w:lsdException w:name="Colorful Shading" w:uiPriority="71"/>
+    <w:lsdException w:name="Colorful List" w:uiPriority="72"/>
+    <w:lsdException w:name="Colorful Grid" w:uiPriority="73"/>
+    <w:lsdException w:name="Light Shading Accent 1" w:uiPriority="60"/>
+    <w:lsdException w:name="Light List Accent 1" w:uiPriority="61"/>
+    <w:lsdException w:name="Light Grid Accent 1" w:uiPriority="62"/>
+    <w:lsdException w:name="Medium Shading 1 Accent 1" w:uiPriority="63"/>
+    <w:lsdException w:name="Medium Shading 2 Accent 1" w:uiPriority="64"/>
+    <w:lsdException w:name="Medium List 1 Accent 1" w:uiPriority="65"/>
+    <w:lsdException w:name="Revision" w:semiHidden="1"/>
+    <w:lsdException w:name="List Paragraph" w:uiPriority="34" w:qFormat="1"/>
+    <w:lsdException w:name="Quote" w:uiPriority="29" w:qFormat="1"/>
+    <w:lsdException w:name="Intense Quote" w:uiPriority="30" w:qFormat="1"/>
+    <w:lsdException w:name="Medium List 2 Accent 1" w:uiPriority="66"/>
+    <w:lsdException w:name="Medium Grid 1 Accent 1" w:uiPriority="67"/>
+    <w:lsdException w:name="Medium Grid 2 Accent 1" w:uiPriority="68"/>
+    <w:lsdException w:name="Medium Grid 3 Accent 1" w:uiPriority="69"/>
+    <w:lsdException w:name="Dark List Accent 1" w:uiPriority="70"/>
+    <w:lsdException w:name="Colorful Shading Accent 1" w:uiPriority="71"/>
+    <w:lsdException w:name="Colorful List Accent 1" w:uiPriority="72"/>
+    <w:lsdException w:name="Colorful Grid Accent 1" w:uiPriority="73"/>
+    <w:lsdException w:name="Light Shading Accent 2" w:uiPriority="60"/>
+    <w:lsdException w:name="Light List Accent 2" w:uiPriority="61"/>
+    <w:lsdException w:name="Light Grid Accent 2" w:uiPriority="62"/>
+    <w:lsdException w:name="Medium Shading 1 Accent 2" w:uiPriority="63"/>
+    <w:lsdException w:name="Medium Shading 2 Accent 2" w:uiPriority="64"/>
+    <w:lsdException w:name="Medium List 1 Accent 2" w:uiPriority="65"/>
+    <w:lsdException w:name="Medium List 2 Accent 2" w:uiPriority="66"/>
+    <w:lsdException w:name="Medium Grid 1 Accent 2" w:uiPriority="67"/>
+    <w:lsdException w:name="Medium Grid 2 Accent 2" w:uiPriority="68"/>
+    <w:lsdException w:name="Medium Grid 3 Accent 2" w:uiPriority="69"/>
+    <w:lsdException w:name="Dark List Accent 2" w:uiPriority="70"/>
+    <w:lsdException w:name="Colorful Shading Accent 2" w:uiPriority="71"/>
+    <w:lsdException w:name="Colorful List Accent 2" w:uiPriority="72"/>
+    <w:lsdException w:name="Colorful Grid Accent 2" w:uiPriority="73"/>
+    <w:lsdException w:name="Light Shading Accent 3" w:uiPriority="60"/>
+    <w:lsdException w:name="Light List Accent 3" w:uiPriority="61"/>
+    <w:lsdException w:name="Light Grid Accent 3" w:uiPriority="62"/>
+    <w:lsdException w:name="Medium Shading 1 Accent 3" w:uiPriority="63"/>
+    <w:lsdException w:name="Medium Shading 2 Accent 3" w:uiPriority="64"/>
+    <w:lsdException w:name="Medium List 1 Accent 3" w:uiPriority="65"/>
+    <w:lsdException w:name="Medium List 2 Accent 3" w:uiPriority="66"/>
+    <w:lsdException w:name="Medium Grid 1 Accent 3" w:uiPriority="67"/>
+    <w:lsdException w:name="Medium Grid 2 Accent 3" w:uiPriority="68"/>
+    <w:lsdException w:name="Medium Grid 3 Accent 3" w:uiPriority="69"/>
+    <w:lsdException w:name="Dark List Accent 3" w:uiPriority="70"/>
+    <w:lsdException w:name="Colorful Shading Accent 3" w:uiPriority="71"/>
+    <w:lsdException w:name="Colorful List Accent 3" w:uiPriority="72"/>
+    <w:lsdException w:name="Colorful Grid Accent 3" w:uiPriority="73"/>
+    <w:lsdException w:name="Light Shading Accent 4" w:uiPriority="60"/>
+    <w:lsdException w:name="Light List Accent 4" w:uiPriority="61"/>
+    <w:lsdException w:name="Light Grid Accent 4" w:uiPriority="62"/>
+    <w:lsdException w:name="Medium Shading 1 Accent 4" w:uiPriority="63"/>
+    <w:lsdException w:name="Medium Shading 2 Accent 4" w:uiPriority="64"/>
+    <w:lsdException w:name="Medium List 1 Accent 4" w:uiPriority="65"/>
+    <w:lsdException w:name="Medium List 2 Accent 4" w:uiPriority="66"/>
+    <w:lsdException w:name="Medium Grid 1 Accent 4" w:uiPriority="67"/>
+    <w:lsdException w:name="Medium Grid 2 Accent 4" w:uiPriority="68"/>
+    <w:lsdException w:name="Medium Grid 3 Accent 4" w:uiPriority="69"/>
+    <w:lsdException w:name="Dark List Accent 4" w:uiPriority="70"/>
+    <w:lsdException w:name="Colorful Shading Accent 4" w:uiPriority="71"/>
+    <w:lsdException w:name="Colorful List Accent 4" w:uiPriority="72"/>
+    <w:lsdException w:name="Colorful Grid Accent 4" w:uiPriority="73"/>
+    <w:lsdException w:name="Light Shading Accent 5" w:uiPriority="60"/>
+    <w:lsdException w:name="Light List Accent 5" w:uiPriority="61"/>
+    <w:lsdException w:name="Light Grid Accent 5" w:uiPriority="62"/>
+    <w:lsdException w:name="Medium Shading 1 Accent 5" w:uiPriority="63"/>
+    <w:lsdException w:name="Medium Shading 2 Accent 5" w:uiPriority="64"/>
+    <w:lsdException w:name="Medium List 1 Accent 5" w:uiPriority="65"/>
+    <w:lsdException w:name="Medium List 2 Accent 5" w:uiPriority="66"/>
+    <w:lsdException w:name="Medium Grid 1 Accent 5" w:uiPriority="67"/>
+    <w:lsdException w:name="Medium Grid 2 Accent 5" w:uiPriority="68"/>
+    <w:lsdException w:name="Medium Grid 3 Accent 5" w:uiPriority="69"/>
+    <w:lsdException w:name="Dark List Accent 5" w:uiPriority="70"/>
+    <w:lsdException w:name="Colorful Shading Accent 5" w:uiPriority="71"/>
+    <w:lsdException w:name="Colorful List Accent 5" w:uiPriority="72"/>
+    <w:lsdException w:name="Colorful Grid Accent 5" w:uiPriority="73"/>
+    <w:lsdException w:name="Light Shading Accent 6" w:uiPriority="60"/>
+    <w:lsdException w:name="Light List Accent 6" w:uiPriority="61"/>
+    <w:lsdException w:name="Light Grid Accent 6" w:uiPriority="62"/>
+    <w:lsdException w:name="Medium Shading 1 Accent 6" w:uiPriority="63"/>
+    <w:lsdException w:name="Medium Shading 2 Accent 6" w:uiPriority="64"/>
+    <w:lsdException w:name="Medium List 1 Accent 6" w:uiPriority="65"/>
+    <w:lsdException w:name="Medium List 2 Accent 6" w:uiPriority="66"/>
+    <w:lsdException w:name="Medium Grid 1 Accent 6" w:uiPriority="67"/>
+    <w:lsdException w:name="Medium Grid 2 Accent 6" w:uiPriority="68"/>
+    <w:lsdException w:name="Medium Grid 3 Accent 6" w:uiPriority="69"/>
+    <w:lsdException w:name="Dark List Accent 6" w:uiPriority="70"/>
+    <w:lsdException w:name="Colorful Shading Accent 6" w:uiPriority="71"/>
+    <w:lsdException w:name="Colorful List Accent 6" w:uiPriority="72"/>
+    <w:lsdException w:name="Colorful Grid Accent 6" w:uiPriority="73"/>
+    <w:lsdException w:name="Subtle Emphasis" w:uiPriority="19" w:qFormat="1"/>
+    <w:lsdException w:name="Intense Emphasis" w:uiPriority="21" w:qFormat="1"/>
+    <w:lsdException w:name="Subtle Reference" w:uiPriority="31" w:qFormat="1"/>
+    <w:lsdException w:name="Intense Reference" w:uiPriority="32" w:qFormat="1"/>
+    <w:lsdException w:name="Book Title" w:uiPriority="33" w:qFormat="1"/>
+    <w:lsdException w:name="Bibliography" w:semiHidden="1" w:uiPriority="37" w:unhideWhenUsed="1"/>
+    <w:lsdException w:name="TOC Heading" w:semiHidden="1" w:uiPriority="39" w:unhideWhenUsed="1" w:qFormat="1"/>
+    <w:lsdException w:name="Plain Table 1" w:uiPriority="41"/>
+    <w:lsdException w:name="Plain Table 2" w:uiPriority="42"/>
+    <w:lsdException w:name="Plain Table 3" w:uiPriority="43"/>
+    <w:lsdException w:name="Plain Table 4" w:uiPriority="44"/>
+    <w:lsdException w:name="Plain Table 5" w:uiPriority="45"/>
+    <w:lsdException w:name="Grid Table Light" w:uiPriority="40"/>
+    <w:lsdException w:name="Grid Table 1 Light" w:uiPriority="46"/>
+    <w:lsdException w:name="Grid Table 2" w:uiPriority="47"/>
+    <w:lsdException w:name="Grid Table 3" w:uiPriority="48"/>
+    <w:lsdException w:name="Grid Table 4" w:uiPriority="49"/>
+    <w:lsdException w:name="Grid Table 5 Dark" w:uiPriority="50"/>
+    <w:lsdException w:name="Grid Table 6 Colorful" w:uiPriority="51"/>
+    <w:lsdException w:name="Grid Table 7 Colorful" w:uiPriority="52"/>
+    <w:lsdException w:name="Grid Table 1 Light Accent 1" w:uiPriority="46"/>
+    <w:lsdException w:name="Grid Table 2 Accent 1" w:uiPriority="47"/>
+    <w:lsdException w:name="Grid Table 3 Accent 1" w:uiPriority="48"/>
+    <w:lsdException w:name="Grid Table 4 Accent 1" w:uiPriority="49"/>
+    <w:lsdException w:name="Grid Table 5 Dark Accent 1" w:uiPriority="50"/>
+    <w:lsdException w:name="Grid Table 6 Colorful Accent 1" w:uiPriority="51"/>
+    <w:lsdException w:name="Grid Table 7 Colorful Accent 1" w:uiPriority="52"/>
+    <w:lsdException w:name="Grid Table 1 Light Accent 2" w:uiPriority="46"/>
+    <w:lsdException w:name="Grid Table 2 Accent 2" w:uiPriority="47"/>
+    <w:lsdException w:name="Grid Table 3 Accent 2" w:uiPriority="48"/>
+    <w:lsdException w:name="Grid Table 4 Accent 2" w:uiPriority="49"/>
+    <w:lsdException w:name="Grid Table 5 Dark Accent 2" w:uiPriority="50"/>
+    <w:lsdException w:name="Grid Table 6 Colorful Accent 2" w:uiPriority="51"/>
+    <w:lsdException w:name="Grid Table 7 Colorful Accent 2" w:uiPriority="52"/>
+    <w:lsdException w:name="Grid Table 1 Light Accent 3" w:uiPriority="46"/>
+    <w:lsdException w:name="Grid Table 2 Accent 3" w:uiPriority="47"/>
+    <w:lsdException w:name="Grid Table 3 Accent 3" w:uiPriority="48"/>
+    <w:lsdException w:name="Grid Table 4 Accent 3" w:uiPriority="49"/>
+    <w:lsdException w:name="Grid Table 5 Dark Accent 3" w:uiPriority="50"/>
+    <w:lsdException w:name="Grid Table 6 Colorful Accent 3" w:uiPriority="51"/>
+    <w:lsdException w:name="Grid Table 7 Colorful Accent 3" w:uiPriority="52"/>
+    <w:lsdException w:name="Grid Table 1 Light Accent 4" w:uiPriority="46"/>
+    <w:lsdException w:name="Grid Table 2 Accent 4" w:uiPriority="47"/>
+    <w:lsdException w:name="Grid Table 3 Accent 4" w:uiPriority="48"/>
+    <w:lsdException w:name="Grid Table 4 Accent 4" w:uiPriority="49"/>
+    <w:lsdException w:name="Grid Table 5 Dark Accent 4" w:uiPriority="50"/>
+    <w:lsdException w:name="Grid Table 6 Colorful Accent 4" w:uiPriority="51"/>
+    <w:lsdException w:name="Grid Table 7 Colorful Accent 4" w:uiPriority="52"/>
+    <w:lsdException w:name="Grid Table 1 Light Accent 5" w:uiPriority="46"/>
+    <w:lsdException w:name="Grid Table 2 Accent 5" w:uiPriority="47"/>
+    <w:lsdException w:name="Grid Table 3 Accent 5" w:uiPriority="48"/>
+    <w:lsdException w:name="Grid Table 4 Accent 5" w:uiPriority="49"/>
+    <w:lsdException w:name="Grid Table 5 Dark Accent 5" w:uiPriority="50"/>
+    <w:lsdException w:name="Grid Table 6 Colorful Accent 5" w:uiPriority="51"/>
+    <w:lsdException w:name="Grid Table 7 Colorful Accent 5" w:uiPriority="52"/>
+    <w:lsdException w:name="Grid Table 1 Light Accent 6" w:uiPriority="46"/>
+    <w:lsdException w:name="Grid Table 2 Accent 6" w:uiPriority="47"/>
+    <w:lsdException w:name="Grid Table 3 Accent 6" w:uiPriority="48"/>
+    <w:lsdException w:name="Grid Table 4 Accent 6" w:uiPriority="49"/>
+    <w:lsdException w:name="Grid Table 5 Dark Accent 6" w:uiPriority="50"/>
+    <w:lsdException w:name="Grid Table 6 Colorful Accent 6" w:uiPriority="51"/>
+    <w:lsdException w:name="Grid Table 7 Colorful Accent 6" w:uiPriority="52"/>
+    <w:lsdException w:name="List Table 1 Light" w:uiPriority="46"/>
+    <w:lsdException w:name="List Table 2" w:uiPriority="47"/>
+    <w:lsdException w:name="List Table 3" w:uiPriority="48"/>
+    <w:lsdException w:name="List Table 4" w:uiPriority="49"/>
+    <w:lsdException w:name="List Table 5 Dark" w:uiPriority="50"/>
+    <w:lsdException w:name="List Table 6 Colorful" w:uiPriority="51"/>
+    <w:lsdException w:name="List Table 7 Colorful" w:uiPriority="52"/>
+    <w:lsdException w:name="List Table 1 Light Accent 1" w:uiPriority="46"/>
+    <w:lsdException w:name="List Table 2 Accent 1" w:uiPriority="47"/>
+    <w:lsdException w:name="List Table 3 Accent 1" w:uiPriority="48"/>
+    <w:lsdException w:name="List Table 4 Accent 1" w:uiPriority="49"/>
+    <w:lsdException w:name="List Table 5 Dark Accent 1" w:uiPriority="50"/>
+    <w:lsdException w:name="List Table 6 Colorful Accent 1" w:uiPriority="51"/>
+    <w:lsdException w:name="List Table 7 Colorful Accent 1" w:uiPriority="52"/>
+    <w:lsdException w:name="List Table 1 Light Accent 2" w:uiPriority="46"/>
+    <w:lsdException w:name="List Table 2 Accent 2" w:uiPriority="47"/>
+    <w:lsdException w:name="List Table 3 Accent 2" w:uiPriority="48"/>
+    <w:lsdException w:name="List Table 4 Accent 2" w:uiPriority="49"/>
+    <w:lsdException w:name="List Table 5 Dark Accent 2" w:uiPriority="50"/>
+    <w:lsdException w:name="List Table 6 Colorful Accent 2" w:uiPriority="51"/>
+    <w:lsdException w:name="List Table 7 Colorful Accent 2" w:uiPriority="52"/>
+    <w:lsdException w:name="List Table 1 Light Accent 3" w:uiPriority="46"/>
+    <w:lsdException w:name="List Table 2 Accent 3" w:uiPriority="47"/>
+    <w:lsdException w:name="List Table 3 Accent 3" w:uiPriority="48"/>
+    <w:lsdException w:name="List Table 4 Accent 3" w:uiPriority="49"/>
+    <w:lsdException w:name="List Table 5 Dark Accent 3" w:uiPriority="50"/>
+    <w:lsdException w:name="List Table 6 Colorful Accent 3" w:uiPriority="51"/>
+    <w:lsdException w:name="List Table 7 Colorful Accent 3" w:uiPriority="52"/>
+    <w:lsdException w:name="List Table 1 Light Accent 4" w:uiPriority="46"/>
+    <w:lsdException w:name="List Table 2 Accent 4" w:uiPriority="47"/>
+    <w:lsdException w:name="List Table 3 Accent 4" w:uiPriority="48"/>
+    <w:lsdException w:name="List Table 4 Accent 4" w:uiPriority="49"/>
+    <w:lsdException w:name="List Table 5 Dark Accent 4" w:uiPriority="50"/>
+    <w:lsdException w:name="List Table 6 Colorful Accent 4" w:uiPriority="51"/>
+    <w:lsdException w:name="List Table 7 Colorful Accent 4" w:uiPriority="52"/>
+    <w:lsdException w:name="List Table 1 Light Accent 5" w:uiPriority="46"/>
+    <w:lsdException w:name="List Table 2 Accent 5" w:uiPriority="47"/>
+    <w:lsdException w:name="List Table 3 Accent 5" w:uiPriority="48"/>
+    <w:lsdException w:name="List Table 4 Accent 5" w:uiPriority="49"/>
+    <w:lsdException w:name="List Table 5 Dark Accent 5" w:uiPriority="50"/>
+    <w:lsdException w:name="List Table 6 Colorful Accent 5" w:uiPriority="51"/>
+    <w:lsdException w:name="List Table 7 Colorful Accent 5" w:uiPriority="52"/>
+    <w:lsdException w:name="List Table 1 Light Accent 6" w:uiPriority="46"/>
+    <w:lsdException w:name="List Table 2 Accent 6" w:uiPriority="47"/>
+    <w:lsdException w:name="List Table 3 Accent 6" w:uiPriority="48"/>
+    <w:lsdException w:name="List Table 4 Accent 6" w:uiPriority="49"/>
+    <w:lsdException w:name="List Table 5 Dark Accent 6" w:uiPriority="50"/>
+    <w:lsdException w:name="List Table 6 Colorful Accent 6" w:uiPriority="51"/>
+    <w:lsdException w:name="List Table 7 Colorful Accent 6" w:uiPriority="52"/>
   </w:latentStyles>
   <w:style w:type="paragraph" w:default="1" w:styleId="Normal">
     <w:name w:val="Normal"/>
     <w:qFormat/>
-    <w:rsid w:val="0082288D"/>
+    <w:rsid w:val="005805DC"/>
     <w:pPr>
       <w:widowControl w:val="0"/>
       <w:autoSpaceDE w:val="0"/>
@@ -2697,7 +3320,7 @@
     </w:pPr>
     <w:rPr>
       <w:rFonts w:asciiTheme="minorHAnsi" w:eastAsia="Times New Roman" w:hAnsiTheme="minorHAnsi"/>
-      <w:sz w:val="24"/>
+      <w:sz w:val="22"/>
       <w:lang w:val="es-ES" w:eastAsia="es-ES"/>
     </w:rPr>
   </w:style>
@@ -2731,7 +3354,6 @@
     <w:uiPriority w:val="99"/>
     <w:semiHidden/>
     <w:unhideWhenUsed/>
-    <w:qFormat/>
     <w:tblPr>
       <w:tblInd w:w="0" w:type="dxa"/>
       <w:tblCellMar>
@@ -2813,7 +3435,7 @@
     <w:basedOn w:val="Normal"/>
     <w:uiPriority w:val="34"/>
     <w:qFormat/>
-    <w:rsid w:val="009B3E0C"/>
+    <w:rsid w:val="005805DC"/>
     <w:pPr>
       <w:spacing w:after="1080"/>
       <w:ind w:left="720"/>
@@ -3091,7 +3713,7 @@
   <a:extraClrSchemeLst/>
   <a:extLst>
     <a:ext uri="{05A4C25C-085E-4340-85A3-A5531E510DB2}">
-      <thm15:themeFamily xmlns="" xmlns:thm15="http://schemas.microsoft.com/office/thememl/2012/main" name="Office Theme" id="{62F939B6-93AF-4DB8-9C6B-D6C7DFDC589F}" vid="{4A3C46E8-61CC-4603-A589-7422A47A8E4A}"/>
+      <thm15:themeFamily xmlns:thm15="http://schemas.microsoft.com/office/thememl/2012/main" name="Office Theme" id="{62F939B6-93AF-4DB8-9C6B-D6C7DFDC589F}" vid="{4A3C46E8-61CC-4603-A589-7422A47A8E4A}"/>
     </a:ext>
   </a:extLst>
 </a:theme>
@@ -3102,7 +3724,7 @@
 </file>
 
 <file path=customXml/itemProps1.xml><?xml version="1.0" encoding="utf-8"?>
-<ds:datastoreItem xmlns:ds="http://schemas.openxmlformats.org/officeDocument/2006/customXml" ds:itemID="{8F228771-AC7D-479B-A82C-61D9AB473CE5}">
+<ds:datastoreItem xmlns:ds="http://schemas.openxmlformats.org/officeDocument/2006/customXml" ds:itemID="{8603ACFB-F7C8-4ED1-8649-43FAA157C0C6}">
   <ds:schemaRefs>
     <ds:schemaRef ds:uri="http://schemas.openxmlformats.org/officeDocument/2006/bibliography"/>
   </ds:schemaRefs>

</xml_diff>